<commit_message>
Added links to proposal
</commit_message>
<xml_diff>
--- a/Deep Fake Video Classification Proposal.docx
+++ b/Deep Fake Video Classification Proposal.docx
@@ -1,22 +1,21 @@
 
 <file path=word/document.xml><?xml version="1.0" encoding="utf-8"?>
-<w:document xmlns:mc="http://schemas.openxmlformats.org/markup-compatibility/2006" xmlns:o="urn:schemas-microsoft-com:office:office" xmlns:r="http://schemas.openxmlformats.org/officeDocument/2006/relationships" xmlns:m="http://schemas.openxmlformats.org/officeDocument/2006/math" xmlns:v="urn:schemas-microsoft-com:vml" xmlns:wp="http://schemas.openxmlformats.org/drawingml/2006/wordprocessingDrawing" xmlns:w10="urn:schemas-microsoft-com:office:word" xmlns:w="http://schemas.openxmlformats.org/wordprocessingml/2006/main" xmlns:wne="http://schemas.microsoft.com/office/word/2006/wordml" xmlns:sl="http://schemas.openxmlformats.org/schemaLibrary/2006/main" xmlns:a="http://schemas.openxmlformats.org/drawingml/2006/main" xmlns:pic="http://schemas.openxmlformats.org/drawingml/2006/picture" xmlns:c="http://schemas.openxmlformats.org/drawingml/2006/chart" xmlns:lc="http://schemas.openxmlformats.org/drawingml/2006/lockedCanvas" xmlns:dgm="http://schemas.openxmlformats.org/drawingml/2006/diagram" xmlns:wps="http://schemas.microsoft.com/office/word/2010/wordprocessingShape" xmlns:wpg="http://schemas.microsoft.com/office/word/2010/wordprocessingGroup" xmlns:w14="http://schemas.microsoft.com/office/word/2010/wordml" xmlns:w15="http://schemas.microsoft.com/office/word/2012/wordml" xmlns:w16="http://schemas.microsoft.com/office/word/2018/wordml" xmlns:w16cex="http://schemas.microsoft.com/office/word/2018/wordml/cex" xmlns:w16cid="http://schemas.microsoft.com/office/word/2016/wordml/cid" xmlns="http://schemas.microsoft.com/office/tasks/2019/documenttasks" xmlns:cr="http://schemas.microsoft.com/office/comments/2020/reactions">
+<w:document xmlns:wpc="http://schemas.microsoft.com/office/word/2010/wordprocessingCanvas" xmlns:cx="http://schemas.microsoft.com/office/drawing/2014/chartex" xmlns:cx1="http://schemas.microsoft.com/office/drawing/2015/9/8/chartex" xmlns:cx2="http://schemas.microsoft.com/office/drawing/2015/10/21/chartex" xmlns:cx3="http://schemas.microsoft.com/office/drawing/2016/5/9/chartex" xmlns:cx4="http://schemas.microsoft.com/office/drawing/2016/5/10/chartex" xmlns:cx5="http://schemas.microsoft.com/office/drawing/2016/5/11/chartex" xmlns:cx6="http://schemas.microsoft.com/office/drawing/2016/5/12/chartex" xmlns:cx7="http://schemas.microsoft.com/office/drawing/2016/5/13/chartex" xmlns:cx8="http://schemas.microsoft.com/office/drawing/2016/5/14/chartex" xmlns:mc="http://schemas.openxmlformats.org/markup-compatibility/2006" xmlns:aink="http://schemas.microsoft.com/office/drawing/2016/ink" xmlns:am3d="http://schemas.microsoft.com/office/drawing/2017/model3d" xmlns:o="urn:schemas-microsoft-com:office:office" xmlns:oel="http://schemas.microsoft.com/office/2019/extlst" xmlns:r="http://schemas.openxmlformats.org/officeDocument/2006/relationships" xmlns:m="http://schemas.openxmlformats.org/officeDocument/2006/math" xmlns:v="urn:schemas-microsoft-com:vml" xmlns:wp14="http://schemas.microsoft.com/office/word/2010/wordprocessingDrawing" xmlns:wp="http://schemas.openxmlformats.org/drawingml/2006/wordprocessingDrawing" xmlns:w10="urn:schemas-microsoft-com:office:word" xmlns:w="http://schemas.openxmlformats.org/wordprocessingml/2006/main" xmlns:w14="http://schemas.microsoft.com/office/word/2010/wordml" xmlns:w15="http://schemas.microsoft.com/office/word/2012/wordml" xmlns:w16cex="http://schemas.microsoft.com/office/word/2018/wordml/cex" xmlns:w16cid="http://schemas.microsoft.com/office/word/2016/wordml/cid" xmlns:w16="http://schemas.microsoft.com/office/word/2018/wordml" xmlns:w16du="http://schemas.microsoft.com/office/word/2023/wordml/word16du" xmlns:w16sdtdh="http://schemas.microsoft.com/office/word/2020/wordml/sdtdatahash" xmlns:w16se="http://schemas.microsoft.com/office/word/2015/wordml/symex" xmlns:wpg="http://schemas.microsoft.com/office/word/2010/wordprocessingGroup" xmlns:wpi="http://schemas.microsoft.com/office/word/2010/wordprocessingInk" xmlns:wne="http://schemas.microsoft.com/office/word/2006/wordml" xmlns:wps="http://schemas.microsoft.com/office/word/2010/wordprocessingShape" mc:Ignorable="w14 w15 w16se w16cid w16 w16cex w16sdtdh w16du wp14">
   <w:body>
     <w:p>
       <w:pPr>
         <w:jc w:val="both"/>
         <w:rPr>
-          <w:b w:val="1"/>
-          <w:color w:val="0e0e0e"/>
-        </w:rPr>
-      </w:pPr>
-      <w:r>
-        <w:rPr>
-          <w:b w:val="1"/>
-          <w:color w:val="0e0e0e"/>
-          <w:rtl w:val="0"/>
-        </w:rPr>
-        <w:t xml:space="preserve">1. Problem Selection &amp; Justification</w:t>
+          <w:b/>
+          <w:color w:val="0E0E0E"/>
+        </w:rPr>
+      </w:pPr>
+      <w:r>
+        <w:rPr>
+          <w:b/>
+          <w:color w:val="0E0E0E"/>
+        </w:rPr>
+        <w:t>1. Problem Selection &amp; Justification</w:t>
       </w:r>
     </w:p>
     <w:p>
@@ -25,48 +24,40 @@
           <w:ilvl w:val="0"/>
           <w:numId w:val="4"/>
         </w:numPr>
-        <w:ind w:left="720" w:hanging="360"/>
-        <w:jc w:val="both"/>
-        <w:rPr>
-          <w:color w:val="0e0e0e"/>
-        </w:rPr>
-      </w:pPr>
-      <w:r>
-        <w:rPr>
-          <w:color w:val="0e0e0e"/>
-          <w:rtl w:val="0"/>
-        </w:rPr>
-        <w:t xml:space="preserve">The rise of deep fake videos on social media makes it hard to tell real content from fake ones, raising concerns about trust, security, and misinformation. These fake videos can be used to spread false information or harm reputations. To address this, we need better methods to automatically detect deep fake videos. This project aims to create tools that help users and organizations spot and reduce the impact of deep fakes.</w:t>
-      </w:r>
-    </w:p>
-    <w:p>
-      <w:pPr>
-        <w:jc w:val="both"/>
-        <w:rPr>
-          <w:color w:val="0e0e0e"/>
-        </w:rPr>
-      </w:pPr>
-      <w:r>
-        <w:rPr>
-          <w:rtl w:val="0"/>
-        </w:rPr>
-      </w:r>
-    </w:p>
-    <w:p>
-      <w:pPr>
-        <w:jc w:val="both"/>
-        <w:rPr>
-          <w:b w:val="1"/>
-          <w:color w:val="0e0e0e"/>
-        </w:rPr>
-      </w:pPr>
-      <w:r>
-        <w:rPr>
-          <w:b w:val="1"/>
-          <w:color w:val="0e0e0e"/>
-          <w:rtl w:val="0"/>
-        </w:rPr>
-        <w:t xml:space="preserve">2. Dataset</w:t>
+        <w:jc w:val="both"/>
+        <w:rPr>
+          <w:color w:val="0E0E0E"/>
+        </w:rPr>
+      </w:pPr>
+      <w:r>
+        <w:rPr>
+          <w:color w:val="0E0E0E"/>
+        </w:rPr>
+        <w:t>The rise of deep fake videos on social media makes it hard to tell real content from fake ones, raising concerns about trust, security, and misinformation. These fake videos can be used to spread false information or harm reputations. To address this, we need better methods to automatically detect deep fake videos. This project aims to create tools that help users and organizations spot and reduce the impact of deep fakes.</w:t>
+      </w:r>
+    </w:p>
+    <w:p>
+      <w:pPr>
+        <w:jc w:val="both"/>
+        <w:rPr>
+          <w:color w:val="0E0E0E"/>
+        </w:rPr>
+      </w:pPr>
+    </w:p>
+    <w:p>
+      <w:pPr>
+        <w:jc w:val="both"/>
+        <w:rPr>
+          <w:b/>
+          <w:color w:val="0E0E0E"/>
+        </w:rPr>
+      </w:pPr>
+      <w:r>
+        <w:rPr>
+          <w:b/>
+          <w:color w:val="0E0E0E"/>
+        </w:rPr>
+        <w:t>2. Dataset</w:t>
       </w:r>
     </w:p>
     <w:p>
@@ -75,18 +66,44 @@
           <w:ilvl w:val="0"/>
           <w:numId w:val="3"/>
         </w:numPr>
-        <w:ind w:left="720" w:hanging="360"/>
-        <w:jc w:val="both"/>
-        <w:rPr>
-          <w:color w:val="0e0e0e"/>
-        </w:rPr>
-      </w:pPr>
-      <w:r>
-        <w:rPr>
-          <w:color w:val="0e0e0e"/>
-          <w:rtl w:val="0"/>
-        </w:rPr>
-        <w:t xml:space="preserve">Dataset: CelebA Deep Fake Dataset, Deepfake Detection Challenge from Kaggle.</w:t>
+        <w:jc w:val="both"/>
+        <w:rPr>
+          <w:color w:val="0E0E0E"/>
+        </w:rPr>
+      </w:pPr>
+      <w:r>
+        <w:rPr>
+          <w:color w:val="0E0E0E"/>
+        </w:rPr>
+        <w:t xml:space="preserve">Dataset: </w:t>
+      </w:r>
+      <w:hyperlink r:id="rId7" w:history="1">
+        <w:r>
+          <w:rPr>
+            <w:rStyle w:val="Hyperlink"/>
+          </w:rPr>
+          <w:t>Celeb Deep Fake Dataset</w:t>
+        </w:r>
+      </w:hyperlink>
+      <w:r>
+        <w:rPr>
+          <w:color w:val="0E0E0E"/>
+        </w:rPr>
+        <w:t xml:space="preserve">, </w:t>
+      </w:r>
+      <w:hyperlink r:id="rId8" w:history="1">
+        <w:r>
+          <w:rPr>
+            <w:rStyle w:val="Hyperlink"/>
+          </w:rPr>
+          <w:t>Deepfake Detection Challenge</w:t>
+        </w:r>
+      </w:hyperlink>
+      <w:r>
+        <w:rPr>
+          <w:color w:val="0E0E0E"/>
+        </w:rPr>
+        <w:t xml:space="preserve"> from Kaggle.</w:t>
       </w:r>
     </w:p>
     <w:p>
@@ -95,50 +112,42 @@
           <w:ilvl w:val="0"/>
           <w:numId w:val="3"/>
         </w:numPr>
-        <w:ind w:left="720" w:hanging="360"/>
-        <w:jc w:val="both"/>
-        <w:rPr>
-          <w:color w:val="0e0e0e"/>
-        </w:rPr>
-      </w:pPr>
-      <w:r>
-        <w:rPr>
-          <w:color w:val="0e0e0e"/>
-          <w:rtl w:val="0"/>
-        </w:rPr>
-        <w:t xml:space="preserve">Size and Suitability: The combined data from both sites exceeds 400GB. We will be working with a sample subset that is sufficient for training deep neural networks.</w:t>
-      </w:r>
-    </w:p>
-    <w:p>
-      <w:pPr>
-        <w:ind w:left="720" w:firstLine="0"/>
-        <w:jc w:val="both"/>
-        <w:rPr>
-          <w:b w:val="1"/>
-          <w:color w:val="0e0e0e"/>
-        </w:rPr>
-      </w:pPr>
-      <w:r>
-        <w:rPr>
-          <w:rtl w:val="0"/>
-        </w:rPr>
-      </w:r>
-    </w:p>
-    <w:p>
-      <w:pPr>
-        <w:jc w:val="both"/>
-        <w:rPr>
-          <w:b w:val="1"/>
-          <w:color w:val="0e0e0e"/>
-        </w:rPr>
-      </w:pPr>
-      <w:r>
-        <w:rPr>
-          <w:b w:val="1"/>
-          <w:color w:val="0e0e0e"/>
-          <w:rtl w:val="0"/>
-        </w:rPr>
-        <w:t xml:space="preserve">3. Network Architecture</w:t>
+        <w:jc w:val="both"/>
+        <w:rPr>
+          <w:color w:val="0E0E0E"/>
+        </w:rPr>
+      </w:pPr>
+      <w:r>
+        <w:rPr>
+          <w:color w:val="0E0E0E"/>
+        </w:rPr>
+        <w:t>Size and Suitability: The combined data from both sites exceeds 400GB. We will be working with a sample subset that is sufficient for training deep neural networks.</w:t>
+      </w:r>
+    </w:p>
+    <w:p>
+      <w:pPr>
+        <w:ind w:left="720"/>
+        <w:jc w:val="both"/>
+        <w:rPr>
+          <w:b/>
+          <w:color w:val="0E0E0E"/>
+        </w:rPr>
+      </w:pPr>
+    </w:p>
+    <w:p>
+      <w:pPr>
+        <w:jc w:val="both"/>
+        <w:rPr>
+          <w:b/>
+          <w:color w:val="0E0E0E"/>
+        </w:rPr>
+      </w:pPr>
+      <w:r>
+        <w:rPr>
+          <w:b/>
+          <w:color w:val="0E0E0E"/>
+        </w:rPr>
+        <w:t>3. Network Architecture</w:t>
       </w:r>
     </w:p>
     <w:p>
@@ -147,18 +156,44 @@
           <w:ilvl w:val="0"/>
           <w:numId w:val="5"/>
         </w:numPr>
-        <w:ind w:left="720" w:hanging="360"/>
-        <w:jc w:val="both"/>
-        <w:rPr>
-          <w:color w:val="0e0e0e"/>
-        </w:rPr>
-      </w:pPr>
-      <w:r>
-        <w:rPr>
-          <w:color w:val="0e0e0e"/>
-          <w:rtl w:val="0"/>
-        </w:rPr>
-        <w:t xml:space="preserve">We plan to use Convolutional Neural Networks (CNNs) for this task, as CNNs are highly effective for image and video classification tasks due to their ability to learn spatial hierarchies in data. We will experiment with a combination of different pre-trained networks (e.g., ResNet, VGG, or EfficientNet) to assess their performance and leverage their learned features for deep fake detection.</w:t>
+        <w:jc w:val="both"/>
+        <w:rPr>
+          <w:color w:val="0E0E0E"/>
+        </w:rPr>
+      </w:pPr>
+      <w:r>
+        <w:rPr>
+          <w:color w:val="0E0E0E"/>
+        </w:rPr>
+        <w:t xml:space="preserve">We plan to use Convolutional Neural Networks (CNNs) for this task, as CNNs are highly effective for image and video classification tasks due to their ability to learn spatial hierarchies in data. We will experiment with a combination of different pre-trained networks (e.g., </w:t>
+      </w:r>
+      <w:proofErr w:type="spellStart"/>
+      <w:r>
+        <w:rPr>
+          <w:color w:val="0E0E0E"/>
+        </w:rPr>
+        <w:t>ResNet</w:t>
+      </w:r>
+      <w:proofErr w:type="spellEnd"/>
+      <w:r>
+        <w:rPr>
+          <w:color w:val="0E0E0E"/>
+        </w:rPr>
+        <w:t xml:space="preserve">, VGG, or </w:t>
+      </w:r>
+      <w:proofErr w:type="spellStart"/>
+      <w:r>
+        <w:rPr>
+          <w:color w:val="0E0E0E"/>
+        </w:rPr>
+        <w:t>EfficientNet</w:t>
+      </w:r>
+      <w:proofErr w:type="spellEnd"/>
+      <w:r>
+        <w:rPr>
+          <w:color w:val="0E0E0E"/>
+        </w:rPr>
+        <w:t>) to assess their performance and leverage their learned features for deep fake detection.</w:t>
       </w:r>
     </w:p>
     <w:p>
@@ -167,19 +202,16 @@
           <w:ilvl w:val="0"/>
           <w:numId w:val="5"/>
         </w:numPr>
-        <w:spacing w:after="0" w:afterAutospacing="0"/>
-        <w:ind w:left="720" w:hanging="360"/>
-        <w:jc w:val="both"/>
-        <w:rPr>
-          <w:color w:val="0e0e0e"/>
-        </w:rPr>
-      </w:pPr>
-      <w:r>
-        <w:rPr>
-          <w:color w:val="0e0e0e"/>
-          <w:rtl w:val="0"/>
-        </w:rPr>
-        <w:t xml:space="preserve">The network will likely be customized to suit the specific needs of the deep fake video classification task, including:</w:t>
+        <w:jc w:val="both"/>
+        <w:rPr>
+          <w:color w:val="0E0E0E"/>
+        </w:rPr>
+      </w:pPr>
+      <w:r>
+        <w:rPr>
+          <w:color w:val="0E0E0E"/>
+        </w:rPr>
+        <w:t>The network will likely be customized to suit the specific needs of the deep fake video classification task, including:</w:t>
       </w:r>
     </w:p>
     <w:p>
@@ -188,19 +220,16 @@
           <w:ilvl w:val="1"/>
           <w:numId w:val="5"/>
         </w:numPr>
-        <w:spacing w:after="0" w:afterAutospacing="0" w:before="0" w:beforeAutospacing="0" w:lineRule="auto"/>
-        <w:ind w:left="1440" w:hanging="360"/>
-        <w:jc w:val="both"/>
-        <w:rPr>
-          <w:color w:val="0e0e0e"/>
-        </w:rPr>
-      </w:pPr>
-      <w:r>
-        <w:rPr>
-          <w:color w:val="0e0e0e"/>
-          <w:rtl w:val="0"/>
-        </w:rPr>
-        <w:t xml:space="preserve">Fine-tuning pre-trained models for facial recognition and manipulation detection.</w:t>
+        <w:jc w:val="both"/>
+        <w:rPr>
+          <w:color w:val="0E0E0E"/>
+        </w:rPr>
+      </w:pPr>
+      <w:r>
+        <w:rPr>
+          <w:color w:val="0E0E0E"/>
+        </w:rPr>
+        <w:t>Fine-tuning pre-trained models for facial recognition and manipulation detection.</w:t>
       </w:r>
     </w:p>
     <w:p>
@@ -209,51 +238,42 @@
           <w:ilvl w:val="1"/>
           <w:numId w:val="5"/>
         </w:numPr>
-        <w:spacing w:before="0" w:beforeAutospacing="0" w:lineRule="auto"/>
-        <w:ind w:left="1440" w:hanging="360"/>
-        <w:jc w:val="both"/>
-        <w:rPr>
-          <w:color w:val="0e0e0e"/>
-        </w:rPr>
-      </w:pPr>
-      <w:r>
-        <w:rPr>
-          <w:color w:val="0e0e0e"/>
-          <w:rtl w:val="0"/>
-        </w:rPr>
-        <w:t xml:space="preserve">Implementing custom pre-processing techniques, based on research papers, to improve feature extraction and reduce noise in the dataset.</w:t>
-      </w:r>
-    </w:p>
-    <w:p>
-      <w:pPr>
-        <w:spacing w:before="180" w:lineRule="auto"/>
-        <w:ind w:left="1440" w:firstLine="0"/>
-        <w:jc w:val="both"/>
-        <w:rPr>
-          <w:color w:val="0e0e0e"/>
-        </w:rPr>
-      </w:pPr>
-      <w:r>
-        <w:rPr>
-          <w:rtl w:val="0"/>
-        </w:rPr>
-      </w:r>
-    </w:p>
-    <w:p>
-      <w:pPr>
-        <w:jc w:val="both"/>
-        <w:rPr>
-          <w:b w:val="1"/>
-          <w:color w:val="0e0e0e"/>
-        </w:rPr>
-      </w:pPr>
-      <w:r>
-        <w:rPr>
-          <w:b w:val="1"/>
-          <w:color w:val="0e0e0e"/>
-          <w:rtl w:val="0"/>
-        </w:rPr>
-        <w:t xml:space="preserve">4. Framework</w:t>
+        <w:jc w:val="both"/>
+        <w:rPr>
+          <w:color w:val="0E0E0E"/>
+        </w:rPr>
+      </w:pPr>
+      <w:r>
+        <w:rPr>
+          <w:color w:val="0E0E0E"/>
+        </w:rPr>
+        <w:t>Implementing custom pre-processing techniques, based on research papers, to improve feature extraction and reduce noise in the dataset.</w:t>
+      </w:r>
+    </w:p>
+    <w:p>
+      <w:pPr>
+        <w:spacing w:before="180"/>
+        <w:ind w:left="1440"/>
+        <w:jc w:val="both"/>
+        <w:rPr>
+          <w:color w:val="0E0E0E"/>
+        </w:rPr>
+      </w:pPr>
+    </w:p>
+    <w:p>
+      <w:pPr>
+        <w:jc w:val="both"/>
+        <w:rPr>
+          <w:b/>
+          <w:color w:val="0E0E0E"/>
+        </w:rPr>
+      </w:pPr>
+      <w:r>
+        <w:rPr>
+          <w:b/>
+          <w:color w:val="0E0E0E"/>
+        </w:rPr>
+        <w:t>4. Framework</w:t>
       </w:r>
     </w:p>
     <w:p>
@@ -262,49 +282,55 @@
           <w:ilvl w:val="0"/>
           <w:numId w:val="1"/>
         </w:numPr>
-        <w:ind w:left="720" w:hanging="360"/>
-        <w:jc w:val="both"/>
-        <w:rPr>
-          <w:color w:val="0e0e0e"/>
-        </w:rPr>
-      </w:pPr>
-      <w:r>
-        <w:rPr>
-          <w:color w:val="0e0e0e"/>
-          <w:rtl w:val="0"/>
-        </w:rPr>
-        <w:t xml:space="preserve">We will implement the deep learning model using TensorFlow, which is a widely-used and robust framework for building and training deep learning models. TensorFlow offers excellent support for both CPU and GPU computation, making it suitable for handling the large dataset and the computational demands of training deep networks. Additionally, TensorFlow’s ecosystem includes powerful libraries for data augmentation, model evaluation, and deployment, which will be useful throughout the project.</w:t>
-      </w:r>
-    </w:p>
-    <w:p>
-      <w:pPr>
-        <w:ind w:left="720" w:firstLine="0"/>
-        <w:jc w:val="both"/>
-        <w:rPr>
-          <w:color w:val="0e0e0e"/>
-        </w:rPr>
-      </w:pPr>
-      <w:r>
-        <w:rPr>
-          <w:rtl w:val="0"/>
-        </w:rPr>
-      </w:r>
-    </w:p>
-    <w:p>
-      <w:pPr>
-        <w:jc w:val="both"/>
-        <w:rPr>
-          <w:b w:val="1"/>
-          <w:color w:val="0e0e0e"/>
-        </w:rPr>
-      </w:pPr>
-      <w:r>
-        <w:rPr>
-          <w:b w:val="1"/>
-          <w:color w:val="0e0e0e"/>
-          <w:rtl w:val="0"/>
-        </w:rPr>
-        <w:t xml:space="preserve">5. Performance Evaluation</w:t>
+        <w:jc w:val="both"/>
+        <w:rPr>
+          <w:color w:val="0E0E0E"/>
+        </w:rPr>
+      </w:pPr>
+      <w:r>
+        <w:rPr>
+          <w:color w:val="0E0E0E"/>
+        </w:rPr>
+        <w:t xml:space="preserve">We will implement the deep learning model using TensorFlow, which is a </w:t>
+      </w:r>
+      <w:proofErr w:type="gramStart"/>
+      <w:r>
+        <w:rPr>
+          <w:color w:val="0E0E0E"/>
+        </w:rPr>
+        <w:t>widely-used</w:t>
+      </w:r>
+      <w:proofErr w:type="gramEnd"/>
+      <w:r>
+        <w:rPr>
+          <w:color w:val="0E0E0E"/>
+        </w:rPr>
+        <w:t xml:space="preserve"> and robust framework for building and training deep learning models. TensorFlow offers excellent support for both CPU and GPU computation, making it suitable for handling the large dataset and the computational demands of training deep networks. Additionally, TensorFlow’s ecosystem includes powerful libraries for data augmentation, model evaluation, and deployment, which will be useful throughout the project.</w:t>
+      </w:r>
+    </w:p>
+    <w:p>
+      <w:pPr>
+        <w:ind w:left="720"/>
+        <w:jc w:val="both"/>
+        <w:rPr>
+          <w:color w:val="0E0E0E"/>
+        </w:rPr>
+      </w:pPr>
+    </w:p>
+    <w:p>
+      <w:pPr>
+        <w:jc w:val="both"/>
+        <w:rPr>
+          <w:b/>
+          <w:color w:val="0E0E0E"/>
+        </w:rPr>
+      </w:pPr>
+      <w:r>
+        <w:rPr>
+          <w:b/>
+          <w:color w:val="0E0E0E"/>
+        </w:rPr>
+        <w:t>5. Performance Evaluation</w:t>
       </w:r>
     </w:p>
     <w:p>
@@ -312,15 +338,14 @@
         <w:ind w:firstLine="720"/>
         <w:jc w:val="both"/>
         <w:rPr>
-          <w:color w:val="0e0e0e"/>
-        </w:rPr>
-      </w:pPr>
-      <w:r>
-        <w:rPr>
-          <w:color w:val="0e0e0e"/>
-          <w:rtl w:val="0"/>
-        </w:rPr>
-        <w:t xml:space="preserve">To assess the performance of the deep fake detection model, we will use the following metrics.</w:t>
+          <w:color w:val="0E0E0E"/>
+        </w:rPr>
+      </w:pPr>
+      <w:r>
+        <w:rPr>
+          <w:color w:val="0E0E0E"/>
+        </w:rPr>
+        <w:t>To assess the performance of the deep fake detection model, we will use the following metrics.</w:t>
       </w:r>
     </w:p>
     <w:p>
@@ -328,14 +353,9 @@
         <w:ind w:firstLine="720"/>
         <w:jc w:val="both"/>
         <w:rPr>
-          <w:color w:val="0e0e0e"/>
-        </w:rPr>
-      </w:pPr>
-      <w:r>
-        <w:rPr>
-          <w:rtl w:val="0"/>
-        </w:rPr>
-      </w:r>
+          <w:color w:val="0E0E0E"/>
+        </w:rPr>
+      </w:pPr>
     </w:p>
     <w:p>
       <w:pPr>
@@ -343,21 +363,18 @@
           <w:ilvl w:val="0"/>
           <w:numId w:val="2"/>
         </w:numPr>
-        <w:spacing w:after="0" w:afterAutospacing="0"/>
-        <w:ind w:left="720" w:hanging="360"/>
-        <w:jc w:val="both"/>
-        <w:rPr>
-          <w:b w:val="1"/>
-          <w:color w:val="0e0e0e"/>
-        </w:rPr>
-      </w:pPr>
-      <w:r>
-        <w:rPr>
-          <w:b w:val="1"/>
-          <w:color w:val="0e0e0e"/>
-          <w:rtl w:val="0"/>
-        </w:rPr>
-        <w:t xml:space="preserve">Primary Metric</w:t>
+        <w:jc w:val="both"/>
+        <w:rPr>
+          <w:b/>
+          <w:color w:val="0E0E0E"/>
+        </w:rPr>
+      </w:pPr>
+      <w:r>
+        <w:rPr>
+          <w:b/>
+          <w:color w:val="0E0E0E"/>
+        </w:rPr>
+        <w:t>Primary Metric</w:t>
       </w:r>
     </w:p>
     <w:p>
@@ -366,19 +383,16 @@
           <w:ilvl w:val="1"/>
           <w:numId w:val="2"/>
         </w:numPr>
-        <w:spacing w:before="0" w:beforeAutospacing="0" w:lineRule="auto"/>
-        <w:ind w:left="1440" w:hanging="360"/>
-        <w:jc w:val="both"/>
-        <w:rPr>
-          <w:color w:val="0e0e0e"/>
-        </w:rPr>
-      </w:pPr>
-      <w:r>
-        <w:rPr>
-          <w:color w:val="0e0e0e"/>
-          <w:rtl w:val="0"/>
-        </w:rPr>
-        <w:t xml:space="preserve">Accuracy</w:t>
+        <w:jc w:val="both"/>
+        <w:rPr>
+          <w:color w:val="0E0E0E"/>
+        </w:rPr>
+      </w:pPr>
+      <w:r>
+        <w:rPr>
+          <w:color w:val="0E0E0E"/>
+        </w:rPr>
+        <w:t>Accuracy</w:t>
       </w:r>
     </w:p>
     <w:p>
@@ -387,21 +401,18 @@
           <w:ilvl w:val="0"/>
           <w:numId w:val="6"/>
         </w:numPr>
-        <w:spacing w:after="0" w:afterAutospacing="0"/>
-        <w:ind w:left="720" w:hanging="360"/>
-        <w:jc w:val="both"/>
-        <w:rPr>
-          <w:b w:val="1"/>
-          <w:color w:val="0e0e0e"/>
-        </w:rPr>
-      </w:pPr>
-      <w:r>
-        <w:rPr>
-          <w:b w:val="1"/>
-          <w:color w:val="0e0e0e"/>
-          <w:rtl w:val="0"/>
-        </w:rPr>
-        <w:t xml:space="preserve">Secondary Metrics</w:t>
+        <w:jc w:val="both"/>
+        <w:rPr>
+          <w:b/>
+          <w:color w:val="0E0E0E"/>
+        </w:rPr>
+      </w:pPr>
+      <w:r>
+        <w:rPr>
+          <w:b/>
+          <w:color w:val="0E0E0E"/>
+        </w:rPr>
+        <w:t>Secondary Metrics</w:t>
       </w:r>
     </w:p>
     <w:p>
@@ -410,20 +421,27 @@
           <w:ilvl w:val="1"/>
           <w:numId w:val="6"/>
         </w:numPr>
-        <w:spacing w:after="0" w:afterAutospacing="0" w:before="0" w:beforeAutospacing="0" w:lineRule="auto"/>
-        <w:ind w:left="1440" w:hanging="360"/>
-        <w:jc w:val="both"/>
-        <w:rPr>
-          <w:color w:val="0e0e0e"/>
-        </w:rPr>
-      </w:pPr>
-      <w:r>
-        <w:rPr>
-          <w:color w:val="0e0e0e"/>
-          <w:rtl w:val="0"/>
+        <w:jc w:val="both"/>
+        <w:rPr>
+          <w:color w:val="0E0E0E"/>
+        </w:rPr>
+      </w:pPr>
+      <w:r>
+        <w:rPr>
+          <w:color w:val="0E0E0E"/>
         </w:rPr>
         <w:t xml:space="preserve">Precision </w:t>
+      </w:r>
+      <w:r>
+        <w:rPr>
+          <w:color w:val="0E0E0E"/>
+        </w:rPr>
         <w:tab/>
+      </w:r>
+      <w:r>
+        <w:rPr>
+          <w:color w:val="0E0E0E"/>
+        </w:rPr>
         <w:tab/>
       </w:r>
     </w:p>
@@ -433,19 +451,21 @@
           <w:ilvl w:val="1"/>
           <w:numId w:val="6"/>
         </w:numPr>
-        <w:spacing w:after="0" w:afterAutospacing="0" w:before="0" w:beforeAutospacing="0" w:lineRule="auto"/>
-        <w:ind w:left="1440" w:hanging="360"/>
-        <w:jc w:val="both"/>
-        <w:rPr>
-          <w:color w:val="0e0e0e"/>
-        </w:rPr>
-      </w:pPr>
-      <w:r>
-        <w:rPr>
-          <w:color w:val="0e0e0e"/>
-          <w:rtl w:val="0"/>
-        </w:rPr>
-        <w:t xml:space="preserve">Recall</w:t>
+        <w:jc w:val="both"/>
+        <w:rPr>
+          <w:color w:val="0E0E0E"/>
+        </w:rPr>
+      </w:pPr>
+      <w:r>
+        <w:rPr>
+          <w:color w:val="0E0E0E"/>
+        </w:rPr>
+        <w:t>Recall</w:t>
+      </w:r>
+      <w:r>
+        <w:rPr>
+          <w:color w:val="0E0E0E"/>
+        </w:rPr>
         <w:tab/>
       </w:r>
     </w:p>
@@ -455,19 +475,16 @@
           <w:ilvl w:val="1"/>
           <w:numId w:val="6"/>
         </w:numPr>
-        <w:spacing w:after="0" w:afterAutospacing="0" w:before="0" w:beforeAutospacing="0" w:lineRule="auto"/>
-        <w:ind w:left="1440" w:hanging="360"/>
-        <w:jc w:val="both"/>
-        <w:rPr>
-          <w:color w:val="0e0e0e"/>
-        </w:rPr>
-      </w:pPr>
-      <w:r>
-        <w:rPr>
-          <w:color w:val="0e0e0e"/>
-          <w:rtl w:val="0"/>
-        </w:rPr>
-        <w:t xml:space="preserve">F1 Score</w:t>
+        <w:jc w:val="both"/>
+        <w:rPr>
+          <w:color w:val="0E0E0E"/>
+        </w:rPr>
+      </w:pPr>
+      <w:r>
+        <w:rPr>
+          <w:color w:val="0E0E0E"/>
+        </w:rPr>
+        <w:t>F1 Score</w:t>
       </w:r>
     </w:p>
     <w:p>
@@ -476,19 +493,16 @@
           <w:ilvl w:val="1"/>
           <w:numId w:val="6"/>
         </w:numPr>
-        <w:spacing w:after="0" w:afterAutospacing="0" w:before="0" w:beforeAutospacing="0" w:lineRule="auto"/>
-        <w:ind w:left="1440" w:hanging="360"/>
-        <w:jc w:val="both"/>
-        <w:rPr>
-          <w:color w:val="0e0e0e"/>
-        </w:rPr>
-      </w:pPr>
-      <w:r>
-        <w:rPr>
-          <w:color w:val="0e0e0e"/>
-          <w:rtl w:val="0"/>
-        </w:rPr>
-        <w:t xml:space="preserve">AUC</w:t>
+        <w:jc w:val="both"/>
+        <w:rPr>
+          <w:color w:val="0E0E0E"/>
+        </w:rPr>
+      </w:pPr>
+      <w:r>
+        <w:rPr>
+          <w:color w:val="0E0E0E"/>
+        </w:rPr>
+        <w:t>AUC</w:t>
       </w:r>
     </w:p>
     <w:p>
@@ -497,53 +511,95 @@
           <w:ilvl w:val="1"/>
           <w:numId w:val="6"/>
         </w:numPr>
-        <w:spacing w:before="0" w:beforeAutospacing="0" w:lineRule="auto"/>
-        <w:ind w:left="1440" w:hanging="360"/>
-        <w:jc w:val="both"/>
-        <w:rPr>
-          <w:color w:val="0e0e0e"/>
-        </w:rPr>
-      </w:pPr>
-      <w:r>
-        <w:rPr>
-          <w:color w:val="0e0e0e"/>
-          <w:rtl w:val="0"/>
-        </w:rPr>
-        <w:t xml:space="preserve">Log Loss</w:t>
-      </w:r>
-      <w:r>
-        <w:rPr>
-          <w:rtl w:val="0"/>
-        </w:rPr>
+        <w:jc w:val="both"/>
+        <w:rPr>
+          <w:color w:val="0E0E0E"/>
+        </w:rPr>
+      </w:pPr>
+      <w:r>
+        <w:rPr>
+          <w:color w:val="0E0E0E"/>
+        </w:rPr>
+        <w:t>Log Loss</w:t>
       </w:r>
     </w:p>
     <w:sectPr>
-      <w:headerReference r:id="rId6" w:type="default"/>
-      <w:pgSz w:h="15840" w:w="12240" w:orient="portrait"/>
-      <w:pgMar w:bottom="1440" w:top="1440" w:left="1440" w:right="1440" w:header="720" w:footer="720"/>
+      <w:headerReference w:type="default" r:id="rId9"/>
+      <w:pgSz w:w="12240" w:h="15840"/>
+      <w:pgMar w:top="1440" w:right="1440" w:bottom="1440" w:left="1440" w:header="720" w:footer="720" w:gutter="0"/>
       <w:pgNumType w:start="1"/>
+      <w:cols w:space="720"/>
     </w:sectPr>
   </w:body>
 </w:document>
 </file>
 
+<file path=word/endnotes.xml><?xml version="1.0" encoding="utf-8"?>
+<w:endnotes xmlns:wpc="http://schemas.microsoft.com/office/word/2010/wordprocessingCanvas" xmlns:cx="http://schemas.microsoft.com/office/drawing/2014/chartex" xmlns:cx1="http://schemas.microsoft.com/office/drawing/2015/9/8/chartex" xmlns:cx2="http://schemas.microsoft.com/office/drawing/2015/10/21/chartex" xmlns:cx3="http://schemas.microsoft.com/office/drawing/2016/5/9/chartex" xmlns:cx4="http://schemas.microsoft.com/office/drawing/2016/5/10/chartex" xmlns:cx5="http://schemas.microsoft.com/office/drawing/2016/5/11/chartex" xmlns:cx6="http://schemas.microsoft.com/office/drawing/2016/5/12/chartex" xmlns:cx7="http://schemas.microsoft.com/office/drawing/2016/5/13/chartex" xmlns:cx8="http://schemas.microsoft.com/office/drawing/2016/5/14/chartex" xmlns:mc="http://schemas.openxmlformats.org/markup-compatibility/2006" xmlns:aink="http://schemas.microsoft.com/office/drawing/2016/ink" xmlns:am3d="http://schemas.microsoft.com/office/drawing/2017/model3d" xmlns:o="urn:schemas-microsoft-com:office:office" xmlns:oel="http://schemas.microsoft.com/office/2019/extlst" xmlns:r="http://schemas.openxmlformats.org/officeDocument/2006/relationships" xmlns:m="http://schemas.openxmlformats.org/officeDocument/2006/math" xmlns:v="urn:schemas-microsoft-com:vml" xmlns:wp14="http://schemas.microsoft.com/office/word/2010/wordprocessingDrawing" xmlns:wp="http://schemas.openxmlformats.org/drawingml/2006/wordprocessingDrawing" xmlns:w10="urn:schemas-microsoft-com:office:word" xmlns:w="http://schemas.openxmlformats.org/wordprocessingml/2006/main" xmlns:w14="http://schemas.microsoft.com/office/word/2010/wordml" xmlns:w15="http://schemas.microsoft.com/office/word/2012/wordml" xmlns:w16cex="http://schemas.microsoft.com/office/word/2018/wordml/cex" xmlns:w16cid="http://schemas.microsoft.com/office/word/2016/wordml/cid" xmlns:w16="http://schemas.microsoft.com/office/word/2018/wordml" xmlns:w16du="http://schemas.microsoft.com/office/word/2023/wordml/word16du" xmlns:w16sdtdh="http://schemas.microsoft.com/office/word/2020/wordml/sdtdatahash" xmlns:w16se="http://schemas.microsoft.com/office/word/2015/wordml/symex" xmlns:wpg="http://schemas.microsoft.com/office/word/2010/wordprocessingGroup" xmlns:wpi="http://schemas.microsoft.com/office/word/2010/wordprocessingInk" xmlns:wne="http://schemas.microsoft.com/office/word/2006/wordml" xmlns:wps="http://schemas.microsoft.com/office/word/2010/wordprocessingShape" mc:Ignorable="w14 w15 w16se w16cid w16 w16cex w16sdtdh w16du wp14">
+  <w:endnote w:type="separator" w:id="-1">
+    <w:p>
+      <w:pPr>
+        <w:spacing w:line="240" w:lineRule="auto"/>
+      </w:pPr>
+      <w:r>
+        <w:separator/>
+      </w:r>
+    </w:p>
+  </w:endnote>
+  <w:endnote w:type="continuationSeparator" w:id="0">
+    <w:p>
+      <w:pPr>
+        <w:spacing w:line="240" w:lineRule="auto"/>
+      </w:pPr>
+      <w:r>
+        <w:continuationSeparator/>
+      </w:r>
+    </w:p>
+  </w:endnote>
+</w:endnotes>
+</file>
+
+<file path=word/footnotes.xml><?xml version="1.0" encoding="utf-8"?>
+<w:footnotes xmlns:wpc="http://schemas.microsoft.com/office/word/2010/wordprocessingCanvas" xmlns:cx="http://schemas.microsoft.com/office/drawing/2014/chartex" xmlns:cx1="http://schemas.microsoft.com/office/drawing/2015/9/8/chartex" xmlns:cx2="http://schemas.microsoft.com/office/drawing/2015/10/21/chartex" xmlns:cx3="http://schemas.microsoft.com/office/drawing/2016/5/9/chartex" xmlns:cx4="http://schemas.microsoft.com/office/drawing/2016/5/10/chartex" xmlns:cx5="http://schemas.microsoft.com/office/drawing/2016/5/11/chartex" xmlns:cx6="http://schemas.microsoft.com/office/drawing/2016/5/12/chartex" xmlns:cx7="http://schemas.microsoft.com/office/drawing/2016/5/13/chartex" xmlns:cx8="http://schemas.microsoft.com/office/drawing/2016/5/14/chartex" xmlns:mc="http://schemas.openxmlformats.org/markup-compatibility/2006" xmlns:aink="http://schemas.microsoft.com/office/drawing/2016/ink" xmlns:am3d="http://schemas.microsoft.com/office/drawing/2017/model3d" xmlns:o="urn:schemas-microsoft-com:office:office" xmlns:oel="http://schemas.microsoft.com/office/2019/extlst" xmlns:r="http://schemas.openxmlformats.org/officeDocument/2006/relationships" xmlns:m="http://schemas.openxmlformats.org/officeDocument/2006/math" xmlns:v="urn:schemas-microsoft-com:vml" xmlns:wp14="http://schemas.microsoft.com/office/word/2010/wordprocessingDrawing" xmlns:wp="http://schemas.openxmlformats.org/drawingml/2006/wordprocessingDrawing" xmlns:w10="urn:schemas-microsoft-com:office:word" xmlns:w="http://schemas.openxmlformats.org/wordprocessingml/2006/main" xmlns:w14="http://schemas.microsoft.com/office/word/2010/wordml" xmlns:w15="http://schemas.microsoft.com/office/word/2012/wordml" xmlns:w16cex="http://schemas.microsoft.com/office/word/2018/wordml/cex" xmlns:w16cid="http://schemas.microsoft.com/office/word/2016/wordml/cid" xmlns:w16="http://schemas.microsoft.com/office/word/2018/wordml" xmlns:w16du="http://schemas.microsoft.com/office/word/2023/wordml/word16du" xmlns:w16sdtdh="http://schemas.microsoft.com/office/word/2020/wordml/sdtdatahash" xmlns:w16se="http://schemas.microsoft.com/office/word/2015/wordml/symex" xmlns:wpg="http://schemas.microsoft.com/office/word/2010/wordprocessingGroup" xmlns:wpi="http://schemas.microsoft.com/office/word/2010/wordprocessingInk" xmlns:wne="http://schemas.microsoft.com/office/word/2006/wordml" xmlns:wps="http://schemas.microsoft.com/office/word/2010/wordprocessingShape" mc:Ignorable="w14 w15 w16se w16cid w16 w16cex w16sdtdh w16du wp14">
+  <w:footnote w:type="separator" w:id="-1">
+    <w:p>
+      <w:pPr>
+        <w:spacing w:line="240" w:lineRule="auto"/>
+      </w:pPr>
+      <w:r>
+        <w:separator/>
+      </w:r>
+    </w:p>
+  </w:footnote>
+  <w:footnote w:type="continuationSeparator" w:id="0">
+    <w:p>
+      <w:pPr>
+        <w:spacing w:line="240" w:lineRule="auto"/>
+      </w:pPr>
+      <w:r>
+        <w:continuationSeparator/>
+      </w:r>
+    </w:p>
+  </w:footnote>
+</w:footnotes>
+</file>
+
 <file path=word/header1.xml><?xml version="1.0" encoding="utf-8"?>
-<w:hdr xmlns:mc="http://schemas.openxmlformats.org/markup-compatibility/2006" xmlns:o="urn:schemas-microsoft-com:office:office" xmlns:r="http://schemas.openxmlformats.org/officeDocument/2006/relationships" xmlns:m="http://schemas.openxmlformats.org/officeDocument/2006/math" xmlns:v="urn:schemas-microsoft-com:vml" xmlns:wp="http://schemas.openxmlformats.org/drawingml/2006/wordprocessingDrawing" xmlns:w10="urn:schemas-microsoft-com:office:word" xmlns:w="http://schemas.openxmlformats.org/wordprocessingml/2006/main" xmlns:wne="http://schemas.microsoft.com/office/word/2006/wordml" xmlns:sl="http://schemas.openxmlformats.org/schemaLibrary/2006/main" xmlns:a="http://schemas.openxmlformats.org/drawingml/2006/main" xmlns:pic="http://schemas.openxmlformats.org/drawingml/2006/picture" xmlns:c="http://schemas.openxmlformats.org/drawingml/2006/chart" xmlns:lc="http://schemas.openxmlformats.org/drawingml/2006/lockedCanvas" xmlns:dgm="http://schemas.openxmlformats.org/drawingml/2006/diagram" xmlns:wps="http://schemas.microsoft.com/office/word/2010/wordprocessingShape" xmlns:wpg="http://schemas.microsoft.com/office/word/2010/wordprocessingGroup" xmlns:w14="http://schemas.microsoft.com/office/word/2010/wordml" xmlns:w15="http://schemas.microsoft.com/office/word/2012/wordml" xmlns:w16="http://schemas.microsoft.com/office/word/2018/wordml" xmlns:w16cex="http://schemas.microsoft.com/office/word/2018/wordml/cex" xmlns:w16cid="http://schemas.microsoft.com/office/word/2016/wordml/cid" xmlns="http://schemas.microsoft.com/office/tasks/2019/documenttasks" xmlns:cr="http://schemas.microsoft.com/office/comments/2020/reactions">
+<w:hdr xmlns:wpc="http://schemas.microsoft.com/office/word/2010/wordprocessingCanvas" xmlns:cx="http://schemas.microsoft.com/office/drawing/2014/chartex" xmlns:cx1="http://schemas.microsoft.com/office/drawing/2015/9/8/chartex" xmlns:cx2="http://schemas.microsoft.com/office/drawing/2015/10/21/chartex" xmlns:cx3="http://schemas.microsoft.com/office/drawing/2016/5/9/chartex" xmlns:cx4="http://schemas.microsoft.com/office/drawing/2016/5/10/chartex" xmlns:cx5="http://schemas.microsoft.com/office/drawing/2016/5/11/chartex" xmlns:cx6="http://schemas.microsoft.com/office/drawing/2016/5/12/chartex" xmlns:cx7="http://schemas.microsoft.com/office/drawing/2016/5/13/chartex" xmlns:cx8="http://schemas.microsoft.com/office/drawing/2016/5/14/chartex" xmlns:mc="http://schemas.openxmlformats.org/markup-compatibility/2006" xmlns:aink="http://schemas.microsoft.com/office/drawing/2016/ink" xmlns:am3d="http://schemas.microsoft.com/office/drawing/2017/model3d" xmlns:o="urn:schemas-microsoft-com:office:office" xmlns:oel="http://schemas.microsoft.com/office/2019/extlst" xmlns:r="http://schemas.openxmlformats.org/officeDocument/2006/relationships" xmlns:m="http://schemas.openxmlformats.org/officeDocument/2006/math" xmlns:v="urn:schemas-microsoft-com:vml" xmlns:wp14="http://schemas.microsoft.com/office/word/2010/wordprocessingDrawing" xmlns:wp="http://schemas.openxmlformats.org/drawingml/2006/wordprocessingDrawing" xmlns:w10="urn:schemas-microsoft-com:office:word" xmlns:w="http://schemas.openxmlformats.org/wordprocessingml/2006/main" xmlns:w14="http://schemas.microsoft.com/office/word/2010/wordml" xmlns:w15="http://schemas.microsoft.com/office/word/2012/wordml" xmlns:w16cex="http://schemas.microsoft.com/office/word/2018/wordml/cex" xmlns:w16cid="http://schemas.microsoft.com/office/word/2016/wordml/cid" xmlns:w16="http://schemas.microsoft.com/office/word/2018/wordml" xmlns:w16du="http://schemas.microsoft.com/office/word/2023/wordml/word16du" xmlns:w16sdtdh="http://schemas.microsoft.com/office/word/2020/wordml/sdtdatahash" xmlns:w16se="http://schemas.microsoft.com/office/word/2015/wordml/symex" xmlns:wpg="http://schemas.microsoft.com/office/word/2010/wordprocessingGroup" xmlns:wpi="http://schemas.microsoft.com/office/word/2010/wordprocessingInk" xmlns:wne="http://schemas.microsoft.com/office/word/2006/wordml" xmlns:wps="http://schemas.microsoft.com/office/word/2010/wordprocessingShape" mc:Ignorable="w14 w15 w16se w16cid w16 w16cex w16sdtdh w16du wp14">
   <w:p>
     <w:pPr>
       <w:jc w:val="center"/>
       <w:rPr>
-        <w:b w:val="1"/>
+        <w:b/>
         <w:sz w:val="28"/>
         <w:szCs w:val="28"/>
       </w:rPr>
     </w:pPr>
     <w:r>
       <w:rPr>
-        <w:b w:val="1"/>
+        <w:b/>
         <w:sz w:val="28"/>
         <w:szCs w:val="28"/>
-        <w:rtl w:val="0"/>
       </w:rPr>
       <w:t xml:space="preserve">Deep Fake Video Classification </w:t>
     </w:r>
@@ -552,8 +608,11 @@
 </file>
 
 <file path=word/numbering.xml><?xml version="1.0" encoding="utf-8"?>
-<w:numbering xmlns:mc="http://schemas.openxmlformats.org/markup-compatibility/2006" xmlns:o="urn:schemas-microsoft-com:office:office" xmlns:r="http://schemas.openxmlformats.org/officeDocument/2006/relationships" xmlns:m="http://schemas.openxmlformats.org/officeDocument/2006/math" xmlns:v="urn:schemas-microsoft-com:vml" xmlns:wp="http://schemas.openxmlformats.org/drawingml/2006/wordprocessingDrawing" xmlns:w10="urn:schemas-microsoft-com:office:word" xmlns:w="http://schemas.openxmlformats.org/wordprocessingml/2006/main" xmlns:wne="http://schemas.microsoft.com/office/word/2006/wordml" xmlns:sl="http://schemas.openxmlformats.org/schemaLibrary/2006/main" xmlns:a="http://schemas.openxmlformats.org/drawingml/2006/main" xmlns:pic="http://schemas.openxmlformats.org/drawingml/2006/picture" xmlns:c="http://schemas.openxmlformats.org/drawingml/2006/chart" xmlns:lc="http://schemas.openxmlformats.org/drawingml/2006/lockedCanvas" xmlns:dgm="http://schemas.openxmlformats.org/drawingml/2006/diagram" xmlns:wps="http://schemas.microsoft.com/office/word/2010/wordprocessingShape" xmlns:wpg="http://schemas.microsoft.com/office/word/2010/wordprocessingGroup" xmlns:w14="http://schemas.microsoft.com/office/word/2010/wordml" xmlns:w15="http://schemas.microsoft.com/office/word/2012/wordml" xmlns:w16="http://schemas.microsoft.com/office/word/2018/wordml" xmlns:w16cex="http://schemas.microsoft.com/office/word/2018/wordml/cex" xmlns:w16cid="http://schemas.microsoft.com/office/word/2016/wordml/cid" xmlns="http://schemas.microsoft.com/office/tasks/2019/documenttasks" xmlns:cr="http://schemas.microsoft.com/office/comments/2020/reactions">
-  <w:abstractNum w:abstractNumId="1">
+<w:numbering xmlns:wpc="http://schemas.microsoft.com/office/word/2010/wordprocessingCanvas" xmlns:cx="http://schemas.microsoft.com/office/drawing/2014/chartex" xmlns:cx1="http://schemas.microsoft.com/office/drawing/2015/9/8/chartex" xmlns:cx2="http://schemas.microsoft.com/office/drawing/2015/10/21/chartex" xmlns:cx3="http://schemas.microsoft.com/office/drawing/2016/5/9/chartex" xmlns:cx4="http://schemas.microsoft.com/office/drawing/2016/5/10/chartex" xmlns:cx5="http://schemas.microsoft.com/office/drawing/2016/5/11/chartex" xmlns:cx6="http://schemas.microsoft.com/office/drawing/2016/5/12/chartex" xmlns:cx7="http://schemas.microsoft.com/office/drawing/2016/5/13/chartex" xmlns:cx8="http://schemas.microsoft.com/office/drawing/2016/5/14/chartex" xmlns:mc="http://schemas.openxmlformats.org/markup-compatibility/2006" xmlns:aink="http://schemas.microsoft.com/office/drawing/2016/ink" xmlns:am3d="http://schemas.microsoft.com/office/drawing/2017/model3d" xmlns:o="urn:schemas-microsoft-com:office:office" xmlns:oel="http://schemas.microsoft.com/office/2019/extlst" xmlns:r="http://schemas.openxmlformats.org/officeDocument/2006/relationships" xmlns:m="http://schemas.openxmlformats.org/officeDocument/2006/math" xmlns:v="urn:schemas-microsoft-com:vml" xmlns:wp14="http://schemas.microsoft.com/office/word/2010/wordprocessingDrawing" xmlns:wp="http://schemas.openxmlformats.org/drawingml/2006/wordprocessingDrawing" xmlns:w10="urn:schemas-microsoft-com:office:word" xmlns:w="http://schemas.openxmlformats.org/wordprocessingml/2006/main" xmlns:w14="http://schemas.microsoft.com/office/word/2010/wordml" xmlns:w15="http://schemas.microsoft.com/office/word/2012/wordml" xmlns:w16cex="http://schemas.microsoft.com/office/word/2018/wordml/cex" xmlns:w16cid="http://schemas.microsoft.com/office/word/2016/wordml/cid" xmlns:w16="http://schemas.microsoft.com/office/word/2018/wordml" xmlns:w16du="http://schemas.microsoft.com/office/word/2023/wordml/word16du" xmlns:w16sdtdh="http://schemas.microsoft.com/office/word/2020/wordml/sdtdatahash" xmlns:w16se="http://schemas.microsoft.com/office/word/2015/wordml/symex" xmlns:wpg="http://schemas.microsoft.com/office/word/2010/wordprocessingGroup" xmlns:wpi="http://schemas.microsoft.com/office/word/2010/wordprocessingInk" xmlns:wne="http://schemas.microsoft.com/office/word/2006/wordml" xmlns:wps="http://schemas.microsoft.com/office/word/2010/wordprocessingShape" mc:Ignorable="w14 w15 w16se w16cid w16 w16cex w16sdtdh w16du wp14">
+  <w:abstractNum w:abstractNumId="0" w15:restartNumberingAfterBreak="0">
+    <w:nsid w:val="000865FF"/>
+    <w:multiLevelType w:val="multilevel"/>
+    <w:tmpl w:val="7EBA30A8"/>
     <w:lvl w:ilvl="0">
       <w:start w:val="1"/>
       <w:numFmt w:val="bullet"/>
@@ -663,7 +722,10 @@
       </w:rPr>
     </w:lvl>
   </w:abstractNum>
-  <w:abstractNum w:abstractNumId="2">
+  <w:abstractNum w:abstractNumId="1" w15:restartNumberingAfterBreak="0">
+    <w:nsid w:val="09400E5D"/>
+    <w:multiLevelType w:val="multilevel"/>
+    <w:tmpl w:val="79567E4A"/>
     <w:lvl w:ilvl="0">
       <w:start w:val="1"/>
       <w:numFmt w:val="bullet"/>
@@ -773,7 +835,10 @@
       </w:rPr>
     </w:lvl>
   </w:abstractNum>
-  <w:abstractNum w:abstractNumId="3">
+  <w:abstractNum w:abstractNumId="2" w15:restartNumberingAfterBreak="0">
+    <w:nsid w:val="16AE55F4"/>
+    <w:multiLevelType w:val="multilevel"/>
+    <w:tmpl w:val="84BA31F4"/>
     <w:lvl w:ilvl="0">
       <w:start w:val="1"/>
       <w:numFmt w:val="bullet"/>
@@ -883,7 +948,10 @@
       </w:rPr>
     </w:lvl>
   </w:abstractNum>
-  <w:abstractNum w:abstractNumId="4">
+  <w:abstractNum w:abstractNumId="3" w15:restartNumberingAfterBreak="0">
+    <w:nsid w:val="60404F5A"/>
+    <w:multiLevelType w:val="multilevel"/>
+    <w:tmpl w:val="F5204FE0"/>
     <w:lvl w:ilvl="0">
       <w:start w:val="1"/>
       <w:numFmt w:val="bullet"/>
@@ -993,7 +1061,10 @@
       </w:rPr>
     </w:lvl>
   </w:abstractNum>
-  <w:abstractNum w:abstractNumId="5">
+  <w:abstractNum w:abstractNumId="4" w15:restartNumberingAfterBreak="0">
+    <w:nsid w:val="6F130839"/>
+    <w:multiLevelType w:val="multilevel"/>
+    <w:tmpl w:val="6BC84952"/>
     <w:lvl w:ilvl="0">
       <w:start w:val="1"/>
       <w:numFmt w:val="bullet"/>
@@ -1103,7 +1174,10 @@
       </w:rPr>
     </w:lvl>
   </w:abstractNum>
-  <w:abstractNum w:abstractNumId="6">
+  <w:abstractNum w:abstractNumId="5" w15:restartNumberingAfterBreak="0">
+    <w:nsid w:val="6F6675E2"/>
+    <w:multiLevelType w:val="multilevel"/>
+    <w:tmpl w:val="70E0D4AA"/>
     <w:lvl w:ilvl="0">
       <w:start w:val="1"/>
       <w:numFmt w:val="bullet"/>
@@ -1213,36 +1287,36 @@
       </w:rPr>
     </w:lvl>
   </w:abstractNum>
-  <w:num w:numId="1">
+  <w:num w:numId="1" w16cid:durableId="1595282133">
+    <w:abstractNumId w:val="0"/>
+  </w:num>
+  <w:num w:numId="2" w16cid:durableId="574585433">
+    <w:abstractNumId w:val="2"/>
+  </w:num>
+  <w:num w:numId="3" w16cid:durableId="1529833467">
+    <w:abstractNumId w:val="3"/>
+  </w:num>
+  <w:num w:numId="4" w16cid:durableId="1631476682">
     <w:abstractNumId w:val="1"/>
   </w:num>
-  <w:num w:numId="2">
-    <w:abstractNumId w:val="2"/>
-  </w:num>
-  <w:num w:numId="3">
-    <w:abstractNumId w:val="3"/>
-  </w:num>
-  <w:num w:numId="4">
+  <w:num w:numId="5" w16cid:durableId="1281644950">
     <w:abstractNumId w:val="4"/>
   </w:num>
-  <w:num w:numId="5">
+  <w:num w:numId="6" w16cid:durableId="1681927360">
     <w:abstractNumId w:val="5"/>
-  </w:num>
-  <w:num w:numId="6">
-    <w:abstractNumId w:val="6"/>
   </w:num>
 </w:numbering>
 </file>
 
 <file path=word/styles.xml><?xml version="1.0" encoding="utf-8"?>
-<w:styles xmlns:mc="http://schemas.openxmlformats.org/markup-compatibility/2006" xmlns:o="urn:schemas-microsoft-com:office:office" xmlns:r="http://schemas.openxmlformats.org/officeDocument/2006/relationships" xmlns:m="http://schemas.openxmlformats.org/officeDocument/2006/math" xmlns:v="urn:schemas-microsoft-com:vml" xmlns:wp="http://schemas.openxmlformats.org/drawingml/2006/wordprocessingDrawing" xmlns:w10="urn:schemas-microsoft-com:office:word" xmlns:w="http://schemas.openxmlformats.org/wordprocessingml/2006/main" xmlns:wne="http://schemas.microsoft.com/office/word/2006/wordml" xmlns:sl="http://schemas.openxmlformats.org/schemaLibrary/2006/main" xmlns:a="http://schemas.openxmlformats.org/drawingml/2006/main" xmlns:pic="http://schemas.openxmlformats.org/drawingml/2006/picture" xmlns:c="http://schemas.openxmlformats.org/drawingml/2006/chart" xmlns:lc="http://schemas.openxmlformats.org/drawingml/2006/lockedCanvas" xmlns:dgm="http://schemas.openxmlformats.org/drawingml/2006/diagram" xmlns:wps="http://schemas.microsoft.com/office/word/2010/wordprocessingShape" xmlns:wpg="http://schemas.microsoft.com/office/word/2010/wordprocessingGroup" xmlns:w14="http://schemas.microsoft.com/office/word/2010/wordml" xmlns:w15="http://schemas.microsoft.com/office/word/2012/wordml" xmlns:w16="http://schemas.microsoft.com/office/word/2018/wordml" xmlns:w16cex="http://schemas.microsoft.com/office/word/2018/wordml/cex" xmlns:w16cid="http://schemas.microsoft.com/office/word/2016/wordml/cid" xmlns="http://schemas.microsoft.com/office/tasks/2019/documenttasks" xmlns:cr="http://schemas.microsoft.com/office/comments/2020/reactions">
+<w:styles xmlns:mc="http://schemas.openxmlformats.org/markup-compatibility/2006" xmlns:r="http://schemas.openxmlformats.org/officeDocument/2006/relationships" xmlns:w="http://schemas.openxmlformats.org/wordprocessingml/2006/main" xmlns:w14="http://schemas.microsoft.com/office/word/2010/wordml" xmlns:w15="http://schemas.microsoft.com/office/word/2012/wordml" xmlns:w16cex="http://schemas.microsoft.com/office/word/2018/wordml/cex" xmlns:w16cid="http://schemas.microsoft.com/office/word/2016/wordml/cid" xmlns:w16="http://schemas.microsoft.com/office/word/2018/wordml" xmlns:w16du="http://schemas.microsoft.com/office/word/2023/wordml/word16du" xmlns:w16sdtdh="http://schemas.microsoft.com/office/word/2020/wordml/sdtdatahash" xmlns:w16se="http://schemas.microsoft.com/office/word/2015/wordml/symex" mc:Ignorable="w14 w15 w16se w16cid w16 w16cex w16sdtdh w16du">
   <w:docDefaults>
     <w:rPrDefault>
       <w:rPr>
-        <w:rFonts w:ascii="Arial" w:cs="Arial" w:eastAsia="Arial" w:hAnsi="Arial"/>
+        <w:rFonts w:ascii="Arial" w:eastAsia="Arial" w:hAnsi="Arial" w:cs="Arial"/>
         <w:sz w:val="22"/>
         <w:szCs w:val="22"/>
-        <w:lang w:val="en"/>
+        <w:lang w:val="en" w:eastAsia="en-US" w:bidi="ar-SA"/>
       </w:rPr>
     </w:rPrDefault>
     <w:pPrDefault>
@@ -1251,21 +1325,399 @@
       </w:pPr>
     </w:pPrDefault>
   </w:docDefaults>
-  <w:style w:type="paragraph" w:styleId="Normal" w:default="1">
-    <w:name w:val="normal"/>
-  </w:style>
-  <w:style w:type="table" w:styleId="TableNormal" w:default="1">
-    <w:name w:val="Table Normal"/>
+  <w:latentStyles w:defLockedState="0" w:defUIPriority="99" w:defSemiHidden="0" w:defUnhideWhenUsed="0" w:defQFormat="0" w:count="376">
+    <w:lsdException w:name="Normal" w:uiPriority="0" w:qFormat="1"/>
+    <w:lsdException w:name="heading 1" w:uiPriority="9" w:qFormat="1"/>
+    <w:lsdException w:name="heading 2" w:semiHidden="1" w:uiPriority="9" w:unhideWhenUsed="1" w:qFormat="1"/>
+    <w:lsdException w:name="heading 3" w:semiHidden="1" w:uiPriority="9" w:unhideWhenUsed="1" w:qFormat="1"/>
+    <w:lsdException w:name="heading 4" w:semiHidden="1" w:uiPriority="9" w:unhideWhenUsed="1" w:qFormat="1"/>
+    <w:lsdException w:name="heading 5" w:semiHidden="1" w:uiPriority="9" w:unhideWhenUsed="1" w:qFormat="1"/>
+    <w:lsdException w:name="heading 6" w:semiHidden="1" w:uiPriority="9" w:unhideWhenUsed="1" w:qFormat="1"/>
+    <w:lsdException w:name="heading 7" w:semiHidden="1" w:uiPriority="9" w:unhideWhenUsed="1" w:qFormat="1"/>
+    <w:lsdException w:name="heading 8" w:semiHidden="1" w:uiPriority="9" w:unhideWhenUsed="1" w:qFormat="1"/>
+    <w:lsdException w:name="heading 9" w:semiHidden="1" w:uiPriority="9" w:unhideWhenUsed="1" w:qFormat="1"/>
+    <w:lsdException w:name="index 1" w:semiHidden="1" w:unhideWhenUsed="1"/>
+    <w:lsdException w:name="index 2" w:semiHidden="1" w:unhideWhenUsed="1"/>
+    <w:lsdException w:name="index 3" w:semiHidden="1" w:unhideWhenUsed="1"/>
+    <w:lsdException w:name="index 4" w:semiHidden="1" w:unhideWhenUsed="1"/>
+    <w:lsdException w:name="index 5" w:semiHidden="1" w:unhideWhenUsed="1"/>
+    <w:lsdException w:name="index 6" w:semiHidden="1" w:unhideWhenUsed="1"/>
+    <w:lsdException w:name="index 7" w:semiHidden="1" w:unhideWhenUsed="1"/>
+    <w:lsdException w:name="index 8" w:semiHidden="1" w:unhideWhenUsed="1"/>
+    <w:lsdException w:name="index 9" w:semiHidden="1" w:unhideWhenUsed="1"/>
+    <w:lsdException w:name="toc 1" w:semiHidden="1" w:uiPriority="39" w:unhideWhenUsed="1"/>
+    <w:lsdException w:name="toc 2" w:semiHidden="1" w:uiPriority="39" w:unhideWhenUsed="1"/>
+    <w:lsdException w:name="toc 3" w:semiHidden="1" w:uiPriority="39" w:unhideWhenUsed="1"/>
+    <w:lsdException w:name="toc 4" w:semiHidden="1" w:uiPriority="39" w:unhideWhenUsed="1"/>
+    <w:lsdException w:name="toc 5" w:semiHidden="1" w:uiPriority="39" w:unhideWhenUsed="1"/>
+    <w:lsdException w:name="toc 6" w:semiHidden="1" w:uiPriority="39" w:unhideWhenUsed="1"/>
+    <w:lsdException w:name="toc 7" w:semiHidden="1" w:uiPriority="39" w:unhideWhenUsed="1"/>
+    <w:lsdException w:name="toc 8" w:semiHidden="1" w:uiPriority="39" w:unhideWhenUsed="1"/>
+    <w:lsdException w:name="toc 9" w:semiHidden="1" w:uiPriority="39" w:unhideWhenUsed="1"/>
+    <w:lsdException w:name="Normal Indent" w:semiHidden="1" w:unhideWhenUsed="1"/>
+    <w:lsdException w:name="footnote text" w:semiHidden="1" w:unhideWhenUsed="1"/>
+    <w:lsdException w:name="annotation text" w:semiHidden="1" w:unhideWhenUsed="1"/>
+    <w:lsdException w:name="header" w:semiHidden="1" w:unhideWhenUsed="1"/>
+    <w:lsdException w:name="footer" w:semiHidden="1" w:unhideWhenUsed="1"/>
+    <w:lsdException w:name="index heading" w:semiHidden="1" w:unhideWhenUsed="1"/>
+    <w:lsdException w:name="caption" w:semiHidden="1" w:uiPriority="35" w:unhideWhenUsed="1" w:qFormat="1"/>
+    <w:lsdException w:name="table of figures" w:semiHidden="1" w:unhideWhenUsed="1"/>
+    <w:lsdException w:name="envelope address" w:semiHidden="1" w:unhideWhenUsed="1"/>
+    <w:lsdException w:name="envelope return" w:semiHidden="1" w:unhideWhenUsed="1"/>
+    <w:lsdException w:name="footnote reference" w:semiHidden="1" w:unhideWhenUsed="1"/>
+    <w:lsdException w:name="annotation reference" w:semiHidden="1" w:unhideWhenUsed="1"/>
+    <w:lsdException w:name="line number" w:semiHidden="1" w:unhideWhenUsed="1"/>
+    <w:lsdException w:name="page number" w:semiHidden="1" w:unhideWhenUsed="1"/>
+    <w:lsdException w:name="endnote reference" w:semiHidden="1" w:unhideWhenUsed="1"/>
+    <w:lsdException w:name="endnote text" w:semiHidden="1" w:unhideWhenUsed="1"/>
+    <w:lsdException w:name="table of authorities" w:semiHidden="1" w:unhideWhenUsed="1"/>
+    <w:lsdException w:name="macro" w:semiHidden="1" w:unhideWhenUsed="1"/>
+    <w:lsdException w:name="toa heading" w:semiHidden="1" w:unhideWhenUsed="1"/>
+    <w:lsdException w:name="List" w:semiHidden="1" w:unhideWhenUsed="1"/>
+    <w:lsdException w:name="List Bullet" w:semiHidden="1" w:unhideWhenUsed="1"/>
+    <w:lsdException w:name="List Number" w:semiHidden="1" w:unhideWhenUsed="1"/>
+    <w:lsdException w:name="List 2" w:semiHidden="1" w:unhideWhenUsed="1"/>
+    <w:lsdException w:name="List 3" w:semiHidden="1" w:unhideWhenUsed="1"/>
+    <w:lsdException w:name="List 4" w:semiHidden="1" w:unhideWhenUsed="1"/>
+    <w:lsdException w:name="List 5" w:semiHidden="1" w:unhideWhenUsed="1"/>
+    <w:lsdException w:name="List Bullet 2" w:semiHidden="1" w:unhideWhenUsed="1"/>
+    <w:lsdException w:name="List Bullet 3" w:semiHidden="1" w:unhideWhenUsed="1"/>
+    <w:lsdException w:name="List Bullet 4" w:semiHidden="1" w:unhideWhenUsed="1"/>
+    <w:lsdException w:name="List Bullet 5" w:semiHidden="1" w:unhideWhenUsed="1"/>
+    <w:lsdException w:name="List Number 2" w:semiHidden="1" w:unhideWhenUsed="1"/>
+    <w:lsdException w:name="List Number 3" w:semiHidden="1" w:unhideWhenUsed="1"/>
+    <w:lsdException w:name="List Number 4" w:semiHidden="1" w:unhideWhenUsed="1"/>
+    <w:lsdException w:name="List Number 5" w:semiHidden="1" w:unhideWhenUsed="1"/>
+    <w:lsdException w:name="Title" w:uiPriority="10" w:qFormat="1"/>
+    <w:lsdException w:name="Closing" w:semiHidden="1" w:unhideWhenUsed="1"/>
+    <w:lsdException w:name="Signature" w:semiHidden="1" w:unhideWhenUsed="1"/>
+    <w:lsdException w:name="Default Paragraph Font" w:semiHidden="1" w:uiPriority="1" w:unhideWhenUsed="1"/>
+    <w:lsdException w:name="Body Text" w:semiHidden="1" w:unhideWhenUsed="1"/>
+    <w:lsdException w:name="Body Text Indent" w:semiHidden="1" w:unhideWhenUsed="1"/>
+    <w:lsdException w:name="List Continue" w:semiHidden="1" w:unhideWhenUsed="1"/>
+    <w:lsdException w:name="List Continue 2" w:semiHidden="1" w:unhideWhenUsed="1"/>
+    <w:lsdException w:name="List Continue 3" w:semiHidden="1" w:unhideWhenUsed="1"/>
+    <w:lsdException w:name="List Continue 4" w:semiHidden="1" w:unhideWhenUsed="1"/>
+    <w:lsdException w:name="List Continue 5" w:semiHidden="1" w:unhideWhenUsed="1"/>
+    <w:lsdException w:name="Message Header" w:semiHidden="1" w:unhideWhenUsed="1"/>
+    <w:lsdException w:name="Subtitle" w:uiPriority="11" w:qFormat="1"/>
+    <w:lsdException w:name="Salutation" w:semiHidden="1" w:unhideWhenUsed="1"/>
+    <w:lsdException w:name="Date" w:semiHidden="1" w:unhideWhenUsed="1"/>
+    <w:lsdException w:name="Body Text First Indent" w:semiHidden="1" w:unhideWhenUsed="1"/>
+    <w:lsdException w:name="Body Text First Indent 2" w:semiHidden="1" w:unhideWhenUsed="1"/>
+    <w:lsdException w:name="Note Heading" w:semiHidden="1" w:unhideWhenUsed="1"/>
+    <w:lsdException w:name="Body Text 2" w:semiHidden="1" w:unhideWhenUsed="1"/>
+    <w:lsdException w:name="Body Text 3" w:semiHidden="1" w:unhideWhenUsed="1"/>
+    <w:lsdException w:name="Body Text Indent 2" w:semiHidden="1" w:unhideWhenUsed="1"/>
+    <w:lsdException w:name="Body Text Indent 3" w:semiHidden="1" w:unhideWhenUsed="1"/>
+    <w:lsdException w:name="Block Text" w:semiHidden="1" w:unhideWhenUsed="1"/>
+    <w:lsdException w:name="Hyperlink" w:semiHidden="1" w:unhideWhenUsed="1"/>
+    <w:lsdException w:name="FollowedHyperlink" w:semiHidden="1" w:unhideWhenUsed="1"/>
+    <w:lsdException w:name="Strong" w:uiPriority="22" w:qFormat="1"/>
+    <w:lsdException w:name="Emphasis" w:uiPriority="20" w:qFormat="1"/>
+    <w:lsdException w:name="Document Map" w:semiHidden="1" w:unhideWhenUsed="1"/>
+    <w:lsdException w:name="Plain Text" w:semiHidden="1" w:unhideWhenUsed="1"/>
+    <w:lsdException w:name="E-mail Signature" w:semiHidden="1" w:unhideWhenUsed="1"/>
+    <w:lsdException w:name="HTML Top of Form" w:semiHidden="1" w:unhideWhenUsed="1"/>
+    <w:lsdException w:name="HTML Bottom of Form" w:semiHidden="1" w:unhideWhenUsed="1"/>
+    <w:lsdException w:name="Normal (Web)" w:semiHidden="1" w:unhideWhenUsed="1"/>
+    <w:lsdException w:name="HTML Acronym" w:semiHidden="1" w:unhideWhenUsed="1"/>
+    <w:lsdException w:name="HTML Address" w:semiHidden="1" w:unhideWhenUsed="1"/>
+    <w:lsdException w:name="HTML Cite" w:semiHidden="1" w:unhideWhenUsed="1"/>
+    <w:lsdException w:name="HTML Code" w:semiHidden="1" w:unhideWhenUsed="1"/>
+    <w:lsdException w:name="HTML Definition" w:semiHidden="1" w:unhideWhenUsed="1"/>
+    <w:lsdException w:name="HTML Keyboard" w:semiHidden="1" w:unhideWhenUsed="1"/>
+    <w:lsdException w:name="HTML Preformatted" w:semiHidden="1" w:unhideWhenUsed="1"/>
+    <w:lsdException w:name="HTML Sample" w:semiHidden="1" w:unhideWhenUsed="1"/>
+    <w:lsdException w:name="HTML Typewriter" w:semiHidden="1" w:unhideWhenUsed="1"/>
+    <w:lsdException w:name="HTML Variable" w:semiHidden="1" w:unhideWhenUsed="1"/>
+    <w:lsdException w:name="Normal Table" w:semiHidden="1" w:unhideWhenUsed="1"/>
+    <w:lsdException w:name="annotation subject" w:semiHidden="1" w:unhideWhenUsed="1"/>
+    <w:lsdException w:name="No List" w:semiHidden="1" w:unhideWhenUsed="1"/>
+    <w:lsdException w:name="Outline List 1" w:semiHidden="1" w:unhideWhenUsed="1"/>
+    <w:lsdException w:name="Outline List 2" w:semiHidden="1" w:unhideWhenUsed="1"/>
+    <w:lsdException w:name="Outline List 3" w:semiHidden="1" w:unhideWhenUsed="1"/>
+    <w:lsdException w:name="Table Simple 1" w:semiHidden="1" w:unhideWhenUsed="1"/>
+    <w:lsdException w:name="Table Simple 2" w:semiHidden="1" w:unhideWhenUsed="1"/>
+    <w:lsdException w:name="Table Simple 3" w:semiHidden="1" w:unhideWhenUsed="1"/>
+    <w:lsdException w:name="Table Classic 1" w:semiHidden="1" w:unhideWhenUsed="1"/>
+    <w:lsdException w:name="Table Classic 2" w:semiHidden="1" w:unhideWhenUsed="1"/>
+    <w:lsdException w:name="Table Classic 3" w:semiHidden="1" w:unhideWhenUsed="1"/>
+    <w:lsdException w:name="Table Classic 4" w:semiHidden="1" w:unhideWhenUsed="1"/>
+    <w:lsdException w:name="Table Colorful 1" w:semiHidden="1" w:unhideWhenUsed="1"/>
+    <w:lsdException w:name="Table Colorful 2" w:semiHidden="1" w:unhideWhenUsed="1"/>
+    <w:lsdException w:name="Table Colorful 3" w:semiHidden="1" w:unhideWhenUsed="1"/>
+    <w:lsdException w:name="Table Columns 1" w:semiHidden="1" w:unhideWhenUsed="1"/>
+    <w:lsdException w:name="Table Columns 2" w:semiHidden="1" w:unhideWhenUsed="1"/>
+    <w:lsdException w:name="Table Columns 3" w:semiHidden="1" w:unhideWhenUsed="1"/>
+    <w:lsdException w:name="Table Columns 4" w:semiHidden="1" w:unhideWhenUsed="1"/>
+    <w:lsdException w:name="Table Columns 5" w:semiHidden="1" w:unhideWhenUsed="1"/>
+    <w:lsdException w:name="Table Grid 1" w:semiHidden="1" w:unhideWhenUsed="1"/>
+    <w:lsdException w:name="Table Grid 2" w:semiHidden="1" w:unhideWhenUsed="1"/>
+    <w:lsdException w:name="Table Grid 3" w:semiHidden="1" w:unhideWhenUsed="1"/>
+    <w:lsdException w:name="Table Grid 4" w:semiHidden="1" w:unhideWhenUsed="1"/>
+    <w:lsdException w:name="Table Grid 5" w:semiHidden="1" w:unhideWhenUsed="1"/>
+    <w:lsdException w:name="Table Grid 6" w:semiHidden="1" w:unhideWhenUsed="1"/>
+    <w:lsdException w:name="Table Grid 7" w:semiHidden="1" w:unhideWhenUsed="1"/>
+    <w:lsdException w:name="Table Grid 8" w:semiHidden="1" w:unhideWhenUsed="1"/>
+    <w:lsdException w:name="Table List 1" w:semiHidden="1" w:unhideWhenUsed="1"/>
+    <w:lsdException w:name="Table List 2" w:semiHidden="1" w:unhideWhenUsed="1"/>
+    <w:lsdException w:name="Table List 3" w:semiHidden="1" w:unhideWhenUsed="1"/>
+    <w:lsdException w:name="Table List 4" w:semiHidden="1" w:unhideWhenUsed="1"/>
+    <w:lsdException w:name="Table List 5" w:semiHidden="1" w:unhideWhenUsed="1"/>
+    <w:lsdException w:name="Table List 6" w:semiHidden="1" w:unhideWhenUsed="1"/>
+    <w:lsdException w:name="Table List 7" w:semiHidden="1" w:unhideWhenUsed="1"/>
+    <w:lsdException w:name="Table List 8" w:semiHidden="1" w:unhideWhenUsed="1"/>
+    <w:lsdException w:name="Table 3D effects 1" w:semiHidden="1" w:unhideWhenUsed="1"/>
+    <w:lsdException w:name="Table 3D effects 2" w:semiHidden="1" w:unhideWhenUsed="1"/>
+    <w:lsdException w:name="Table 3D effects 3" w:semiHidden="1" w:unhideWhenUsed="1"/>
+    <w:lsdException w:name="Table Contemporary" w:semiHidden="1" w:unhideWhenUsed="1"/>
+    <w:lsdException w:name="Table Elegant" w:semiHidden="1" w:unhideWhenUsed="1"/>
+    <w:lsdException w:name="Table Professional" w:semiHidden="1" w:unhideWhenUsed="1"/>
+    <w:lsdException w:name="Table Subtle 1" w:semiHidden="1" w:unhideWhenUsed="1"/>
+    <w:lsdException w:name="Table Subtle 2" w:semiHidden="1" w:unhideWhenUsed="1"/>
+    <w:lsdException w:name="Table Web 1" w:semiHidden="1" w:unhideWhenUsed="1"/>
+    <w:lsdException w:name="Table Web 2" w:semiHidden="1" w:unhideWhenUsed="1"/>
+    <w:lsdException w:name="Table Web 3" w:semiHidden="1" w:unhideWhenUsed="1"/>
+    <w:lsdException w:name="Balloon Text" w:semiHidden="1" w:unhideWhenUsed="1"/>
+    <w:lsdException w:name="Table Grid" w:uiPriority="39"/>
+    <w:lsdException w:name="Table Theme" w:semiHidden="1" w:unhideWhenUsed="1"/>
+    <w:lsdException w:name="Placeholder Text" w:semiHidden="1"/>
+    <w:lsdException w:name="No Spacing" w:uiPriority="1" w:qFormat="1"/>
+    <w:lsdException w:name="Light Shading" w:uiPriority="60"/>
+    <w:lsdException w:name="Light List" w:uiPriority="61"/>
+    <w:lsdException w:name="Light Grid" w:uiPriority="62"/>
+    <w:lsdException w:name="Medium Shading 1" w:uiPriority="63"/>
+    <w:lsdException w:name="Medium Shading 2" w:uiPriority="64"/>
+    <w:lsdException w:name="Medium List 1" w:uiPriority="65"/>
+    <w:lsdException w:name="Medium List 2" w:uiPriority="66"/>
+    <w:lsdException w:name="Medium Grid 1" w:uiPriority="67"/>
+    <w:lsdException w:name="Medium Grid 2" w:uiPriority="68"/>
+    <w:lsdException w:name="Medium Grid 3" w:uiPriority="69"/>
+    <w:lsdException w:name="Dark List" w:uiPriority="70"/>
+    <w:lsdException w:name="Colorful Shading" w:uiPriority="71"/>
+    <w:lsdException w:name="Colorful List" w:uiPriority="72"/>
+    <w:lsdException w:name="Colorful Grid" w:uiPriority="73"/>
+    <w:lsdException w:name="Light Shading Accent 1" w:uiPriority="60"/>
+    <w:lsdException w:name="Light List Accent 1" w:uiPriority="61"/>
+    <w:lsdException w:name="Light Grid Accent 1" w:uiPriority="62"/>
+    <w:lsdException w:name="Medium Shading 1 Accent 1" w:uiPriority="63"/>
+    <w:lsdException w:name="Medium Shading 2 Accent 1" w:uiPriority="64"/>
+    <w:lsdException w:name="Medium List 1 Accent 1" w:uiPriority="65"/>
+    <w:lsdException w:name="Revision" w:semiHidden="1"/>
+    <w:lsdException w:name="List Paragraph" w:uiPriority="34" w:qFormat="1"/>
+    <w:lsdException w:name="Quote" w:uiPriority="29" w:qFormat="1"/>
+    <w:lsdException w:name="Intense Quote" w:uiPriority="30" w:qFormat="1"/>
+    <w:lsdException w:name="Medium List 2 Accent 1" w:uiPriority="66"/>
+    <w:lsdException w:name="Medium Grid 1 Accent 1" w:uiPriority="67"/>
+    <w:lsdException w:name="Medium Grid 2 Accent 1" w:uiPriority="68"/>
+    <w:lsdException w:name="Medium Grid 3 Accent 1" w:uiPriority="69"/>
+    <w:lsdException w:name="Dark List Accent 1" w:uiPriority="70"/>
+    <w:lsdException w:name="Colorful Shading Accent 1" w:uiPriority="71"/>
+    <w:lsdException w:name="Colorful List Accent 1" w:uiPriority="72"/>
+    <w:lsdException w:name="Colorful Grid Accent 1" w:uiPriority="73"/>
+    <w:lsdException w:name="Light Shading Accent 2" w:uiPriority="60"/>
+    <w:lsdException w:name="Light List Accent 2" w:uiPriority="61"/>
+    <w:lsdException w:name="Light Grid Accent 2" w:uiPriority="62"/>
+    <w:lsdException w:name="Medium Shading 1 Accent 2" w:uiPriority="63"/>
+    <w:lsdException w:name="Medium Shading 2 Accent 2" w:uiPriority="64"/>
+    <w:lsdException w:name="Medium List 1 Accent 2" w:uiPriority="65"/>
+    <w:lsdException w:name="Medium List 2 Accent 2" w:uiPriority="66"/>
+    <w:lsdException w:name="Medium Grid 1 Accent 2" w:uiPriority="67"/>
+    <w:lsdException w:name="Medium Grid 2 Accent 2" w:uiPriority="68"/>
+    <w:lsdException w:name="Medium Grid 3 Accent 2" w:uiPriority="69"/>
+    <w:lsdException w:name="Dark List Accent 2" w:uiPriority="70"/>
+    <w:lsdException w:name="Colorful Shading Accent 2" w:uiPriority="71"/>
+    <w:lsdException w:name="Colorful List Accent 2" w:uiPriority="72"/>
+    <w:lsdException w:name="Colorful Grid Accent 2" w:uiPriority="73"/>
+    <w:lsdException w:name="Light Shading Accent 3" w:uiPriority="60"/>
+    <w:lsdException w:name="Light List Accent 3" w:uiPriority="61"/>
+    <w:lsdException w:name="Light Grid Accent 3" w:uiPriority="62"/>
+    <w:lsdException w:name="Medium Shading 1 Accent 3" w:uiPriority="63"/>
+    <w:lsdException w:name="Medium Shading 2 Accent 3" w:uiPriority="64"/>
+    <w:lsdException w:name="Medium List 1 Accent 3" w:uiPriority="65"/>
+    <w:lsdException w:name="Medium List 2 Accent 3" w:uiPriority="66"/>
+    <w:lsdException w:name="Medium Grid 1 Accent 3" w:uiPriority="67"/>
+    <w:lsdException w:name="Medium Grid 2 Accent 3" w:uiPriority="68"/>
+    <w:lsdException w:name="Medium Grid 3 Accent 3" w:uiPriority="69"/>
+    <w:lsdException w:name="Dark List Accent 3" w:uiPriority="70"/>
+    <w:lsdException w:name="Colorful Shading Accent 3" w:uiPriority="71"/>
+    <w:lsdException w:name="Colorful List Accent 3" w:uiPriority="72"/>
+    <w:lsdException w:name="Colorful Grid Accent 3" w:uiPriority="73"/>
+    <w:lsdException w:name="Light Shading Accent 4" w:uiPriority="60"/>
+    <w:lsdException w:name="Light List Accent 4" w:uiPriority="61"/>
+    <w:lsdException w:name="Light Grid Accent 4" w:uiPriority="62"/>
+    <w:lsdException w:name="Medium Shading 1 Accent 4" w:uiPriority="63"/>
+    <w:lsdException w:name="Medium Shading 2 Accent 4" w:uiPriority="64"/>
+    <w:lsdException w:name="Medium List 1 Accent 4" w:uiPriority="65"/>
+    <w:lsdException w:name="Medium List 2 Accent 4" w:uiPriority="66"/>
+    <w:lsdException w:name="Medium Grid 1 Accent 4" w:uiPriority="67"/>
+    <w:lsdException w:name="Medium Grid 2 Accent 4" w:uiPriority="68"/>
+    <w:lsdException w:name="Medium Grid 3 Accent 4" w:uiPriority="69"/>
+    <w:lsdException w:name="Dark List Accent 4" w:uiPriority="70"/>
+    <w:lsdException w:name="Colorful Shading Accent 4" w:uiPriority="71"/>
+    <w:lsdException w:name="Colorful List Accent 4" w:uiPriority="72"/>
+    <w:lsdException w:name="Colorful Grid Accent 4" w:uiPriority="73"/>
+    <w:lsdException w:name="Light Shading Accent 5" w:uiPriority="60"/>
+    <w:lsdException w:name="Light List Accent 5" w:uiPriority="61"/>
+    <w:lsdException w:name="Light Grid Accent 5" w:uiPriority="62"/>
+    <w:lsdException w:name="Medium Shading 1 Accent 5" w:uiPriority="63"/>
+    <w:lsdException w:name="Medium Shading 2 Accent 5" w:uiPriority="64"/>
+    <w:lsdException w:name="Medium List 1 Accent 5" w:uiPriority="65"/>
+    <w:lsdException w:name="Medium List 2 Accent 5" w:uiPriority="66"/>
+    <w:lsdException w:name="Medium Grid 1 Accent 5" w:uiPriority="67"/>
+    <w:lsdException w:name="Medium Grid 2 Accent 5" w:uiPriority="68"/>
+    <w:lsdException w:name="Medium Grid 3 Accent 5" w:uiPriority="69"/>
+    <w:lsdException w:name="Dark List Accent 5" w:uiPriority="70"/>
+    <w:lsdException w:name="Colorful Shading Accent 5" w:uiPriority="71"/>
+    <w:lsdException w:name="Colorful List Accent 5" w:uiPriority="72"/>
+    <w:lsdException w:name="Colorful Grid Accent 5" w:uiPriority="73"/>
+    <w:lsdException w:name="Light Shading Accent 6" w:uiPriority="60"/>
+    <w:lsdException w:name="Light List Accent 6" w:uiPriority="61"/>
+    <w:lsdException w:name="Light Grid Accent 6" w:uiPriority="62"/>
+    <w:lsdException w:name="Medium Shading 1 Accent 6" w:uiPriority="63"/>
+    <w:lsdException w:name="Medium Shading 2 Accent 6" w:uiPriority="64"/>
+    <w:lsdException w:name="Medium List 1 Accent 6" w:uiPriority="65"/>
+    <w:lsdException w:name="Medium List 2 Accent 6" w:uiPriority="66"/>
+    <w:lsdException w:name="Medium Grid 1 Accent 6" w:uiPriority="67"/>
+    <w:lsdException w:name="Medium Grid 2 Accent 6" w:uiPriority="68"/>
+    <w:lsdException w:name="Medium Grid 3 Accent 6" w:uiPriority="69"/>
+    <w:lsdException w:name="Dark List Accent 6" w:uiPriority="70"/>
+    <w:lsdException w:name="Colorful Shading Accent 6" w:uiPriority="71"/>
+    <w:lsdException w:name="Colorful List Accent 6" w:uiPriority="72"/>
+    <w:lsdException w:name="Colorful Grid Accent 6" w:uiPriority="73"/>
+    <w:lsdException w:name="Subtle Emphasis" w:uiPriority="19" w:qFormat="1"/>
+    <w:lsdException w:name="Intense Emphasis" w:uiPriority="21" w:qFormat="1"/>
+    <w:lsdException w:name="Subtle Reference" w:uiPriority="31" w:qFormat="1"/>
+    <w:lsdException w:name="Intense Reference" w:uiPriority="32" w:qFormat="1"/>
+    <w:lsdException w:name="Book Title" w:uiPriority="33" w:qFormat="1"/>
+    <w:lsdException w:name="Bibliography" w:semiHidden="1" w:uiPriority="37" w:unhideWhenUsed="1"/>
+    <w:lsdException w:name="TOC Heading" w:semiHidden="1" w:uiPriority="39" w:unhideWhenUsed="1" w:qFormat="1"/>
+    <w:lsdException w:name="Plain Table 1" w:uiPriority="41"/>
+    <w:lsdException w:name="Plain Table 2" w:uiPriority="42"/>
+    <w:lsdException w:name="Plain Table 3" w:uiPriority="43"/>
+    <w:lsdException w:name="Plain Table 4" w:uiPriority="44"/>
+    <w:lsdException w:name="Plain Table 5" w:uiPriority="45"/>
+    <w:lsdException w:name="Grid Table Light" w:uiPriority="40"/>
+    <w:lsdException w:name="Grid Table 1 Light" w:uiPriority="46"/>
+    <w:lsdException w:name="Grid Table 2" w:uiPriority="47"/>
+    <w:lsdException w:name="Grid Table 3" w:uiPriority="48"/>
+    <w:lsdException w:name="Grid Table 4" w:uiPriority="49"/>
+    <w:lsdException w:name="Grid Table 5 Dark" w:uiPriority="50"/>
+    <w:lsdException w:name="Grid Table 6 Colorful" w:uiPriority="51"/>
+    <w:lsdException w:name="Grid Table 7 Colorful" w:uiPriority="52"/>
+    <w:lsdException w:name="Grid Table 1 Light Accent 1" w:uiPriority="46"/>
+    <w:lsdException w:name="Grid Table 2 Accent 1" w:uiPriority="47"/>
+    <w:lsdException w:name="Grid Table 3 Accent 1" w:uiPriority="48"/>
+    <w:lsdException w:name="Grid Table 4 Accent 1" w:uiPriority="49"/>
+    <w:lsdException w:name="Grid Table 5 Dark Accent 1" w:uiPriority="50"/>
+    <w:lsdException w:name="Grid Table 6 Colorful Accent 1" w:uiPriority="51"/>
+    <w:lsdException w:name="Grid Table 7 Colorful Accent 1" w:uiPriority="52"/>
+    <w:lsdException w:name="Grid Table 1 Light Accent 2" w:uiPriority="46"/>
+    <w:lsdException w:name="Grid Table 2 Accent 2" w:uiPriority="47"/>
+    <w:lsdException w:name="Grid Table 3 Accent 2" w:uiPriority="48"/>
+    <w:lsdException w:name="Grid Table 4 Accent 2" w:uiPriority="49"/>
+    <w:lsdException w:name="Grid Table 5 Dark Accent 2" w:uiPriority="50"/>
+    <w:lsdException w:name="Grid Table 6 Colorful Accent 2" w:uiPriority="51"/>
+    <w:lsdException w:name="Grid Table 7 Colorful Accent 2" w:uiPriority="52"/>
+    <w:lsdException w:name="Grid Table 1 Light Accent 3" w:uiPriority="46"/>
+    <w:lsdException w:name="Grid Table 2 Accent 3" w:uiPriority="47"/>
+    <w:lsdException w:name="Grid Table 3 Accent 3" w:uiPriority="48"/>
+    <w:lsdException w:name="Grid Table 4 Accent 3" w:uiPriority="49"/>
+    <w:lsdException w:name="Grid Table 5 Dark Accent 3" w:uiPriority="50"/>
+    <w:lsdException w:name="Grid Table 6 Colorful Accent 3" w:uiPriority="51"/>
+    <w:lsdException w:name="Grid Table 7 Colorful Accent 3" w:uiPriority="52"/>
+    <w:lsdException w:name="Grid Table 1 Light Accent 4" w:uiPriority="46"/>
+    <w:lsdException w:name="Grid Table 2 Accent 4" w:uiPriority="47"/>
+    <w:lsdException w:name="Grid Table 3 Accent 4" w:uiPriority="48"/>
+    <w:lsdException w:name="Grid Table 4 Accent 4" w:uiPriority="49"/>
+    <w:lsdException w:name="Grid Table 5 Dark Accent 4" w:uiPriority="50"/>
+    <w:lsdException w:name="Grid Table 6 Colorful Accent 4" w:uiPriority="51"/>
+    <w:lsdException w:name="Grid Table 7 Colorful Accent 4" w:uiPriority="52"/>
+    <w:lsdException w:name="Grid Table 1 Light Accent 5" w:uiPriority="46"/>
+    <w:lsdException w:name="Grid Table 2 Accent 5" w:uiPriority="47"/>
+    <w:lsdException w:name="Grid Table 3 Accent 5" w:uiPriority="48"/>
+    <w:lsdException w:name="Grid Table 4 Accent 5" w:uiPriority="49"/>
+    <w:lsdException w:name="Grid Table 5 Dark Accent 5" w:uiPriority="50"/>
+    <w:lsdException w:name="Grid Table 6 Colorful Accent 5" w:uiPriority="51"/>
+    <w:lsdException w:name="Grid Table 7 Colorful Accent 5" w:uiPriority="52"/>
+    <w:lsdException w:name="Grid Table 1 Light Accent 6" w:uiPriority="46"/>
+    <w:lsdException w:name="Grid Table 2 Accent 6" w:uiPriority="47"/>
+    <w:lsdException w:name="Grid Table 3 Accent 6" w:uiPriority="48"/>
+    <w:lsdException w:name="Grid Table 4 Accent 6" w:uiPriority="49"/>
+    <w:lsdException w:name="Grid Table 5 Dark Accent 6" w:uiPriority="50"/>
+    <w:lsdException w:name="Grid Table 6 Colorful Accent 6" w:uiPriority="51"/>
+    <w:lsdException w:name="Grid Table 7 Colorful Accent 6" w:uiPriority="52"/>
+    <w:lsdException w:name="List Table 1 Light" w:uiPriority="46"/>
+    <w:lsdException w:name="List Table 2" w:uiPriority="47"/>
+    <w:lsdException w:name="List Table 3" w:uiPriority="48"/>
+    <w:lsdException w:name="List Table 4" w:uiPriority="49"/>
+    <w:lsdException w:name="List Table 5 Dark" w:uiPriority="50"/>
+    <w:lsdException w:name="List Table 6 Colorful" w:uiPriority="51"/>
+    <w:lsdException w:name="List Table 7 Colorful" w:uiPriority="52"/>
+    <w:lsdException w:name="List Table 1 Light Accent 1" w:uiPriority="46"/>
+    <w:lsdException w:name="List Table 2 Accent 1" w:uiPriority="47"/>
+    <w:lsdException w:name="List Table 3 Accent 1" w:uiPriority="48"/>
+    <w:lsdException w:name="List Table 4 Accent 1" w:uiPriority="49"/>
+    <w:lsdException w:name="List Table 5 Dark Accent 1" w:uiPriority="50"/>
+    <w:lsdException w:name="List Table 6 Colorful Accent 1" w:uiPriority="51"/>
+    <w:lsdException w:name="List Table 7 Colorful Accent 1" w:uiPriority="52"/>
+    <w:lsdException w:name="List Table 1 Light Accent 2" w:uiPriority="46"/>
+    <w:lsdException w:name="List Table 2 Accent 2" w:uiPriority="47"/>
+    <w:lsdException w:name="List Table 3 Accent 2" w:uiPriority="48"/>
+    <w:lsdException w:name="List Table 4 Accent 2" w:uiPriority="49"/>
+    <w:lsdException w:name="List Table 5 Dark Accent 2" w:uiPriority="50"/>
+    <w:lsdException w:name="List Table 6 Colorful Accent 2" w:uiPriority="51"/>
+    <w:lsdException w:name="List Table 7 Colorful Accent 2" w:uiPriority="52"/>
+    <w:lsdException w:name="List Table 1 Light Accent 3" w:uiPriority="46"/>
+    <w:lsdException w:name="List Table 2 Accent 3" w:uiPriority="47"/>
+    <w:lsdException w:name="List Table 3 Accent 3" w:uiPriority="48"/>
+    <w:lsdException w:name="List Table 4 Accent 3" w:uiPriority="49"/>
+    <w:lsdException w:name="List Table 5 Dark Accent 3" w:uiPriority="50"/>
+    <w:lsdException w:name="List Table 6 Colorful Accent 3" w:uiPriority="51"/>
+    <w:lsdException w:name="List Table 7 Colorful Accent 3" w:uiPriority="52"/>
+    <w:lsdException w:name="List Table 1 Light Accent 4" w:uiPriority="46"/>
+    <w:lsdException w:name="List Table 2 Accent 4" w:uiPriority="47"/>
+    <w:lsdException w:name="List Table 3 Accent 4" w:uiPriority="48"/>
+    <w:lsdException w:name="List Table 4 Accent 4" w:uiPriority="49"/>
+    <w:lsdException w:name="List Table 5 Dark Accent 4" w:uiPriority="50"/>
+    <w:lsdException w:name="List Table 6 Colorful Accent 4" w:uiPriority="51"/>
+    <w:lsdException w:name="List Table 7 Colorful Accent 4" w:uiPriority="52"/>
+    <w:lsdException w:name="List Table 1 Light Accent 5" w:uiPriority="46"/>
+    <w:lsdException w:name="List Table 2 Accent 5" w:uiPriority="47"/>
+    <w:lsdException w:name="List Table 3 Accent 5" w:uiPriority="48"/>
+    <w:lsdException w:name="List Table 4 Accent 5" w:uiPriority="49"/>
+    <w:lsdException w:name="List Table 5 Dark Accent 5" w:uiPriority="50"/>
+    <w:lsdException w:name="List Table 6 Colorful Accent 5" w:uiPriority="51"/>
+    <w:lsdException w:name="List Table 7 Colorful Accent 5" w:uiPriority="52"/>
+    <w:lsdException w:name="List Table 1 Light Accent 6" w:uiPriority="46"/>
+    <w:lsdException w:name="List Table 2 Accent 6" w:uiPriority="47"/>
+    <w:lsdException w:name="List Table 3 Accent 6" w:uiPriority="48"/>
+    <w:lsdException w:name="List Table 4 Accent 6" w:uiPriority="49"/>
+    <w:lsdException w:name="List Table 5 Dark Accent 6" w:uiPriority="50"/>
+    <w:lsdException w:name="List Table 6 Colorful Accent 6" w:uiPriority="51"/>
+    <w:lsdException w:name="List Table 7 Colorful Accent 6" w:uiPriority="52"/>
+    <w:lsdException w:name="Mention" w:semiHidden="1" w:unhideWhenUsed="1"/>
+    <w:lsdException w:name="Smart Hyperlink" w:semiHidden="1" w:unhideWhenUsed="1"/>
+    <w:lsdException w:name="Hashtag" w:semiHidden="1" w:unhideWhenUsed="1"/>
+    <w:lsdException w:name="Unresolved Mention" w:semiHidden="1" w:unhideWhenUsed="1"/>
+    <w:lsdException w:name="Smart Link" w:semiHidden="1" w:unhideWhenUsed="1"/>
+  </w:latentStyles>
+  <w:style w:type="paragraph" w:default="1" w:styleId="Normal">
+    <w:name w:val="Normal"/>
+    <w:qFormat/>
   </w:style>
   <w:style w:type="paragraph" w:styleId="Heading1">
     <w:name w:val="heading 1"/>
     <w:basedOn w:val="Normal"/>
     <w:next w:val="Normal"/>
+    <w:uiPriority w:val="9"/>
+    <w:qFormat/>
     <w:pPr>
-      <w:keepNext w:val="1"/>
-      <w:keepLines w:val="1"/>
-      <w:pageBreakBefore w:val="0"/>
-      <w:spacing w:after="120" w:before="400" w:lineRule="auto"/>
+      <w:keepNext/>
+      <w:keepLines/>
+      <w:spacing w:before="400" w:after="120"/>
+      <w:outlineLvl w:val="0"/>
     </w:pPr>
     <w:rPr>
       <w:sz w:val="40"/>
@@ -1276,14 +1728,17 @@
     <w:name w:val="heading 2"/>
     <w:basedOn w:val="Normal"/>
     <w:next w:val="Normal"/>
+    <w:uiPriority w:val="9"/>
+    <w:semiHidden/>
+    <w:unhideWhenUsed/>
+    <w:qFormat/>
     <w:pPr>
-      <w:keepNext w:val="1"/>
-      <w:keepLines w:val="1"/>
-      <w:pageBreakBefore w:val="0"/>
-      <w:spacing w:after="120" w:before="360" w:lineRule="auto"/>
+      <w:keepNext/>
+      <w:keepLines/>
+      <w:spacing w:before="360" w:after="120"/>
+      <w:outlineLvl w:val="1"/>
     </w:pPr>
     <w:rPr>
-      <w:b w:val="0"/>
       <w:sz w:val="32"/>
       <w:szCs w:val="32"/>
     </w:rPr>
@@ -1292,14 +1747,17 @@
     <w:name w:val="heading 3"/>
     <w:basedOn w:val="Normal"/>
     <w:next w:val="Normal"/>
+    <w:uiPriority w:val="9"/>
+    <w:semiHidden/>
+    <w:unhideWhenUsed/>
+    <w:qFormat/>
     <w:pPr>
-      <w:keepNext w:val="1"/>
-      <w:keepLines w:val="1"/>
-      <w:pageBreakBefore w:val="0"/>
-      <w:spacing w:after="80" w:before="320" w:lineRule="auto"/>
+      <w:keepNext/>
+      <w:keepLines/>
+      <w:spacing w:before="320" w:after="80"/>
+      <w:outlineLvl w:val="2"/>
     </w:pPr>
     <w:rPr>
-      <w:b w:val="0"/>
       <w:color w:val="434343"/>
       <w:sz w:val="28"/>
       <w:szCs w:val="28"/>
@@ -1309,11 +1767,15 @@
     <w:name w:val="heading 4"/>
     <w:basedOn w:val="Normal"/>
     <w:next w:val="Normal"/>
+    <w:uiPriority w:val="9"/>
+    <w:semiHidden/>
+    <w:unhideWhenUsed/>
+    <w:qFormat/>
     <w:pPr>
-      <w:keepNext w:val="1"/>
-      <w:keepLines w:val="1"/>
-      <w:pageBreakBefore w:val="0"/>
-      <w:spacing w:after="80" w:before="280" w:lineRule="auto"/>
+      <w:keepNext/>
+      <w:keepLines/>
+      <w:spacing w:before="280" w:after="80"/>
+      <w:outlineLvl w:val="3"/>
     </w:pPr>
     <w:rPr>
       <w:color w:val="666666"/>
@@ -1325,44 +1787,76 @@
     <w:name w:val="heading 5"/>
     <w:basedOn w:val="Normal"/>
     <w:next w:val="Normal"/>
+    <w:uiPriority w:val="9"/>
+    <w:semiHidden/>
+    <w:unhideWhenUsed/>
+    <w:qFormat/>
     <w:pPr>
-      <w:keepNext w:val="1"/>
-      <w:keepLines w:val="1"/>
-      <w:pageBreakBefore w:val="0"/>
-      <w:spacing w:after="80" w:before="240" w:lineRule="auto"/>
+      <w:keepNext/>
+      <w:keepLines/>
+      <w:spacing w:before="240" w:after="80"/>
+      <w:outlineLvl w:val="4"/>
     </w:pPr>
     <w:rPr>
       <w:color w:val="666666"/>
-      <w:sz w:val="22"/>
-      <w:szCs w:val="22"/>
     </w:rPr>
   </w:style>
   <w:style w:type="paragraph" w:styleId="Heading6">
     <w:name w:val="heading 6"/>
     <w:basedOn w:val="Normal"/>
     <w:next w:val="Normal"/>
+    <w:uiPriority w:val="9"/>
+    <w:semiHidden/>
+    <w:unhideWhenUsed/>
+    <w:qFormat/>
     <w:pPr>
-      <w:keepNext w:val="1"/>
-      <w:keepLines w:val="1"/>
-      <w:pageBreakBefore w:val="0"/>
-      <w:spacing w:after="80" w:before="240" w:lineRule="auto"/>
+      <w:keepNext/>
+      <w:keepLines/>
+      <w:spacing w:before="240" w:after="80"/>
+      <w:outlineLvl w:val="5"/>
     </w:pPr>
     <w:rPr>
-      <w:i w:val="1"/>
+      <w:i/>
       <w:color w:val="666666"/>
-      <w:sz w:val="22"/>
-      <w:szCs w:val="22"/>
     </w:rPr>
+  </w:style>
+  <w:style w:type="character" w:default="1" w:styleId="DefaultParagraphFont">
+    <w:name w:val="Default Paragraph Font"/>
+    <w:uiPriority w:val="1"/>
+    <w:semiHidden/>
+    <w:unhideWhenUsed/>
+  </w:style>
+  <w:style w:type="table" w:default="1" w:styleId="TableNormal">
+    <w:name w:val="Normal Table"/>
+    <w:uiPriority w:val="99"/>
+    <w:semiHidden/>
+    <w:unhideWhenUsed/>
+    <w:tblPr>
+      <w:tblInd w:w="0" w:type="dxa"/>
+      <w:tblCellMar>
+        <w:top w:w="0" w:type="dxa"/>
+        <w:left w:w="108" w:type="dxa"/>
+        <w:bottom w:w="0" w:type="dxa"/>
+        <w:right w:w="108" w:type="dxa"/>
+      </w:tblCellMar>
+    </w:tblPr>
+  </w:style>
+  <w:style w:type="numbering" w:default="1" w:styleId="NoList">
+    <w:name w:val="No List"/>
+    <w:uiPriority w:val="99"/>
+    <w:semiHidden/>
+    <w:unhideWhenUsed/>
   </w:style>
   <w:style w:type="paragraph" w:styleId="Title">
     <w:name w:val="Title"/>
     <w:basedOn w:val="Normal"/>
     <w:next w:val="Normal"/>
+    <w:uiPriority w:val="10"/>
+    <w:qFormat/>
     <w:pPr>
-      <w:keepNext w:val="1"/>
-      <w:keepLines w:val="1"/>
-      <w:pageBreakBefore w:val="0"/>
-      <w:spacing w:after="60" w:before="0" w:lineRule="auto"/>
+      <w:keepNext/>
+      <w:keepLines/>
+      <w:spacing w:after="60"/>
     </w:pPr>
     <w:rPr>
       <w:sz w:val="52"/>
@@ -1373,18 +1867,40 @@
     <w:name w:val="Subtitle"/>
     <w:basedOn w:val="Normal"/>
     <w:next w:val="Normal"/>
+    <w:uiPriority w:val="11"/>
+    <w:qFormat/>
     <w:pPr>
-      <w:keepNext w:val="1"/>
-      <w:keepLines w:val="1"/>
-      <w:pageBreakBefore w:val="0"/>
-      <w:spacing w:after="320" w:before="0" w:lineRule="auto"/>
+      <w:keepNext/>
+      <w:keepLines/>
+      <w:spacing w:after="320"/>
     </w:pPr>
     <w:rPr>
-      <w:rFonts w:ascii="Arial" w:cs="Arial" w:eastAsia="Arial" w:hAnsi="Arial"/>
-      <w:i w:val="0"/>
       <w:color w:val="666666"/>
       <w:sz w:val="30"/>
       <w:szCs w:val="30"/>
+    </w:rPr>
+  </w:style>
+  <w:style w:type="character" w:styleId="Hyperlink">
+    <w:name w:val="Hyperlink"/>
+    <w:basedOn w:val="DefaultParagraphFont"/>
+    <w:uiPriority w:val="99"/>
+    <w:unhideWhenUsed/>
+    <w:rsid w:val="009E6531"/>
+    <w:rPr>
+      <w:color w:val="0000FF" w:themeColor="hyperlink"/>
+      <w:u w:val="single"/>
+    </w:rPr>
+  </w:style>
+  <w:style w:type="character" w:styleId="UnresolvedMention">
+    <w:name w:val="Unresolved Mention"/>
+    <w:basedOn w:val="DefaultParagraphFont"/>
+    <w:uiPriority w:val="99"/>
+    <w:semiHidden/>
+    <w:unhideWhenUsed/>
+    <w:rsid w:val="009E6531"/>
+    <w:rPr>
+      <w:color w:val="605E5C"/>
+      <w:shd w:val="clear" w:color="auto" w:fill="E1DFDD"/>
     </w:rPr>
   </w:style>
 </w:styles>

</xml_diff>

<commit_message>
Triied CNN for the FaceApp dataset
</commit_message>
<xml_diff>
--- a/Deep Fake Video Classification Proposal.docx
+++ b/Deep Fake Video Classification Proposal.docx
@@ -1,22 +1,21 @@
 
 <file path=word/document.xml><?xml version="1.0" encoding="utf-8"?>
-<w:document xmlns:mc="http://schemas.openxmlformats.org/markup-compatibility/2006" xmlns:o="urn:schemas-microsoft-com:office:office" xmlns:r="http://schemas.openxmlformats.org/officeDocument/2006/relationships" xmlns:m="http://schemas.openxmlformats.org/officeDocument/2006/math" xmlns:v="urn:schemas-microsoft-com:vml" xmlns:wp="http://schemas.openxmlformats.org/drawingml/2006/wordprocessingDrawing" xmlns:w10="urn:schemas-microsoft-com:office:word" xmlns:w="http://schemas.openxmlformats.org/wordprocessingml/2006/main" xmlns:wne="http://schemas.microsoft.com/office/word/2006/wordml" xmlns:sl="http://schemas.openxmlformats.org/schemaLibrary/2006/main" xmlns:a="http://schemas.openxmlformats.org/drawingml/2006/main" xmlns:pic="http://schemas.openxmlformats.org/drawingml/2006/picture" xmlns:c="http://schemas.openxmlformats.org/drawingml/2006/chart" xmlns:lc="http://schemas.openxmlformats.org/drawingml/2006/lockedCanvas" xmlns:dgm="http://schemas.openxmlformats.org/drawingml/2006/diagram" xmlns:wps="http://schemas.microsoft.com/office/word/2010/wordprocessingShape" xmlns:wpg="http://schemas.microsoft.com/office/word/2010/wordprocessingGroup" xmlns:w14="http://schemas.microsoft.com/office/word/2010/wordml" xmlns:w15="http://schemas.microsoft.com/office/word/2012/wordml" xmlns:w16="http://schemas.microsoft.com/office/word/2018/wordml" xmlns:w16cex="http://schemas.microsoft.com/office/word/2018/wordml/cex" xmlns:w16cid="http://schemas.microsoft.com/office/word/2016/wordml/cid" xmlns="http://schemas.microsoft.com/office/tasks/2019/documenttasks" xmlns:cr="http://schemas.microsoft.com/office/comments/2020/reactions">
+<w:document xmlns:wpc="http://schemas.microsoft.com/office/word/2010/wordprocessingCanvas" xmlns:cx="http://schemas.microsoft.com/office/drawing/2014/chartex" xmlns:cx1="http://schemas.microsoft.com/office/drawing/2015/9/8/chartex" xmlns:cx2="http://schemas.microsoft.com/office/drawing/2015/10/21/chartex" xmlns:cx3="http://schemas.microsoft.com/office/drawing/2016/5/9/chartex" xmlns:cx4="http://schemas.microsoft.com/office/drawing/2016/5/10/chartex" xmlns:cx5="http://schemas.microsoft.com/office/drawing/2016/5/11/chartex" xmlns:cx6="http://schemas.microsoft.com/office/drawing/2016/5/12/chartex" xmlns:cx7="http://schemas.microsoft.com/office/drawing/2016/5/13/chartex" xmlns:cx8="http://schemas.microsoft.com/office/drawing/2016/5/14/chartex" xmlns:mc="http://schemas.openxmlformats.org/markup-compatibility/2006" xmlns:aink="http://schemas.microsoft.com/office/drawing/2016/ink" xmlns:am3d="http://schemas.microsoft.com/office/drawing/2017/model3d" xmlns:o="urn:schemas-microsoft-com:office:office" xmlns:oel="http://schemas.microsoft.com/office/2019/extlst" xmlns:r="http://schemas.openxmlformats.org/officeDocument/2006/relationships" xmlns:m="http://schemas.openxmlformats.org/officeDocument/2006/math" xmlns:v="urn:schemas-microsoft-com:vml" xmlns:wp14="http://schemas.microsoft.com/office/word/2010/wordprocessingDrawing" xmlns:wp="http://schemas.openxmlformats.org/drawingml/2006/wordprocessingDrawing" xmlns:w10="urn:schemas-microsoft-com:office:word" xmlns:w="http://schemas.openxmlformats.org/wordprocessingml/2006/main" xmlns:w14="http://schemas.microsoft.com/office/word/2010/wordml" xmlns:w15="http://schemas.microsoft.com/office/word/2012/wordml" xmlns:w16cex="http://schemas.microsoft.com/office/word/2018/wordml/cex" xmlns:w16cid="http://schemas.microsoft.com/office/word/2016/wordml/cid" xmlns:w16="http://schemas.microsoft.com/office/word/2018/wordml" xmlns:w16du="http://schemas.microsoft.com/office/word/2023/wordml/word16du" xmlns:w16sdtdh="http://schemas.microsoft.com/office/word/2020/wordml/sdtdatahash" xmlns:w16se="http://schemas.microsoft.com/office/word/2015/wordml/symex" xmlns:wpg="http://schemas.microsoft.com/office/word/2010/wordprocessingGroup" xmlns:wpi="http://schemas.microsoft.com/office/word/2010/wordprocessingInk" xmlns:wne="http://schemas.microsoft.com/office/word/2006/wordml" xmlns:wps="http://schemas.microsoft.com/office/word/2010/wordprocessingShape" mc:Ignorable="w14 w15 w16se w16cid w16 w16cex w16sdtdh w16du wp14">
   <w:body>
     <w:p>
       <w:pPr>
         <w:jc w:val="both"/>
         <w:rPr>
-          <w:b w:val="1"/>
-          <w:color w:val="0e0e0e"/>
-        </w:rPr>
-      </w:pPr>
-      <w:r>
-        <w:rPr>
-          <w:b w:val="1"/>
-          <w:color w:val="0e0e0e"/>
-          <w:rtl w:val="0"/>
-        </w:rPr>
-        <w:t xml:space="preserve">1. Problem Selection &amp; Justification</w:t>
+          <w:b/>
+          <w:color w:val="0E0E0E"/>
+        </w:rPr>
+      </w:pPr>
+      <w:r>
+        <w:rPr>
+          <w:b/>
+          <w:color w:val="0E0E0E"/>
+        </w:rPr>
+        <w:t>1. Problem Selection &amp; Justification</w:t>
       </w:r>
     </w:p>
     <w:p>
@@ -25,48 +24,40 @@
           <w:ilvl w:val="0"/>
           <w:numId w:val="4"/>
         </w:numPr>
-        <w:ind w:left="720" w:hanging="360"/>
-        <w:jc w:val="both"/>
-        <w:rPr>
-          <w:color w:val="0e0e0e"/>
-        </w:rPr>
-      </w:pPr>
-      <w:r>
-        <w:rPr>
-          <w:color w:val="0e0e0e"/>
-          <w:rtl w:val="0"/>
-        </w:rPr>
-        <w:t xml:space="preserve">The rise of deep fake videos on social media makes it hard to tell real content from fake ones, raising concerns about trust, security, and misinformation. These fake videos can be used to spread false information or harm reputations. To address this, we need better methods to automatically detect deep fake videos. This project aims to create tools that help users and organizations spot and reduce the impact of deep fakes.</w:t>
-      </w:r>
-    </w:p>
-    <w:p>
-      <w:pPr>
-        <w:jc w:val="both"/>
-        <w:rPr>
-          <w:color w:val="0e0e0e"/>
-        </w:rPr>
-      </w:pPr>
-      <w:r>
-        <w:rPr>
-          <w:rtl w:val="0"/>
-        </w:rPr>
-      </w:r>
-    </w:p>
-    <w:p>
-      <w:pPr>
-        <w:jc w:val="both"/>
-        <w:rPr>
-          <w:b w:val="1"/>
-          <w:color w:val="0e0e0e"/>
-        </w:rPr>
-      </w:pPr>
-      <w:r>
-        <w:rPr>
-          <w:b w:val="1"/>
-          <w:color w:val="0e0e0e"/>
-          <w:rtl w:val="0"/>
-        </w:rPr>
-        <w:t xml:space="preserve">2. Dataset</w:t>
+        <w:jc w:val="both"/>
+        <w:rPr>
+          <w:color w:val="0E0E0E"/>
+        </w:rPr>
+      </w:pPr>
+      <w:r>
+        <w:rPr>
+          <w:color w:val="0E0E0E"/>
+        </w:rPr>
+        <w:t>The rise of deep fake videos on social media makes it hard to tell real content from fake ones, raising concerns about trust, security, and misinformation. These fake videos can be used to spread false information or harm reputations. To address this, we need better methods to automatically detect deep fake videos. This project aims to create tools that help users and organizations spot and reduce the impact of deep fakes.</w:t>
+      </w:r>
+    </w:p>
+    <w:p>
+      <w:pPr>
+        <w:jc w:val="both"/>
+        <w:rPr>
+          <w:color w:val="0E0E0E"/>
+        </w:rPr>
+      </w:pPr>
+    </w:p>
+    <w:p>
+      <w:pPr>
+        <w:jc w:val="both"/>
+        <w:rPr>
+          <w:b/>
+          <w:color w:val="0E0E0E"/>
+        </w:rPr>
+      </w:pPr>
+      <w:r>
+        <w:rPr>
+          <w:b/>
+          <w:color w:val="0E0E0E"/>
+        </w:rPr>
+        <w:t>2. Dataset</w:t>
       </w:r>
     </w:p>
     <w:p>
@@ -75,18 +66,44 @@
           <w:ilvl w:val="0"/>
           <w:numId w:val="3"/>
         </w:numPr>
-        <w:ind w:left="720" w:hanging="360"/>
-        <w:jc w:val="both"/>
-        <w:rPr>
-          <w:color w:val="0e0e0e"/>
-        </w:rPr>
-      </w:pPr>
-      <w:r>
-        <w:rPr>
-          <w:color w:val="0e0e0e"/>
-          <w:rtl w:val="0"/>
-        </w:rPr>
-        <w:t xml:space="preserve">Dataset: CelebA Deep Fake Dataset, Deepfake Detection Challenge from Kaggle.</w:t>
+        <w:jc w:val="both"/>
+        <w:rPr>
+          <w:color w:val="0E0E0E"/>
+        </w:rPr>
+      </w:pPr>
+      <w:r>
+        <w:rPr>
+          <w:color w:val="0E0E0E"/>
+        </w:rPr>
+        <w:t xml:space="preserve">Dataset: </w:t>
+      </w:r>
+      <w:hyperlink r:id="rId7" w:history="1">
+        <w:r>
+          <w:rPr>
+            <w:rStyle w:val="Hyperlink"/>
+          </w:rPr>
+          <w:t>Celeb Deep Fake Dataset</w:t>
+        </w:r>
+      </w:hyperlink>
+      <w:r>
+        <w:rPr>
+          <w:color w:val="0E0E0E"/>
+        </w:rPr>
+        <w:t xml:space="preserve">, </w:t>
+      </w:r>
+      <w:hyperlink r:id="rId8" w:history="1">
+        <w:r>
+          <w:rPr>
+            <w:rStyle w:val="Hyperlink"/>
+          </w:rPr>
+          <w:t>Deepfake Detection Challenge</w:t>
+        </w:r>
+      </w:hyperlink>
+      <w:r>
+        <w:rPr>
+          <w:color w:val="0E0E0E"/>
+        </w:rPr>
+        <w:t xml:space="preserve"> from Kaggle.</w:t>
       </w:r>
     </w:p>
     <w:p>
@@ -95,50 +112,42 @@
           <w:ilvl w:val="0"/>
           <w:numId w:val="3"/>
         </w:numPr>
-        <w:ind w:left="720" w:hanging="360"/>
-        <w:jc w:val="both"/>
-        <w:rPr>
-          <w:color w:val="0e0e0e"/>
-        </w:rPr>
-      </w:pPr>
-      <w:r>
-        <w:rPr>
-          <w:color w:val="0e0e0e"/>
-          <w:rtl w:val="0"/>
-        </w:rPr>
-        <w:t xml:space="preserve">Size and Suitability: The combined data from both sites exceeds 400GB. We will be working with a sample subset that is sufficient for training deep neural networks.</w:t>
-      </w:r>
-    </w:p>
-    <w:p>
-      <w:pPr>
-        <w:ind w:left="720" w:firstLine="0"/>
-        <w:jc w:val="both"/>
-        <w:rPr>
-          <w:b w:val="1"/>
-          <w:color w:val="0e0e0e"/>
-        </w:rPr>
-      </w:pPr>
-      <w:r>
-        <w:rPr>
-          <w:rtl w:val="0"/>
-        </w:rPr>
-      </w:r>
-    </w:p>
-    <w:p>
-      <w:pPr>
-        <w:jc w:val="both"/>
-        <w:rPr>
-          <w:b w:val="1"/>
-          <w:color w:val="0e0e0e"/>
-        </w:rPr>
-      </w:pPr>
-      <w:r>
-        <w:rPr>
-          <w:b w:val="1"/>
-          <w:color w:val="0e0e0e"/>
-          <w:rtl w:val="0"/>
-        </w:rPr>
-        <w:t xml:space="preserve">3. Network Architecture</w:t>
+        <w:jc w:val="both"/>
+        <w:rPr>
+          <w:color w:val="0E0E0E"/>
+        </w:rPr>
+      </w:pPr>
+      <w:r>
+        <w:rPr>
+          <w:color w:val="0E0E0E"/>
+        </w:rPr>
+        <w:t>Size and Suitability: The combined data from both sites exceeds 400GB. We will be working with a sample subset that is sufficient for training deep neural networks.</w:t>
+      </w:r>
+    </w:p>
+    <w:p>
+      <w:pPr>
+        <w:ind w:left="720"/>
+        <w:jc w:val="both"/>
+        <w:rPr>
+          <w:b/>
+          <w:color w:val="0E0E0E"/>
+        </w:rPr>
+      </w:pPr>
+    </w:p>
+    <w:p>
+      <w:pPr>
+        <w:jc w:val="both"/>
+        <w:rPr>
+          <w:b/>
+          <w:color w:val="0E0E0E"/>
+        </w:rPr>
+      </w:pPr>
+      <w:r>
+        <w:rPr>
+          <w:b/>
+          <w:color w:val="0E0E0E"/>
+        </w:rPr>
+        <w:t>3. Network Architecture</w:t>
       </w:r>
     </w:p>
     <w:p>
@@ -147,18 +156,44 @@
           <w:ilvl w:val="0"/>
           <w:numId w:val="5"/>
         </w:numPr>
-        <w:ind w:left="720" w:hanging="360"/>
-        <w:jc w:val="both"/>
-        <w:rPr>
-          <w:color w:val="0e0e0e"/>
-        </w:rPr>
-      </w:pPr>
-      <w:r>
-        <w:rPr>
-          <w:color w:val="0e0e0e"/>
-          <w:rtl w:val="0"/>
-        </w:rPr>
-        <w:t xml:space="preserve">We plan to use Convolutional Neural Networks (CNNs) for this task, as CNNs are highly effective for image and video classification tasks due to their ability to learn spatial hierarchies in data. We will experiment with a combination of different pre-trained networks (e.g., ResNet, VGG, or EfficientNet) to assess their performance and leverage their learned features for deep fake detection.</w:t>
+        <w:jc w:val="both"/>
+        <w:rPr>
+          <w:color w:val="0E0E0E"/>
+        </w:rPr>
+      </w:pPr>
+      <w:r>
+        <w:rPr>
+          <w:color w:val="0E0E0E"/>
+        </w:rPr>
+        <w:t xml:space="preserve">We plan to use Convolutional Neural Networks (CNNs) for this task, as CNNs are highly effective for image and video classification tasks due to their ability to learn spatial hierarchies in data. We will experiment with a combination of different pre-trained networks (e.g., </w:t>
+      </w:r>
+      <w:proofErr w:type="spellStart"/>
+      <w:r>
+        <w:rPr>
+          <w:color w:val="0E0E0E"/>
+        </w:rPr>
+        <w:t>ResNet</w:t>
+      </w:r>
+      <w:proofErr w:type="spellEnd"/>
+      <w:r>
+        <w:rPr>
+          <w:color w:val="0E0E0E"/>
+        </w:rPr>
+        <w:t xml:space="preserve">, VGG, or </w:t>
+      </w:r>
+      <w:proofErr w:type="spellStart"/>
+      <w:r>
+        <w:rPr>
+          <w:color w:val="0E0E0E"/>
+        </w:rPr>
+        <w:t>EfficientNet</w:t>
+      </w:r>
+      <w:proofErr w:type="spellEnd"/>
+      <w:r>
+        <w:rPr>
+          <w:color w:val="0E0E0E"/>
+        </w:rPr>
+        <w:t>) to assess their performance and leverage their learned features for deep fake detection.</w:t>
       </w:r>
     </w:p>
     <w:p>
@@ -167,19 +202,16 @@
           <w:ilvl w:val="0"/>
           <w:numId w:val="5"/>
         </w:numPr>
-        <w:spacing w:after="0" w:afterAutospacing="0"/>
-        <w:ind w:left="720" w:hanging="360"/>
-        <w:jc w:val="both"/>
-        <w:rPr>
-          <w:color w:val="0e0e0e"/>
-        </w:rPr>
-      </w:pPr>
-      <w:r>
-        <w:rPr>
-          <w:color w:val="0e0e0e"/>
-          <w:rtl w:val="0"/>
-        </w:rPr>
-        <w:t xml:space="preserve">The network will likely be customized to suit the specific needs of the deep fake video classification task, including:</w:t>
+        <w:jc w:val="both"/>
+        <w:rPr>
+          <w:color w:val="0E0E0E"/>
+        </w:rPr>
+      </w:pPr>
+      <w:r>
+        <w:rPr>
+          <w:color w:val="0E0E0E"/>
+        </w:rPr>
+        <w:t>The network will likely be customized to suit the specific needs of the deep fake video classification task, including:</w:t>
       </w:r>
     </w:p>
     <w:p>
@@ -188,19 +220,16 @@
           <w:ilvl w:val="1"/>
           <w:numId w:val="5"/>
         </w:numPr>
-        <w:spacing w:after="0" w:afterAutospacing="0" w:before="0" w:beforeAutospacing="0" w:lineRule="auto"/>
-        <w:ind w:left="1440" w:hanging="360"/>
-        <w:jc w:val="both"/>
-        <w:rPr>
-          <w:color w:val="0e0e0e"/>
-        </w:rPr>
-      </w:pPr>
-      <w:r>
-        <w:rPr>
-          <w:color w:val="0e0e0e"/>
-          <w:rtl w:val="0"/>
-        </w:rPr>
-        <w:t xml:space="preserve">Fine-tuning pre-trained models for facial recognition and manipulation detection.</w:t>
+        <w:jc w:val="both"/>
+        <w:rPr>
+          <w:color w:val="0E0E0E"/>
+        </w:rPr>
+      </w:pPr>
+      <w:r>
+        <w:rPr>
+          <w:color w:val="0E0E0E"/>
+        </w:rPr>
+        <w:t>Fine-tuning pre-trained models for facial recognition and manipulation detection.</w:t>
       </w:r>
     </w:p>
     <w:p>
@@ -209,51 +238,42 @@
           <w:ilvl w:val="1"/>
           <w:numId w:val="5"/>
         </w:numPr>
-        <w:spacing w:before="0" w:beforeAutospacing="0" w:lineRule="auto"/>
-        <w:ind w:left="1440" w:hanging="360"/>
-        <w:jc w:val="both"/>
-        <w:rPr>
-          <w:color w:val="0e0e0e"/>
-        </w:rPr>
-      </w:pPr>
-      <w:r>
-        <w:rPr>
-          <w:color w:val="0e0e0e"/>
-          <w:rtl w:val="0"/>
-        </w:rPr>
-        <w:t xml:space="preserve">Implementing custom pre-processing techniques, based on research papers, to improve feature extraction and reduce noise in the dataset.</w:t>
-      </w:r>
-    </w:p>
-    <w:p>
-      <w:pPr>
-        <w:spacing w:before="180" w:lineRule="auto"/>
-        <w:ind w:left="1440" w:firstLine="0"/>
-        <w:jc w:val="both"/>
-        <w:rPr>
-          <w:color w:val="0e0e0e"/>
-        </w:rPr>
-      </w:pPr>
-      <w:r>
-        <w:rPr>
-          <w:rtl w:val="0"/>
-        </w:rPr>
-      </w:r>
-    </w:p>
-    <w:p>
-      <w:pPr>
-        <w:jc w:val="both"/>
-        <w:rPr>
-          <w:b w:val="1"/>
-          <w:color w:val="0e0e0e"/>
-        </w:rPr>
-      </w:pPr>
-      <w:r>
-        <w:rPr>
-          <w:b w:val="1"/>
-          <w:color w:val="0e0e0e"/>
-          <w:rtl w:val="0"/>
-        </w:rPr>
-        <w:t xml:space="preserve">4. Framework</w:t>
+        <w:jc w:val="both"/>
+        <w:rPr>
+          <w:color w:val="0E0E0E"/>
+        </w:rPr>
+      </w:pPr>
+      <w:r>
+        <w:rPr>
+          <w:color w:val="0E0E0E"/>
+        </w:rPr>
+        <w:t>Implementing custom pre-processing techniques, based on research papers, to improve feature extraction and reduce noise in the dataset.</w:t>
+      </w:r>
+    </w:p>
+    <w:p>
+      <w:pPr>
+        <w:spacing w:before="180"/>
+        <w:ind w:left="1440"/>
+        <w:jc w:val="both"/>
+        <w:rPr>
+          <w:color w:val="0E0E0E"/>
+        </w:rPr>
+      </w:pPr>
+    </w:p>
+    <w:p>
+      <w:pPr>
+        <w:jc w:val="both"/>
+        <w:rPr>
+          <w:b/>
+          <w:color w:val="0E0E0E"/>
+        </w:rPr>
+      </w:pPr>
+      <w:r>
+        <w:rPr>
+          <w:b/>
+          <w:color w:val="0E0E0E"/>
+        </w:rPr>
+        <w:t>4. Framework</w:t>
       </w:r>
     </w:p>
     <w:p>
@@ -262,49 +282,55 @@
           <w:ilvl w:val="0"/>
           <w:numId w:val="1"/>
         </w:numPr>
-        <w:ind w:left="720" w:hanging="360"/>
-        <w:jc w:val="both"/>
-        <w:rPr>
-          <w:color w:val="0e0e0e"/>
-        </w:rPr>
-      </w:pPr>
-      <w:r>
-        <w:rPr>
-          <w:color w:val="0e0e0e"/>
-          <w:rtl w:val="0"/>
-        </w:rPr>
-        <w:t xml:space="preserve">We will implement the deep learning model using TensorFlow, which is a widely-used and robust framework for building and training deep learning models. TensorFlow offers excellent support for both CPU and GPU computation, making it suitable for handling the large dataset and the computational demands of training deep networks. Additionally, TensorFlow’s ecosystem includes powerful libraries for data augmentation, model evaluation, and deployment, which will be useful throughout the project.</w:t>
-      </w:r>
-    </w:p>
-    <w:p>
-      <w:pPr>
-        <w:ind w:left="720" w:firstLine="0"/>
-        <w:jc w:val="both"/>
-        <w:rPr>
-          <w:color w:val="0e0e0e"/>
-        </w:rPr>
-      </w:pPr>
-      <w:r>
-        <w:rPr>
-          <w:rtl w:val="0"/>
-        </w:rPr>
-      </w:r>
-    </w:p>
-    <w:p>
-      <w:pPr>
-        <w:jc w:val="both"/>
-        <w:rPr>
-          <w:b w:val="1"/>
-          <w:color w:val="0e0e0e"/>
-        </w:rPr>
-      </w:pPr>
-      <w:r>
-        <w:rPr>
-          <w:b w:val="1"/>
-          <w:color w:val="0e0e0e"/>
-          <w:rtl w:val="0"/>
-        </w:rPr>
-        <w:t xml:space="preserve">5. Performance Evaluation</w:t>
+        <w:jc w:val="both"/>
+        <w:rPr>
+          <w:color w:val="0E0E0E"/>
+        </w:rPr>
+      </w:pPr>
+      <w:r>
+        <w:rPr>
+          <w:color w:val="0E0E0E"/>
+        </w:rPr>
+        <w:t xml:space="preserve">We will implement the deep learning model using TensorFlow, which is a </w:t>
+      </w:r>
+      <w:proofErr w:type="gramStart"/>
+      <w:r>
+        <w:rPr>
+          <w:color w:val="0E0E0E"/>
+        </w:rPr>
+        <w:t>widely-used</w:t>
+      </w:r>
+      <w:proofErr w:type="gramEnd"/>
+      <w:r>
+        <w:rPr>
+          <w:color w:val="0E0E0E"/>
+        </w:rPr>
+        <w:t xml:space="preserve"> and robust framework for building and training deep learning models. TensorFlow offers excellent support for both CPU and GPU computation, making it suitable for handling the large dataset and the computational demands of training deep networks. Additionally, TensorFlow’s ecosystem includes powerful libraries for data augmentation, model evaluation, and deployment, which will be useful throughout the project.</w:t>
+      </w:r>
+    </w:p>
+    <w:p>
+      <w:pPr>
+        <w:ind w:left="720"/>
+        <w:jc w:val="both"/>
+        <w:rPr>
+          <w:color w:val="0E0E0E"/>
+        </w:rPr>
+      </w:pPr>
+    </w:p>
+    <w:p>
+      <w:pPr>
+        <w:jc w:val="both"/>
+        <w:rPr>
+          <w:b/>
+          <w:color w:val="0E0E0E"/>
+        </w:rPr>
+      </w:pPr>
+      <w:r>
+        <w:rPr>
+          <w:b/>
+          <w:color w:val="0E0E0E"/>
+        </w:rPr>
+        <w:t>5. Performance Evaluation</w:t>
       </w:r>
     </w:p>
     <w:p>
@@ -312,15 +338,14 @@
         <w:ind w:firstLine="720"/>
         <w:jc w:val="both"/>
         <w:rPr>
-          <w:color w:val="0e0e0e"/>
-        </w:rPr>
-      </w:pPr>
-      <w:r>
-        <w:rPr>
-          <w:color w:val="0e0e0e"/>
-          <w:rtl w:val="0"/>
-        </w:rPr>
-        <w:t xml:space="preserve">To assess the performance of the deep fake detection model, we will use the following metrics.</w:t>
+          <w:color w:val="0E0E0E"/>
+        </w:rPr>
+      </w:pPr>
+      <w:r>
+        <w:rPr>
+          <w:color w:val="0E0E0E"/>
+        </w:rPr>
+        <w:t>To assess the performance of the deep fake detection model, we will use the following metrics.</w:t>
       </w:r>
     </w:p>
     <w:p>
@@ -328,14 +353,9 @@
         <w:ind w:firstLine="720"/>
         <w:jc w:val="both"/>
         <w:rPr>
-          <w:color w:val="0e0e0e"/>
-        </w:rPr>
-      </w:pPr>
-      <w:r>
-        <w:rPr>
-          <w:rtl w:val="0"/>
-        </w:rPr>
-      </w:r>
+          <w:color w:val="0E0E0E"/>
+        </w:rPr>
+      </w:pPr>
     </w:p>
     <w:p>
       <w:pPr>
@@ -343,21 +363,18 @@
           <w:ilvl w:val="0"/>
           <w:numId w:val="2"/>
         </w:numPr>
-        <w:spacing w:after="0" w:afterAutospacing="0"/>
-        <w:ind w:left="720" w:hanging="360"/>
-        <w:jc w:val="both"/>
-        <w:rPr>
-          <w:b w:val="1"/>
-          <w:color w:val="0e0e0e"/>
-        </w:rPr>
-      </w:pPr>
-      <w:r>
-        <w:rPr>
-          <w:b w:val="1"/>
-          <w:color w:val="0e0e0e"/>
-          <w:rtl w:val="0"/>
-        </w:rPr>
-        <w:t xml:space="preserve">Primary Metric</w:t>
+        <w:jc w:val="both"/>
+        <w:rPr>
+          <w:b/>
+          <w:color w:val="0E0E0E"/>
+        </w:rPr>
+      </w:pPr>
+      <w:r>
+        <w:rPr>
+          <w:b/>
+          <w:color w:val="0E0E0E"/>
+        </w:rPr>
+        <w:t>Primary Metric</w:t>
       </w:r>
     </w:p>
     <w:p>
@@ -366,19 +383,16 @@
           <w:ilvl w:val="1"/>
           <w:numId w:val="2"/>
         </w:numPr>
-        <w:spacing w:before="0" w:beforeAutospacing="0" w:lineRule="auto"/>
-        <w:ind w:left="1440" w:hanging="360"/>
-        <w:jc w:val="both"/>
-        <w:rPr>
-          <w:color w:val="0e0e0e"/>
-        </w:rPr>
-      </w:pPr>
-      <w:r>
-        <w:rPr>
-          <w:color w:val="0e0e0e"/>
-          <w:rtl w:val="0"/>
-        </w:rPr>
-        <w:t xml:space="preserve">Accuracy</w:t>
+        <w:jc w:val="both"/>
+        <w:rPr>
+          <w:color w:val="0E0E0E"/>
+        </w:rPr>
+      </w:pPr>
+      <w:r>
+        <w:rPr>
+          <w:color w:val="0E0E0E"/>
+        </w:rPr>
+        <w:t>Accuracy</w:t>
       </w:r>
     </w:p>
     <w:p>
@@ -387,21 +401,18 @@
           <w:ilvl w:val="0"/>
           <w:numId w:val="6"/>
         </w:numPr>
-        <w:spacing w:after="0" w:afterAutospacing="0"/>
-        <w:ind w:left="720" w:hanging="360"/>
-        <w:jc w:val="both"/>
-        <w:rPr>
-          <w:b w:val="1"/>
-          <w:color w:val="0e0e0e"/>
-        </w:rPr>
-      </w:pPr>
-      <w:r>
-        <w:rPr>
-          <w:b w:val="1"/>
-          <w:color w:val="0e0e0e"/>
-          <w:rtl w:val="0"/>
-        </w:rPr>
-        <w:t xml:space="preserve">Secondary Metrics</w:t>
+        <w:jc w:val="both"/>
+        <w:rPr>
+          <w:b/>
+          <w:color w:val="0E0E0E"/>
+        </w:rPr>
+      </w:pPr>
+      <w:r>
+        <w:rPr>
+          <w:b/>
+          <w:color w:val="0E0E0E"/>
+        </w:rPr>
+        <w:t>Secondary Metrics</w:t>
       </w:r>
     </w:p>
     <w:p>
@@ -410,20 +421,27 @@
           <w:ilvl w:val="1"/>
           <w:numId w:val="6"/>
         </w:numPr>
-        <w:spacing w:after="0" w:afterAutospacing="0" w:before="0" w:beforeAutospacing="0" w:lineRule="auto"/>
-        <w:ind w:left="1440" w:hanging="360"/>
-        <w:jc w:val="both"/>
-        <w:rPr>
-          <w:color w:val="0e0e0e"/>
-        </w:rPr>
-      </w:pPr>
-      <w:r>
-        <w:rPr>
-          <w:color w:val="0e0e0e"/>
-          <w:rtl w:val="0"/>
+        <w:jc w:val="both"/>
+        <w:rPr>
+          <w:color w:val="0E0E0E"/>
+        </w:rPr>
+      </w:pPr>
+      <w:r>
+        <w:rPr>
+          <w:color w:val="0E0E0E"/>
         </w:rPr>
         <w:t xml:space="preserve">Precision </w:t>
+      </w:r>
+      <w:r>
+        <w:rPr>
+          <w:color w:val="0E0E0E"/>
+        </w:rPr>
         <w:tab/>
+      </w:r>
+      <w:r>
+        <w:rPr>
+          <w:color w:val="0E0E0E"/>
+        </w:rPr>
         <w:tab/>
       </w:r>
     </w:p>
@@ -433,19 +451,21 @@
           <w:ilvl w:val="1"/>
           <w:numId w:val="6"/>
         </w:numPr>
-        <w:spacing w:after="0" w:afterAutospacing="0" w:before="0" w:beforeAutospacing="0" w:lineRule="auto"/>
-        <w:ind w:left="1440" w:hanging="360"/>
-        <w:jc w:val="both"/>
-        <w:rPr>
-          <w:color w:val="0e0e0e"/>
-        </w:rPr>
-      </w:pPr>
-      <w:r>
-        <w:rPr>
-          <w:color w:val="0e0e0e"/>
-          <w:rtl w:val="0"/>
-        </w:rPr>
-        <w:t xml:space="preserve">Recall</w:t>
+        <w:jc w:val="both"/>
+        <w:rPr>
+          <w:color w:val="0E0E0E"/>
+        </w:rPr>
+      </w:pPr>
+      <w:r>
+        <w:rPr>
+          <w:color w:val="0E0E0E"/>
+        </w:rPr>
+        <w:t>Recall</w:t>
+      </w:r>
+      <w:r>
+        <w:rPr>
+          <w:color w:val="0E0E0E"/>
+        </w:rPr>
         <w:tab/>
       </w:r>
     </w:p>
@@ -455,19 +475,16 @@
           <w:ilvl w:val="1"/>
           <w:numId w:val="6"/>
         </w:numPr>
-        <w:spacing w:after="0" w:afterAutospacing="0" w:before="0" w:beforeAutospacing="0" w:lineRule="auto"/>
-        <w:ind w:left="1440" w:hanging="360"/>
-        <w:jc w:val="both"/>
-        <w:rPr>
-          <w:color w:val="0e0e0e"/>
-        </w:rPr>
-      </w:pPr>
-      <w:r>
-        <w:rPr>
-          <w:color w:val="0e0e0e"/>
-          <w:rtl w:val="0"/>
-        </w:rPr>
-        <w:t xml:space="preserve">F1 Score</w:t>
+        <w:jc w:val="both"/>
+        <w:rPr>
+          <w:color w:val="0E0E0E"/>
+        </w:rPr>
+      </w:pPr>
+      <w:r>
+        <w:rPr>
+          <w:color w:val="0E0E0E"/>
+        </w:rPr>
+        <w:t>F1 Score</w:t>
       </w:r>
     </w:p>
     <w:p>
@@ -476,19 +493,16 @@
           <w:ilvl w:val="1"/>
           <w:numId w:val="6"/>
         </w:numPr>
-        <w:spacing w:after="0" w:afterAutospacing="0" w:before="0" w:beforeAutospacing="0" w:lineRule="auto"/>
-        <w:ind w:left="1440" w:hanging="360"/>
-        <w:jc w:val="both"/>
-        <w:rPr>
-          <w:color w:val="0e0e0e"/>
-        </w:rPr>
-      </w:pPr>
-      <w:r>
-        <w:rPr>
-          <w:color w:val="0e0e0e"/>
-          <w:rtl w:val="0"/>
-        </w:rPr>
-        <w:t xml:space="preserve">AUC</w:t>
+        <w:jc w:val="both"/>
+        <w:rPr>
+          <w:color w:val="0E0E0E"/>
+        </w:rPr>
+      </w:pPr>
+      <w:r>
+        <w:rPr>
+          <w:color w:val="0E0E0E"/>
+        </w:rPr>
+        <w:t>AUC</w:t>
       </w:r>
     </w:p>
     <w:p>
@@ -497,53 +511,95 @@
           <w:ilvl w:val="1"/>
           <w:numId w:val="6"/>
         </w:numPr>
-        <w:spacing w:before="0" w:beforeAutospacing="0" w:lineRule="auto"/>
-        <w:ind w:left="1440" w:hanging="360"/>
-        <w:jc w:val="both"/>
-        <w:rPr>
-          <w:color w:val="0e0e0e"/>
-        </w:rPr>
-      </w:pPr>
-      <w:r>
-        <w:rPr>
-          <w:color w:val="0e0e0e"/>
-          <w:rtl w:val="0"/>
-        </w:rPr>
-        <w:t xml:space="preserve">Log Loss</w:t>
-      </w:r>
-      <w:r>
-        <w:rPr>
-          <w:rtl w:val="0"/>
-        </w:rPr>
+        <w:jc w:val="both"/>
+        <w:rPr>
+          <w:color w:val="0E0E0E"/>
+        </w:rPr>
+      </w:pPr>
+      <w:r>
+        <w:rPr>
+          <w:color w:val="0E0E0E"/>
+        </w:rPr>
+        <w:t>Log Loss</w:t>
       </w:r>
     </w:p>
     <w:sectPr>
-      <w:headerReference r:id="rId6" w:type="default"/>
-      <w:pgSz w:h="15840" w:w="12240" w:orient="portrait"/>
-      <w:pgMar w:bottom="1440" w:top="1440" w:left="1440" w:right="1440" w:header="720" w:footer="720"/>
+      <w:headerReference w:type="default" r:id="rId9"/>
+      <w:pgSz w:w="12240" w:h="15840"/>
+      <w:pgMar w:top="1440" w:right="1440" w:bottom="1440" w:left="1440" w:header="720" w:footer="720" w:gutter="0"/>
       <w:pgNumType w:start="1"/>
+      <w:cols w:space="720"/>
     </w:sectPr>
   </w:body>
 </w:document>
 </file>
 
+<file path=word/endnotes.xml><?xml version="1.0" encoding="utf-8"?>
+<w:endnotes xmlns:wpc="http://schemas.microsoft.com/office/word/2010/wordprocessingCanvas" xmlns:cx="http://schemas.microsoft.com/office/drawing/2014/chartex" xmlns:cx1="http://schemas.microsoft.com/office/drawing/2015/9/8/chartex" xmlns:cx2="http://schemas.microsoft.com/office/drawing/2015/10/21/chartex" xmlns:cx3="http://schemas.microsoft.com/office/drawing/2016/5/9/chartex" xmlns:cx4="http://schemas.microsoft.com/office/drawing/2016/5/10/chartex" xmlns:cx5="http://schemas.microsoft.com/office/drawing/2016/5/11/chartex" xmlns:cx6="http://schemas.microsoft.com/office/drawing/2016/5/12/chartex" xmlns:cx7="http://schemas.microsoft.com/office/drawing/2016/5/13/chartex" xmlns:cx8="http://schemas.microsoft.com/office/drawing/2016/5/14/chartex" xmlns:mc="http://schemas.openxmlformats.org/markup-compatibility/2006" xmlns:aink="http://schemas.microsoft.com/office/drawing/2016/ink" xmlns:am3d="http://schemas.microsoft.com/office/drawing/2017/model3d" xmlns:o="urn:schemas-microsoft-com:office:office" xmlns:oel="http://schemas.microsoft.com/office/2019/extlst" xmlns:r="http://schemas.openxmlformats.org/officeDocument/2006/relationships" xmlns:m="http://schemas.openxmlformats.org/officeDocument/2006/math" xmlns:v="urn:schemas-microsoft-com:vml" xmlns:wp14="http://schemas.microsoft.com/office/word/2010/wordprocessingDrawing" xmlns:wp="http://schemas.openxmlformats.org/drawingml/2006/wordprocessingDrawing" xmlns:w10="urn:schemas-microsoft-com:office:word" xmlns:w="http://schemas.openxmlformats.org/wordprocessingml/2006/main" xmlns:w14="http://schemas.microsoft.com/office/word/2010/wordml" xmlns:w15="http://schemas.microsoft.com/office/word/2012/wordml" xmlns:w16cex="http://schemas.microsoft.com/office/word/2018/wordml/cex" xmlns:w16cid="http://schemas.microsoft.com/office/word/2016/wordml/cid" xmlns:w16="http://schemas.microsoft.com/office/word/2018/wordml" xmlns:w16du="http://schemas.microsoft.com/office/word/2023/wordml/word16du" xmlns:w16sdtdh="http://schemas.microsoft.com/office/word/2020/wordml/sdtdatahash" xmlns:w16se="http://schemas.microsoft.com/office/word/2015/wordml/symex" xmlns:wpg="http://schemas.microsoft.com/office/word/2010/wordprocessingGroup" xmlns:wpi="http://schemas.microsoft.com/office/word/2010/wordprocessingInk" xmlns:wne="http://schemas.microsoft.com/office/word/2006/wordml" xmlns:wps="http://schemas.microsoft.com/office/word/2010/wordprocessingShape" mc:Ignorable="w14 w15 w16se w16cid w16 w16cex w16sdtdh w16du wp14">
+  <w:endnote w:type="separator" w:id="-1">
+    <w:p>
+      <w:pPr>
+        <w:spacing w:line="240" w:lineRule="auto"/>
+      </w:pPr>
+      <w:r>
+        <w:separator/>
+      </w:r>
+    </w:p>
+  </w:endnote>
+  <w:endnote w:type="continuationSeparator" w:id="0">
+    <w:p>
+      <w:pPr>
+        <w:spacing w:line="240" w:lineRule="auto"/>
+      </w:pPr>
+      <w:r>
+        <w:continuationSeparator/>
+      </w:r>
+    </w:p>
+  </w:endnote>
+</w:endnotes>
+</file>
+
+<file path=word/footnotes.xml><?xml version="1.0" encoding="utf-8"?>
+<w:footnotes xmlns:wpc="http://schemas.microsoft.com/office/word/2010/wordprocessingCanvas" xmlns:cx="http://schemas.microsoft.com/office/drawing/2014/chartex" xmlns:cx1="http://schemas.microsoft.com/office/drawing/2015/9/8/chartex" xmlns:cx2="http://schemas.microsoft.com/office/drawing/2015/10/21/chartex" xmlns:cx3="http://schemas.microsoft.com/office/drawing/2016/5/9/chartex" xmlns:cx4="http://schemas.microsoft.com/office/drawing/2016/5/10/chartex" xmlns:cx5="http://schemas.microsoft.com/office/drawing/2016/5/11/chartex" xmlns:cx6="http://schemas.microsoft.com/office/drawing/2016/5/12/chartex" xmlns:cx7="http://schemas.microsoft.com/office/drawing/2016/5/13/chartex" xmlns:cx8="http://schemas.microsoft.com/office/drawing/2016/5/14/chartex" xmlns:mc="http://schemas.openxmlformats.org/markup-compatibility/2006" xmlns:aink="http://schemas.microsoft.com/office/drawing/2016/ink" xmlns:am3d="http://schemas.microsoft.com/office/drawing/2017/model3d" xmlns:o="urn:schemas-microsoft-com:office:office" xmlns:oel="http://schemas.microsoft.com/office/2019/extlst" xmlns:r="http://schemas.openxmlformats.org/officeDocument/2006/relationships" xmlns:m="http://schemas.openxmlformats.org/officeDocument/2006/math" xmlns:v="urn:schemas-microsoft-com:vml" xmlns:wp14="http://schemas.microsoft.com/office/word/2010/wordprocessingDrawing" xmlns:wp="http://schemas.openxmlformats.org/drawingml/2006/wordprocessingDrawing" xmlns:w10="urn:schemas-microsoft-com:office:word" xmlns:w="http://schemas.openxmlformats.org/wordprocessingml/2006/main" xmlns:w14="http://schemas.microsoft.com/office/word/2010/wordml" xmlns:w15="http://schemas.microsoft.com/office/word/2012/wordml" xmlns:w16cex="http://schemas.microsoft.com/office/word/2018/wordml/cex" xmlns:w16cid="http://schemas.microsoft.com/office/word/2016/wordml/cid" xmlns:w16="http://schemas.microsoft.com/office/word/2018/wordml" xmlns:w16du="http://schemas.microsoft.com/office/word/2023/wordml/word16du" xmlns:w16sdtdh="http://schemas.microsoft.com/office/word/2020/wordml/sdtdatahash" xmlns:w16se="http://schemas.microsoft.com/office/word/2015/wordml/symex" xmlns:wpg="http://schemas.microsoft.com/office/word/2010/wordprocessingGroup" xmlns:wpi="http://schemas.microsoft.com/office/word/2010/wordprocessingInk" xmlns:wne="http://schemas.microsoft.com/office/word/2006/wordml" xmlns:wps="http://schemas.microsoft.com/office/word/2010/wordprocessingShape" mc:Ignorable="w14 w15 w16se w16cid w16 w16cex w16sdtdh w16du wp14">
+  <w:footnote w:type="separator" w:id="-1">
+    <w:p>
+      <w:pPr>
+        <w:spacing w:line="240" w:lineRule="auto"/>
+      </w:pPr>
+      <w:r>
+        <w:separator/>
+      </w:r>
+    </w:p>
+  </w:footnote>
+  <w:footnote w:type="continuationSeparator" w:id="0">
+    <w:p>
+      <w:pPr>
+        <w:spacing w:line="240" w:lineRule="auto"/>
+      </w:pPr>
+      <w:r>
+        <w:continuationSeparator/>
+      </w:r>
+    </w:p>
+  </w:footnote>
+</w:footnotes>
+</file>
+
 <file path=word/header1.xml><?xml version="1.0" encoding="utf-8"?>
-<w:hdr xmlns:mc="http://schemas.openxmlformats.org/markup-compatibility/2006" xmlns:o="urn:schemas-microsoft-com:office:office" xmlns:r="http://schemas.openxmlformats.org/officeDocument/2006/relationships" xmlns:m="http://schemas.openxmlformats.org/officeDocument/2006/math" xmlns:v="urn:schemas-microsoft-com:vml" xmlns:wp="http://schemas.openxmlformats.org/drawingml/2006/wordprocessingDrawing" xmlns:w10="urn:schemas-microsoft-com:office:word" xmlns:w="http://schemas.openxmlformats.org/wordprocessingml/2006/main" xmlns:wne="http://schemas.microsoft.com/office/word/2006/wordml" xmlns:sl="http://schemas.openxmlformats.org/schemaLibrary/2006/main" xmlns:a="http://schemas.openxmlformats.org/drawingml/2006/main" xmlns:pic="http://schemas.openxmlformats.org/drawingml/2006/picture" xmlns:c="http://schemas.openxmlformats.org/drawingml/2006/chart" xmlns:lc="http://schemas.openxmlformats.org/drawingml/2006/lockedCanvas" xmlns:dgm="http://schemas.openxmlformats.org/drawingml/2006/diagram" xmlns:wps="http://schemas.microsoft.com/office/word/2010/wordprocessingShape" xmlns:wpg="http://schemas.microsoft.com/office/word/2010/wordprocessingGroup" xmlns:w14="http://schemas.microsoft.com/office/word/2010/wordml" xmlns:w15="http://schemas.microsoft.com/office/word/2012/wordml" xmlns:w16="http://schemas.microsoft.com/office/word/2018/wordml" xmlns:w16cex="http://schemas.microsoft.com/office/word/2018/wordml/cex" xmlns:w16cid="http://schemas.microsoft.com/office/word/2016/wordml/cid" xmlns="http://schemas.microsoft.com/office/tasks/2019/documenttasks" xmlns:cr="http://schemas.microsoft.com/office/comments/2020/reactions">
+<w:hdr xmlns:wpc="http://schemas.microsoft.com/office/word/2010/wordprocessingCanvas" xmlns:cx="http://schemas.microsoft.com/office/drawing/2014/chartex" xmlns:cx1="http://schemas.microsoft.com/office/drawing/2015/9/8/chartex" xmlns:cx2="http://schemas.microsoft.com/office/drawing/2015/10/21/chartex" xmlns:cx3="http://schemas.microsoft.com/office/drawing/2016/5/9/chartex" xmlns:cx4="http://schemas.microsoft.com/office/drawing/2016/5/10/chartex" xmlns:cx5="http://schemas.microsoft.com/office/drawing/2016/5/11/chartex" xmlns:cx6="http://schemas.microsoft.com/office/drawing/2016/5/12/chartex" xmlns:cx7="http://schemas.microsoft.com/office/drawing/2016/5/13/chartex" xmlns:cx8="http://schemas.microsoft.com/office/drawing/2016/5/14/chartex" xmlns:mc="http://schemas.openxmlformats.org/markup-compatibility/2006" xmlns:aink="http://schemas.microsoft.com/office/drawing/2016/ink" xmlns:am3d="http://schemas.microsoft.com/office/drawing/2017/model3d" xmlns:o="urn:schemas-microsoft-com:office:office" xmlns:oel="http://schemas.microsoft.com/office/2019/extlst" xmlns:r="http://schemas.openxmlformats.org/officeDocument/2006/relationships" xmlns:m="http://schemas.openxmlformats.org/officeDocument/2006/math" xmlns:v="urn:schemas-microsoft-com:vml" xmlns:wp14="http://schemas.microsoft.com/office/word/2010/wordprocessingDrawing" xmlns:wp="http://schemas.openxmlformats.org/drawingml/2006/wordprocessingDrawing" xmlns:w10="urn:schemas-microsoft-com:office:word" xmlns:w="http://schemas.openxmlformats.org/wordprocessingml/2006/main" xmlns:w14="http://schemas.microsoft.com/office/word/2010/wordml" xmlns:w15="http://schemas.microsoft.com/office/word/2012/wordml" xmlns:w16cex="http://schemas.microsoft.com/office/word/2018/wordml/cex" xmlns:w16cid="http://schemas.microsoft.com/office/word/2016/wordml/cid" xmlns:w16="http://schemas.microsoft.com/office/word/2018/wordml" xmlns:w16du="http://schemas.microsoft.com/office/word/2023/wordml/word16du" xmlns:w16sdtdh="http://schemas.microsoft.com/office/word/2020/wordml/sdtdatahash" xmlns:w16se="http://schemas.microsoft.com/office/word/2015/wordml/symex" xmlns:wpg="http://schemas.microsoft.com/office/word/2010/wordprocessingGroup" xmlns:wpi="http://schemas.microsoft.com/office/word/2010/wordprocessingInk" xmlns:wne="http://schemas.microsoft.com/office/word/2006/wordml" xmlns:wps="http://schemas.microsoft.com/office/word/2010/wordprocessingShape" mc:Ignorable="w14 w15 w16se w16cid w16 w16cex w16sdtdh w16du wp14">
   <w:p>
     <w:pPr>
       <w:jc w:val="center"/>
       <w:rPr>
-        <w:b w:val="1"/>
+        <w:b/>
         <w:sz w:val="28"/>
         <w:szCs w:val="28"/>
       </w:rPr>
     </w:pPr>
     <w:r>
       <w:rPr>
-        <w:b w:val="1"/>
+        <w:b/>
         <w:sz w:val="28"/>
         <w:szCs w:val="28"/>
-        <w:rtl w:val="0"/>
       </w:rPr>
       <w:t xml:space="preserve">Deep Fake Video Classification </w:t>
     </w:r>
@@ -552,8 +608,11 @@
 </file>
 
 <file path=word/numbering.xml><?xml version="1.0" encoding="utf-8"?>
-<w:numbering xmlns:mc="http://schemas.openxmlformats.org/markup-compatibility/2006" xmlns:o="urn:schemas-microsoft-com:office:office" xmlns:r="http://schemas.openxmlformats.org/officeDocument/2006/relationships" xmlns:m="http://schemas.openxmlformats.org/officeDocument/2006/math" xmlns:v="urn:schemas-microsoft-com:vml" xmlns:wp="http://schemas.openxmlformats.org/drawingml/2006/wordprocessingDrawing" xmlns:w10="urn:schemas-microsoft-com:office:word" xmlns:w="http://schemas.openxmlformats.org/wordprocessingml/2006/main" xmlns:wne="http://schemas.microsoft.com/office/word/2006/wordml" xmlns:sl="http://schemas.openxmlformats.org/schemaLibrary/2006/main" xmlns:a="http://schemas.openxmlformats.org/drawingml/2006/main" xmlns:pic="http://schemas.openxmlformats.org/drawingml/2006/picture" xmlns:c="http://schemas.openxmlformats.org/drawingml/2006/chart" xmlns:lc="http://schemas.openxmlformats.org/drawingml/2006/lockedCanvas" xmlns:dgm="http://schemas.openxmlformats.org/drawingml/2006/diagram" xmlns:wps="http://schemas.microsoft.com/office/word/2010/wordprocessingShape" xmlns:wpg="http://schemas.microsoft.com/office/word/2010/wordprocessingGroup" xmlns:w14="http://schemas.microsoft.com/office/word/2010/wordml" xmlns:w15="http://schemas.microsoft.com/office/word/2012/wordml" xmlns:w16="http://schemas.microsoft.com/office/word/2018/wordml" xmlns:w16cex="http://schemas.microsoft.com/office/word/2018/wordml/cex" xmlns:w16cid="http://schemas.microsoft.com/office/word/2016/wordml/cid" xmlns="http://schemas.microsoft.com/office/tasks/2019/documenttasks" xmlns:cr="http://schemas.microsoft.com/office/comments/2020/reactions">
-  <w:abstractNum w:abstractNumId="1">
+<w:numbering xmlns:wpc="http://schemas.microsoft.com/office/word/2010/wordprocessingCanvas" xmlns:cx="http://schemas.microsoft.com/office/drawing/2014/chartex" xmlns:cx1="http://schemas.microsoft.com/office/drawing/2015/9/8/chartex" xmlns:cx2="http://schemas.microsoft.com/office/drawing/2015/10/21/chartex" xmlns:cx3="http://schemas.microsoft.com/office/drawing/2016/5/9/chartex" xmlns:cx4="http://schemas.microsoft.com/office/drawing/2016/5/10/chartex" xmlns:cx5="http://schemas.microsoft.com/office/drawing/2016/5/11/chartex" xmlns:cx6="http://schemas.microsoft.com/office/drawing/2016/5/12/chartex" xmlns:cx7="http://schemas.microsoft.com/office/drawing/2016/5/13/chartex" xmlns:cx8="http://schemas.microsoft.com/office/drawing/2016/5/14/chartex" xmlns:mc="http://schemas.openxmlformats.org/markup-compatibility/2006" xmlns:aink="http://schemas.microsoft.com/office/drawing/2016/ink" xmlns:am3d="http://schemas.microsoft.com/office/drawing/2017/model3d" xmlns:o="urn:schemas-microsoft-com:office:office" xmlns:oel="http://schemas.microsoft.com/office/2019/extlst" xmlns:r="http://schemas.openxmlformats.org/officeDocument/2006/relationships" xmlns:m="http://schemas.openxmlformats.org/officeDocument/2006/math" xmlns:v="urn:schemas-microsoft-com:vml" xmlns:wp14="http://schemas.microsoft.com/office/word/2010/wordprocessingDrawing" xmlns:wp="http://schemas.openxmlformats.org/drawingml/2006/wordprocessingDrawing" xmlns:w10="urn:schemas-microsoft-com:office:word" xmlns:w="http://schemas.openxmlformats.org/wordprocessingml/2006/main" xmlns:w14="http://schemas.microsoft.com/office/word/2010/wordml" xmlns:w15="http://schemas.microsoft.com/office/word/2012/wordml" xmlns:w16cex="http://schemas.microsoft.com/office/word/2018/wordml/cex" xmlns:w16cid="http://schemas.microsoft.com/office/word/2016/wordml/cid" xmlns:w16="http://schemas.microsoft.com/office/word/2018/wordml" xmlns:w16du="http://schemas.microsoft.com/office/word/2023/wordml/word16du" xmlns:w16sdtdh="http://schemas.microsoft.com/office/word/2020/wordml/sdtdatahash" xmlns:w16se="http://schemas.microsoft.com/office/word/2015/wordml/symex" xmlns:wpg="http://schemas.microsoft.com/office/word/2010/wordprocessingGroup" xmlns:wpi="http://schemas.microsoft.com/office/word/2010/wordprocessingInk" xmlns:wne="http://schemas.microsoft.com/office/word/2006/wordml" xmlns:wps="http://schemas.microsoft.com/office/word/2010/wordprocessingShape" mc:Ignorable="w14 w15 w16se w16cid w16 w16cex w16sdtdh w16du wp14">
+  <w:abstractNum w:abstractNumId="0" w15:restartNumberingAfterBreak="0">
+    <w:nsid w:val="000865FF"/>
+    <w:multiLevelType w:val="multilevel"/>
+    <w:tmpl w:val="7EBA30A8"/>
     <w:lvl w:ilvl="0">
       <w:start w:val="1"/>
       <w:numFmt w:val="bullet"/>
@@ -663,7 +722,10 @@
       </w:rPr>
     </w:lvl>
   </w:abstractNum>
-  <w:abstractNum w:abstractNumId="2">
+  <w:abstractNum w:abstractNumId="1" w15:restartNumberingAfterBreak="0">
+    <w:nsid w:val="09400E5D"/>
+    <w:multiLevelType w:val="multilevel"/>
+    <w:tmpl w:val="79567E4A"/>
     <w:lvl w:ilvl="0">
       <w:start w:val="1"/>
       <w:numFmt w:val="bullet"/>
@@ -773,7 +835,10 @@
       </w:rPr>
     </w:lvl>
   </w:abstractNum>
-  <w:abstractNum w:abstractNumId="3">
+  <w:abstractNum w:abstractNumId="2" w15:restartNumberingAfterBreak="0">
+    <w:nsid w:val="16AE55F4"/>
+    <w:multiLevelType w:val="multilevel"/>
+    <w:tmpl w:val="84BA31F4"/>
     <w:lvl w:ilvl="0">
       <w:start w:val="1"/>
       <w:numFmt w:val="bullet"/>
@@ -883,7 +948,10 @@
       </w:rPr>
     </w:lvl>
   </w:abstractNum>
-  <w:abstractNum w:abstractNumId="4">
+  <w:abstractNum w:abstractNumId="3" w15:restartNumberingAfterBreak="0">
+    <w:nsid w:val="60404F5A"/>
+    <w:multiLevelType w:val="multilevel"/>
+    <w:tmpl w:val="F5204FE0"/>
     <w:lvl w:ilvl="0">
       <w:start w:val="1"/>
       <w:numFmt w:val="bullet"/>
@@ -993,7 +1061,10 @@
       </w:rPr>
     </w:lvl>
   </w:abstractNum>
-  <w:abstractNum w:abstractNumId="5">
+  <w:abstractNum w:abstractNumId="4" w15:restartNumberingAfterBreak="0">
+    <w:nsid w:val="6F130839"/>
+    <w:multiLevelType w:val="multilevel"/>
+    <w:tmpl w:val="6BC84952"/>
     <w:lvl w:ilvl="0">
       <w:start w:val="1"/>
       <w:numFmt w:val="bullet"/>
@@ -1103,7 +1174,10 @@
       </w:rPr>
     </w:lvl>
   </w:abstractNum>
-  <w:abstractNum w:abstractNumId="6">
+  <w:abstractNum w:abstractNumId="5" w15:restartNumberingAfterBreak="0">
+    <w:nsid w:val="6F6675E2"/>
+    <w:multiLevelType w:val="multilevel"/>
+    <w:tmpl w:val="70E0D4AA"/>
     <w:lvl w:ilvl="0">
       <w:start w:val="1"/>
       <w:numFmt w:val="bullet"/>
@@ -1213,36 +1287,36 @@
       </w:rPr>
     </w:lvl>
   </w:abstractNum>
-  <w:num w:numId="1">
+  <w:num w:numId="1" w16cid:durableId="1595282133">
+    <w:abstractNumId w:val="0"/>
+  </w:num>
+  <w:num w:numId="2" w16cid:durableId="574585433">
+    <w:abstractNumId w:val="2"/>
+  </w:num>
+  <w:num w:numId="3" w16cid:durableId="1529833467">
+    <w:abstractNumId w:val="3"/>
+  </w:num>
+  <w:num w:numId="4" w16cid:durableId="1631476682">
     <w:abstractNumId w:val="1"/>
   </w:num>
-  <w:num w:numId="2">
-    <w:abstractNumId w:val="2"/>
-  </w:num>
-  <w:num w:numId="3">
-    <w:abstractNumId w:val="3"/>
-  </w:num>
-  <w:num w:numId="4">
+  <w:num w:numId="5" w16cid:durableId="1281644950">
     <w:abstractNumId w:val="4"/>
   </w:num>
-  <w:num w:numId="5">
+  <w:num w:numId="6" w16cid:durableId="1681927360">
     <w:abstractNumId w:val="5"/>
-  </w:num>
-  <w:num w:numId="6">
-    <w:abstractNumId w:val="6"/>
   </w:num>
 </w:numbering>
 </file>
 
 <file path=word/styles.xml><?xml version="1.0" encoding="utf-8"?>
-<w:styles xmlns:mc="http://schemas.openxmlformats.org/markup-compatibility/2006" xmlns:o="urn:schemas-microsoft-com:office:office" xmlns:r="http://schemas.openxmlformats.org/officeDocument/2006/relationships" xmlns:m="http://schemas.openxmlformats.org/officeDocument/2006/math" xmlns:v="urn:schemas-microsoft-com:vml" xmlns:wp="http://schemas.openxmlformats.org/drawingml/2006/wordprocessingDrawing" xmlns:w10="urn:schemas-microsoft-com:office:word" xmlns:w="http://schemas.openxmlformats.org/wordprocessingml/2006/main" xmlns:wne="http://schemas.microsoft.com/office/word/2006/wordml" xmlns:sl="http://schemas.openxmlformats.org/schemaLibrary/2006/main" xmlns:a="http://schemas.openxmlformats.org/drawingml/2006/main" xmlns:pic="http://schemas.openxmlformats.org/drawingml/2006/picture" xmlns:c="http://schemas.openxmlformats.org/drawingml/2006/chart" xmlns:lc="http://schemas.openxmlformats.org/drawingml/2006/lockedCanvas" xmlns:dgm="http://schemas.openxmlformats.org/drawingml/2006/diagram" xmlns:wps="http://schemas.microsoft.com/office/word/2010/wordprocessingShape" xmlns:wpg="http://schemas.microsoft.com/office/word/2010/wordprocessingGroup" xmlns:w14="http://schemas.microsoft.com/office/word/2010/wordml" xmlns:w15="http://schemas.microsoft.com/office/word/2012/wordml" xmlns:w16="http://schemas.microsoft.com/office/word/2018/wordml" xmlns:w16cex="http://schemas.microsoft.com/office/word/2018/wordml/cex" xmlns:w16cid="http://schemas.microsoft.com/office/word/2016/wordml/cid" xmlns="http://schemas.microsoft.com/office/tasks/2019/documenttasks" xmlns:cr="http://schemas.microsoft.com/office/comments/2020/reactions">
+<w:styles xmlns:mc="http://schemas.openxmlformats.org/markup-compatibility/2006" xmlns:r="http://schemas.openxmlformats.org/officeDocument/2006/relationships" xmlns:w="http://schemas.openxmlformats.org/wordprocessingml/2006/main" xmlns:w14="http://schemas.microsoft.com/office/word/2010/wordml" xmlns:w15="http://schemas.microsoft.com/office/word/2012/wordml" xmlns:w16cex="http://schemas.microsoft.com/office/word/2018/wordml/cex" xmlns:w16cid="http://schemas.microsoft.com/office/word/2016/wordml/cid" xmlns:w16="http://schemas.microsoft.com/office/word/2018/wordml" xmlns:w16du="http://schemas.microsoft.com/office/word/2023/wordml/word16du" xmlns:w16sdtdh="http://schemas.microsoft.com/office/word/2020/wordml/sdtdatahash" xmlns:w16se="http://schemas.microsoft.com/office/word/2015/wordml/symex" mc:Ignorable="w14 w15 w16se w16cid w16 w16cex w16sdtdh w16du">
   <w:docDefaults>
     <w:rPrDefault>
       <w:rPr>
-        <w:rFonts w:ascii="Arial" w:cs="Arial" w:eastAsia="Arial" w:hAnsi="Arial"/>
+        <w:rFonts w:ascii="Arial" w:eastAsia="Arial" w:hAnsi="Arial" w:cs="Arial"/>
         <w:sz w:val="22"/>
         <w:szCs w:val="22"/>
-        <w:lang w:val="en"/>
+        <w:lang w:val="en" w:eastAsia="en-US" w:bidi="ar-SA"/>
       </w:rPr>
     </w:rPrDefault>
     <w:pPrDefault>
@@ -1251,21 +1325,399 @@
       </w:pPr>
     </w:pPrDefault>
   </w:docDefaults>
-  <w:style w:type="paragraph" w:styleId="Normal" w:default="1">
-    <w:name w:val="normal"/>
-  </w:style>
-  <w:style w:type="table" w:styleId="TableNormal" w:default="1">
-    <w:name w:val="Table Normal"/>
+  <w:latentStyles w:defLockedState="0" w:defUIPriority="99" w:defSemiHidden="0" w:defUnhideWhenUsed="0" w:defQFormat="0" w:count="376">
+    <w:lsdException w:name="Normal" w:uiPriority="0" w:qFormat="1"/>
+    <w:lsdException w:name="heading 1" w:uiPriority="9" w:qFormat="1"/>
+    <w:lsdException w:name="heading 2" w:semiHidden="1" w:uiPriority="9" w:unhideWhenUsed="1" w:qFormat="1"/>
+    <w:lsdException w:name="heading 3" w:semiHidden="1" w:uiPriority="9" w:unhideWhenUsed="1" w:qFormat="1"/>
+    <w:lsdException w:name="heading 4" w:semiHidden="1" w:uiPriority="9" w:unhideWhenUsed="1" w:qFormat="1"/>
+    <w:lsdException w:name="heading 5" w:semiHidden="1" w:uiPriority="9" w:unhideWhenUsed="1" w:qFormat="1"/>
+    <w:lsdException w:name="heading 6" w:semiHidden="1" w:uiPriority="9" w:unhideWhenUsed="1" w:qFormat="1"/>
+    <w:lsdException w:name="heading 7" w:semiHidden="1" w:uiPriority="9" w:unhideWhenUsed="1" w:qFormat="1"/>
+    <w:lsdException w:name="heading 8" w:semiHidden="1" w:uiPriority="9" w:unhideWhenUsed="1" w:qFormat="1"/>
+    <w:lsdException w:name="heading 9" w:semiHidden="1" w:uiPriority="9" w:unhideWhenUsed="1" w:qFormat="1"/>
+    <w:lsdException w:name="index 1" w:semiHidden="1" w:unhideWhenUsed="1"/>
+    <w:lsdException w:name="index 2" w:semiHidden="1" w:unhideWhenUsed="1"/>
+    <w:lsdException w:name="index 3" w:semiHidden="1" w:unhideWhenUsed="1"/>
+    <w:lsdException w:name="index 4" w:semiHidden="1" w:unhideWhenUsed="1"/>
+    <w:lsdException w:name="index 5" w:semiHidden="1" w:unhideWhenUsed="1"/>
+    <w:lsdException w:name="index 6" w:semiHidden="1" w:unhideWhenUsed="1"/>
+    <w:lsdException w:name="index 7" w:semiHidden="1" w:unhideWhenUsed="1"/>
+    <w:lsdException w:name="index 8" w:semiHidden="1" w:unhideWhenUsed="1"/>
+    <w:lsdException w:name="index 9" w:semiHidden="1" w:unhideWhenUsed="1"/>
+    <w:lsdException w:name="toc 1" w:semiHidden="1" w:uiPriority="39" w:unhideWhenUsed="1"/>
+    <w:lsdException w:name="toc 2" w:semiHidden="1" w:uiPriority="39" w:unhideWhenUsed="1"/>
+    <w:lsdException w:name="toc 3" w:semiHidden="1" w:uiPriority="39" w:unhideWhenUsed="1"/>
+    <w:lsdException w:name="toc 4" w:semiHidden="1" w:uiPriority="39" w:unhideWhenUsed="1"/>
+    <w:lsdException w:name="toc 5" w:semiHidden="1" w:uiPriority="39" w:unhideWhenUsed="1"/>
+    <w:lsdException w:name="toc 6" w:semiHidden="1" w:uiPriority="39" w:unhideWhenUsed="1"/>
+    <w:lsdException w:name="toc 7" w:semiHidden="1" w:uiPriority="39" w:unhideWhenUsed="1"/>
+    <w:lsdException w:name="toc 8" w:semiHidden="1" w:uiPriority="39" w:unhideWhenUsed="1"/>
+    <w:lsdException w:name="toc 9" w:semiHidden="1" w:uiPriority="39" w:unhideWhenUsed="1"/>
+    <w:lsdException w:name="Normal Indent" w:semiHidden="1" w:unhideWhenUsed="1"/>
+    <w:lsdException w:name="footnote text" w:semiHidden="1" w:unhideWhenUsed="1"/>
+    <w:lsdException w:name="annotation text" w:semiHidden="1" w:unhideWhenUsed="1"/>
+    <w:lsdException w:name="header" w:semiHidden="1" w:unhideWhenUsed="1"/>
+    <w:lsdException w:name="footer" w:semiHidden="1" w:unhideWhenUsed="1"/>
+    <w:lsdException w:name="index heading" w:semiHidden="1" w:unhideWhenUsed="1"/>
+    <w:lsdException w:name="caption" w:semiHidden="1" w:uiPriority="35" w:unhideWhenUsed="1" w:qFormat="1"/>
+    <w:lsdException w:name="table of figures" w:semiHidden="1" w:unhideWhenUsed="1"/>
+    <w:lsdException w:name="envelope address" w:semiHidden="1" w:unhideWhenUsed="1"/>
+    <w:lsdException w:name="envelope return" w:semiHidden="1" w:unhideWhenUsed="1"/>
+    <w:lsdException w:name="footnote reference" w:semiHidden="1" w:unhideWhenUsed="1"/>
+    <w:lsdException w:name="annotation reference" w:semiHidden="1" w:unhideWhenUsed="1"/>
+    <w:lsdException w:name="line number" w:semiHidden="1" w:unhideWhenUsed="1"/>
+    <w:lsdException w:name="page number" w:semiHidden="1" w:unhideWhenUsed="1"/>
+    <w:lsdException w:name="endnote reference" w:semiHidden="1" w:unhideWhenUsed="1"/>
+    <w:lsdException w:name="endnote text" w:semiHidden="1" w:unhideWhenUsed="1"/>
+    <w:lsdException w:name="table of authorities" w:semiHidden="1" w:unhideWhenUsed="1"/>
+    <w:lsdException w:name="macro" w:semiHidden="1" w:unhideWhenUsed="1"/>
+    <w:lsdException w:name="toa heading" w:semiHidden="1" w:unhideWhenUsed="1"/>
+    <w:lsdException w:name="List" w:semiHidden="1" w:unhideWhenUsed="1"/>
+    <w:lsdException w:name="List Bullet" w:semiHidden="1" w:unhideWhenUsed="1"/>
+    <w:lsdException w:name="List Number" w:semiHidden="1" w:unhideWhenUsed="1"/>
+    <w:lsdException w:name="List 2" w:semiHidden="1" w:unhideWhenUsed="1"/>
+    <w:lsdException w:name="List 3" w:semiHidden="1" w:unhideWhenUsed="1"/>
+    <w:lsdException w:name="List 4" w:semiHidden="1" w:unhideWhenUsed="1"/>
+    <w:lsdException w:name="List 5" w:semiHidden="1" w:unhideWhenUsed="1"/>
+    <w:lsdException w:name="List Bullet 2" w:semiHidden="1" w:unhideWhenUsed="1"/>
+    <w:lsdException w:name="List Bullet 3" w:semiHidden="1" w:unhideWhenUsed="1"/>
+    <w:lsdException w:name="List Bullet 4" w:semiHidden="1" w:unhideWhenUsed="1"/>
+    <w:lsdException w:name="List Bullet 5" w:semiHidden="1" w:unhideWhenUsed="1"/>
+    <w:lsdException w:name="List Number 2" w:semiHidden="1" w:unhideWhenUsed="1"/>
+    <w:lsdException w:name="List Number 3" w:semiHidden="1" w:unhideWhenUsed="1"/>
+    <w:lsdException w:name="List Number 4" w:semiHidden="1" w:unhideWhenUsed="1"/>
+    <w:lsdException w:name="List Number 5" w:semiHidden="1" w:unhideWhenUsed="1"/>
+    <w:lsdException w:name="Title" w:uiPriority="10" w:qFormat="1"/>
+    <w:lsdException w:name="Closing" w:semiHidden="1" w:unhideWhenUsed="1"/>
+    <w:lsdException w:name="Signature" w:semiHidden="1" w:unhideWhenUsed="1"/>
+    <w:lsdException w:name="Default Paragraph Font" w:semiHidden="1" w:uiPriority="1" w:unhideWhenUsed="1"/>
+    <w:lsdException w:name="Body Text" w:semiHidden="1" w:unhideWhenUsed="1"/>
+    <w:lsdException w:name="Body Text Indent" w:semiHidden="1" w:unhideWhenUsed="1"/>
+    <w:lsdException w:name="List Continue" w:semiHidden="1" w:unhideWhenUsed="1"/>
+    <w:lsdException w:name="List Continue 2" w:semiHidden="1" w:unhideWhenUsed="1"/>
+    <w:lsdException w:name="List Continue 3" w:semiHidden="1" w:unhideWhenUsed="1"/>
+    <w:lsdException w:name="List Continue 4" w:semiHidden="1" w:unhideWhenUsed="1"/>
+    <w:lsdException w:name="List Continue 5" w:semiHidden="1" w:unhideWhenUsed="1"/>
+    <w:lsdException w:name="Message Header" w:semiHidden="1" w:unhideWhenUsed="1"/>
+    <w:lsdException w:name="Subtitle" w:uiPriority="11" w:qFormat="1"/>
+    <w:lsdException w:name="Salutation" w:semiHidden="1" w:unhideWhenUsed="1"/>
+    <w:lsdException w:name="Date" w:semiHidden="1" w:unhideWhenUsed="1"/>
+    <w:lsdException w:name="Body Text First Indent" w:semiHidden="1" w:unhideWhenUsed="1"/>
+    <w:lsdException w:name="Body Text First Indent 2" w:semiHidden="1" w:unhideWhenUsed="1"/>
+    <w:lsdException w:name="Note Heading" w:semiHidden="1" w:unhideWhenUsed="1"/>
+    <w:lsdException w:name="Body Text 2" w:semiHidden="1" w:unhideWhenUsed="1"/>
+    <w:lsdException w:name="Body Text 3" w:semiHidden="1" w:unhideWhenUsed="1"/>
+    <w:lsdException w:name="Body Text Indent 2" w:semiHidden="1" w:unhideWhenUsed="1"/>
+    <w:lsdException w:name="Body Text Indent 3" w:semiHidden="1" w:unhideWhenUsed="1"/>
+    <w:lsdException w:name="Block Text" w:semiHidden="1" w:unhideWhenUsed="1"/>
+    <w:lsdException w:name="Hyperlink" w:semiHidden="1" w:unhideWhenUsed="1"/>
+    <w:lsdException w:name="FollowedHyperlink" w:semiHidden="1" w:unhideWhenUsed="1"/>
+    <w:lsdException w:name="Strong" w:uiPriority="22" w:qFormat="1"/>
+    <w:lsdException w:name="Emphasis" w:uiPriority="20" w:qFormat="1"/>
+    <w:lsdException w:name="Document Map" w:semiHidden="1" w:unhideWhenUsed="1"/>
+    <w:lsdException w:name="Plain Text" w:semiHidden="1" w:unhideWhenUsed="1"/>
+    <w:lsdException w:name="E-mail Signature" w:semiHidden="1" w:unhideWhenUsed="1"/>
+    <w:lsdException w:name="HTML Top of Form" w:semiHidden="1" w:unhideWhenUsed="1"/>
+    <w:lsdException w:name="HTML Bottom of Form" w:semiHidden="1" w:unhideWhenUsed="1"/>
+    <w:lsdException w:name="Normal (Web)" w:semiHidden="1" w:unhideWhenUsed="1"/>
+    <w:lsdException w:name="HTML Acronym" w:semiHidden="1" w:unhideWhenUsed="1"/>
+    <w:lsdException w:name="HTML Address" w:semiHidden="1" w:unhideWhenUsed="1"/>
+    <w:lsdException w:name="HTML Cite" w:semiHidden="1" w:unhideWhenUsed="1"/>
+    <w:lsdException w:name="HTML Code" w:semiHidden="1" w:unhideWhenUsed="1"/>
+    <w:lsdException w:name="HTML Definition" w:semiHidden="1" w:unhideWhenUsed="1"/>
+    <w:lsdException w:name="HTML Keyboard" w:semiHidden="1" w:unhideWhenUsed="1"/>
+    <w:lsdException w:name="HTML Preformatted" w:semiHidden="1" w:unhideWhenUsed="1"/>
+    <w:lsdException w:name="HTML Sample" w:semiHidden="1" w:unhideWhenUsed="1"/>
+    <w:lsdException w:name="HTML Typewriter" w:semiHidden="1" w:unhideWhenUsed="1"/>
+    <w:lsdException w:name="HTML Variable" w:semiHidden="1" w:unhideWhenUsed="1"/>
+    <w:lsdException w:name="Normal Table" w:semiHidden="1" w:unhideWhenUsed="1"/>
+    <w:lsdException w:name="annotation subject" w:semiHidden="1" w:unhideWhenUsed="1"/>
+    <w:lsdException w:name="No List" w:semiHidden="1" w:unhideWhenUsed="1"/>
+    <w:lsdException w:name="Outline List 1" w:semiHidden="1" w:unhideWhenUsed="1"/>
+    <w:lsdException w:name="Outline List 2" w:semiHidden="1" w:unhideWhenUsed="1"/>
+    <w:lsdException w:name="Outline List 3" w:semiHidden="1" w:unhideWhenUsed="1"/>
+    <w:lsdException w:name="Table Simple 1" w:semiHidden="1" w:unhideWhenUsed="1"/>
+    <w:lsdException w:name="Table Simple 2" w:semiHidden="1" w:unhideWhenUsed="1"/>
+    <w:lsdException w:name="Table Simple 3" w:semiHidden="1" w:unhideWhenUsed="1"/>
+    <w:lsdException w:name="Table Classic 1" w:semiHidden="1" w:unhideWhenUsed="1"/>
+    <w:lsdException w:name="Table Classic 2" w:semiHidden="1" w:unhideWhenUsed="1"/>
+    <w:lsdException w:name="Table Classic 3" w:semiHidden="1" w:unhideWhenUsed="1"/>
+    <w:lsdException w:name="Table Classic 4" w:semiHidden="1" w:unhideWhenUsed="1"/>
+    <w:lsdException w:name="Table Colorful 1" w:semiHidden="1" w:unhideWhenUsed="1"/>
+    <w:lsdException w:name="Table Colorful 2" w:semiHidden="1" w:unhideWhenUsed="1"/>
+    <w:lsdException w:name="Table Colorful 3" w:semiHidden="1" w:unhideWhenUsed="1"/>
+    <w:lsdException w:name="Table Columns 1" w:semiHidden="1" w:unhideWhenUsed="1"/>
+    <w:lsdException w:name="Table Columns 2" w:semiHidden="1" w:unhideWhenUsed="1"/>
+    <w:lsdException w:name="Table Columns 3" w:semiHidden="1" w:unhideWhenUsed="1"/>
+    <w:lsdException w:name="Table Columns 4" w:semiHidden="1" w:unhideWhenUsed="1"/>
+    <w:lsdException w:name="Table Columns 5" w:semiHidden="1" w:unhideWhenUsed="1"/>
+    <w:lsdException w:name="Table Grid 1" w:semiHidden="1" w:unhideWhenUsed="1"/>
+    <w:lsdException w:name="Table Grid 2" w:semiHidden="1" w:unhideWhenUsed="1"/>
+    <w:lsdException w:name="Table Grid 3" w:semiHidden="1" w:unhideWhenUsed="1"/>
+    <w:lsdException w:name="Table Grid 4" w:semiHidden="1" w:unhideWhenUsed="1"/>
+    <w:lsdException w:name="Table Grid 5" w:semiHidden="1" w:unhideWhenUsed="1"/>
+    <w:lsdException w:name="Table Grid 6" w:semiHidden="1" w:unhideWhenUsed="1"/>
+    <w:lsdException w:name="Table Grid 7" w:semiHidden="1" w:unhideWhenUsed="1"/>
+    <w:lsdException w:name="Table Grid 8" w:semiHidden="1" w:unhideWhenUsed="1"/>
+    <w:lsdException w:name="Table List 1" w:semiHidden="1" w:unhideWhenUsed="1"/>
+    <w:lsdException w:name="Table List 2" w:semiHidden="1" w:unhideWhenUsed="1"/>
+    <w:lsdException w:name="Table List 3" w:semiHidden="1" w:unhideWhenUsed="1"/>
+    <w:lsdException w:name="Table List 4" w:semiHidden="1" w:unhideWhenUsed="1"/>
+    <w:lsdException w:name="Table List 5" w:semiHidden="1" w:unhideWhenUsed="1"/>
+    <w:lsdException w:name="Table List 6" w:semiHidden="1" w:unhideWhenUsed="1"/>
+    <w:lsdException w:name="Table List 7" w:semiHidden="1" w:unhideWhenUsed="1"/>
+    <w:lsdException w:name="Table List 8" w:semiHidden="1" w:unhideWhenUsed="1"/>
+    <w:lsdException w:name="Table 3D effects 1" w:semiHidden="1" w:unhideWhenUsed="1"/>
+    <w:lsdException w:name="Table 3D effects 2" w:semiHidden="1" w:unhideWhenUsed="1"/>
+    <w:lsdException w:name="Table 3D effects 3" w:semiHidden="1" w:unhideWhenUsed="1"/>
+    <w:lsdException w:name="Table Contemporary" w:semiHidden="1" w:unhideWhenUsed="1"/>
+    <w:lsdException w:name="Table Elegant" w:semiHidden="1" w:unhideWhenUsed="1"/>
+    <w:lsdException w:name="Table Professional" w:semiHidden="1" w:unhideWhenUsed="1"/>
+    <w:lsdException w:name="Table Subtle 1" w:semiHidden="1" w:unhideWhenUsed="1"/>
+    <w:lsdException w:name="Table Subtle 2" w:semiHidden="1" w:unhideWhenUsed="1"/>
+    <w:lsdException w:name="Table Web 1" w:semiHidden="1" w:unhideWhenUsed="1"/>
+    <w:lsdException w:name="Table Web 2" w:semiHidden="1" w:unhideWhenUsed="1"/>
+    <w:lsdException w:name="Table Web 3" w:semiHidden="1" w:unhideWhenUsed="1"/>
+    <w:lsdException w:name="Balloon Text" w:semiHidden="1" w:unhideWhenUsed="1"/>
+    <w:lsdException w:name="Table Grid" w:uiPriority="39"/>
+    <w:lsdException w:name="Table Theme" w:semiHidden="1" w:unhideWhenUsed="1"/>
+    <w:lsdException w:name="Placeholder Text" w:semiHidden="1"/>
+    <w:lsdException w:name="No Spacing" w:uiPriority="1" w:qFormat="1"/>
+    <w:lsdException w:name="Light Shading" w:uiPriority="60"/>
+    <w:lsdException w:name="Light List" w:uiPriority="61"/>
+    <w:lsdException w:name="Light Grid" w:uiPriority="62"/>
+    <w:lsdException w:name="Medium Shading 1" w:uiPriority="63"/>
+    <w:lsdException w:name="Medium Shading 2" w:uiPriority="64"/>
+    <w:lsdException w:name="Medium List 1" w:uiPriority="65"/>
+    <w:lsdException w:name="Medium List 2" w:uiPriority="66"/>
+    <w:lsdException w:name="Medium Grid 1" w:uiPriority="67"/>
+    <w:lsdException w:name="Medium Grid 2" w:uiPriority="68"/>
+    <w:lsdException w:name="Medium Grid 3" w:uiPriority="69"/>
+    <w:lsdException w:name="Dark List" w:uiPriority="70"/>
+    <w:lsdException w:name="Colorful Shading" w:uiPriority="71"/>
+    <w:lsdException w:name="Colorful List" w:uiPriority="72"/>
+    <w:lsdException w:name="Colorful Grid" w:uiPriority="73"/>
+    <w:lsdException w:name="Light Shading Accent 1" w:uiPriority="60"/>
+    <w:lsdException w:name="Light List Accent 1" w:uiPriority="61"/>
+    <w:lsdException w:name="Light Grid Accent 1" w:uiPriority="62"/>
+    <w:lsdException w:name="Medium Shading 1 Accent 1" w:uiPriority="63"/>
+    <w:lsdException w:name="Medium Shading 2 Accent 1" w:uiPriority="64"/>
+    <w:lsdException w:name="Medium List 1 Accent 1" w:uiPriority="65"/>
+    <w:lsdException w:name="Revision" w:semiHidden="1"/>
+    <w:lsdException w:name="List Paragraph" w:uiPriority="34" w:qFormat="1"/>
+    <w:lsdException w:name="Quote" w:uiPriority="29" w:qFormat="1"/>
+    <w:lsdException w:name="Intense Quote" w:uiPriority="30" w:qFormat="1"/>
+    <w:lsdException w:name="Medium List 2 Accent 1" w:uiPriority="66"/>
+    <w:lsdException w:name="Medium Grid 1 Accent 1" w:uiPriority="67"/>
+    <w:lsdException w:name="Medium Grid 2 Accent 1" w:uiPriority="68"/>
+    <w:lsdException w:name="Medium Grid 3 Accent 1" w:uiPriority="69"/>
+    <w:lsdException w:name="Dark List Accent 1" w:uiPriority="70"/>
+    <w:lsdException w:name="Colorful Shading Accent 1" w:uiPriority="71"/>
+    <w:lsdException w:name="Colorful List Accent 1" w:uiPriority="72"/>
+    <w:lsdException w:name="Colorful Grid Accent 1" w:uiPriority="73"/>
+    <w:lsdException w:name="Light Shading Accent 2" w:uiPriority="60"/>
+    <w:lsdException w:name="Light List Accent 2" w:uiPriority="61"/>
+    <w:lsdException w:name="Light Grid Accent 2" w:uiPriority="62"/>
+    <w:lsdException w:name="Medium Shading 1 Accent 2" w:uiPriority="63"/>
+    <w:lsdException w:name="Medium Shading 2 Accent 2" w:uiPriority="64"/>
+    <w:lsdException w:name="Medium List 1 Accent 2" w:uiPriority="65"/>
+    <w:lsdException w:name="Medium List 2 Accent 2" w:uiPriority="66"/>
+    <w:lsdException w:name="Medium Grid 1 Accent 2" w:uiPriority="67"/>
+    <w:lsdException w:name="Medium Grid 2 Accent 2" w:uiPriority="68"/>
+    <w:lsdException w:name="Medium Grid 3 Accent 2" w:uiPriority="69"/>
+    <w:lsdException w:name="Dark List Accent 2" w:uiPriority="70"/>
+    <w:lsdException w:name="Colorful Shading Accent 2" w:uiPriority="71"/>
+    <w:lsdException w:name="Colorful List Accent 2" w:uiPriority="72"/>
+    <w:lsdException w:name="Colorful Grid Accent 2" w:uiPriority="73"/>
+    <w:lsdException w:name="Light Shading Accent 3" w:uiPriority="60"/>
+    <w:lsdException w:name="Light List Accent 3" w:uiPriority="61"/>
+    <w:lsdException w:name="Light Grid Accent 3" w:uiPriority="62"/>
+    <w:lsdException w:name="Medium Shading 1 Accent 3" w:uiPriority="63"/>
+    <w:lsdException w:name="Medium Shading 2 Accent 3" w:uiPriority="64"/>
+    <w:lsdException w:name="Medium List 1 Accent 3" w:uiPriority="65"/>
+    <w:lsdException w:name="Medium List 2 Accent 3" w:uiPriority="66"/>
+    <w:lsdException w:name="Medium Grid 1 Accent 3" w:uiPriority="67"/>
+    <w:lsdException w:name="Medium Grid 2 Accent 3" w:uiPriority="68"/>
+    <w:lsdException w:name="Medium Grid 3 Accent 3" w:uiPriority="69"/>
+    <w:lsdException w:name="Dark List Accent 3" w:uiPriority="70"/>
+    <w:lsdException w:name="Colorful Shading Accent 3" w:uiPriority="71"/>
+    <w:lsdException w:name="Colorful List Accent 3" w:uiPriority="72"/>
+    <w:lsdException w:name="Colorful Grid Accent 3" w:uiPriority="73"/>
+    <w:lsdException w:name="Light Shading Accent 4" w:uiPriority="60"/>
+    <w:lsdException w:name="Light List Accent 4" w:uiPriority="61"/>
+    <w:lsdException w:name="Light Grid Accent 4" w:uiPriority="62"/>
+    <w:lsdException w:name="Medium Shading 1 Accent 4" w:uiPriority="63"/>
+    <w:lsdException w:name="Medium Shading 2 Accent 4" w:uiPriority="64"/>
+    <w:lsdException w:name="Medium List 1 Accent 4" w:uiPriority="65"/>
+    <w:lsdException w:name="Medium List 2 Accent 4" w:uiPriority="66"/>
+    <w:lsdException w:name="Medium Grid 1 Accent 4" w:uiPriority="67"/>
+    <w:lsdException w:name="Medium Grid 2 Accent 4" w:uiPriority="68"/>
+    <w:lsdException w:name="Medium Grid 3 Accent 4" w:uiPriority="69"/>
+    <w:lsdException w:name="Dark List Accent 4" w:uiPriority="70"/>
+    <w:lsdException w:name="Colorful Shading Accent 4" w:uiPriority="71"/>
+    <w:lsdException w:name="Colorful List Accent 4" w:uiPriority="72"/>
+    <w:lsdException w:name="Colorful Grid Accent 4" w:uiPriority="73"/>
+    <w:lsdException w:name="Light Shading Accent 5" w:uiPriority="60"/>
+    <w:lsdException w:name="Light List Accent 5" w:uiPriority="61"/>
+    <w:lsdException w:name="Light Grid Accent 5" w:uiPriority="62"/>
+    <w:lsdException w:name="Medium Shading 1 Accent 5" w:uiPriority="63"/>
+    <w:lsdException w:name="Medium Shading 2 Accent 5" w:uiPriority="64"/>
+    <w:lsdException w:name="Medium List 1 Accent 5" w:uiPriority="65"/>
+    <w:lsdException w:name="Medium List 2 Accent 5" w:uiPriority="66"/>
+    <w:lsdException w:name="Medium Grid 1 Accent 5" w:uiPriority="67"/>
+    <w:lsdException w:name="Medium Grid 2 Accent 5" w:uiPriority="68"/>
+    <w:lsdException w:name="Medium Grid 3 Accent 5" w:uiPriority="69"/>
+    <w:lsdException w:name="Dark List Accent 5" w:uiPriority="70"/>
+    <w:lsdException w:name="Colorful Shading Accent 5" w:uiPriority="71"/>
+    <w:lsdException w:name="Colorful List Accent 5" w:uiPriority="72"/>
+    <w:lsdException w:name="Colorful Grid Accent 5" w:uiPriority="73"/>
+    <w:lsdException w:name="Light Shading Accent 6" w:uiPriority="60"/>
+    <w:lsdException w:name="Light List Accent 6" w:uiPriority="61"/>
+    <w:lsdException w:name="Light Grid Accent 6" w:uiPriority="62"/>
+    <w:lsdException w:name="Medium Shading 1 Accent 6" w:uiPriority="63"/>
+    <w:lsdException w:name="Medium Shading 2 Accent 6" w:uiPriority="64"/>
+    <w:lsdException w:name="Medium List 1 Accent 6" w:uiPriority="65"/>
+    <w:lsdException w:name="Medium List 2 Accent 6" w:uiPriority="66"/>
+    <w:lsdException w:name="Medium Grid 1 Accent 6" w:uiPriority="67"/>
+    <w:lsdException w:name="Medium Grid 2 Accent 6" w:uiPriority="68"/>
+    <w:lsdException w:name="Medium Grid 3 Accent 6" w:uiPriority="69"/>
+    <w:lsdException w:name="Dark List Accent 6" w:uiPriority="70"/>
+    <w:lsdException w:name="Colorful Shading Accent 6" w:uiPriority="71"/>
+    <w:lsdException w:name="Colorful List Accent 6" w:uiPriority="72"/>
+    <w:lsdException w:name="Colorful Grid Accent 6" w:uiPriority="73"/>
+    <w:lsdException w:name="Subtle Emphasis" w:uiPriority="19" w:qFormat="1"/>
+    <w:lsdException w:name="Intense Emphasis" w:uiPriority="21" w:qFormat="1"/>
+    <w:lsdException w:name="Subtle Reference" w:uiPriority="31" w:qFormat="1"/>
+    <w:lsdException w:name="Intense Reference" w:uiPriority="32" w:qFormat="1"/>
+    <w:lsdException w:name="Book Title" w:uiPriority="33" w:qFormat="1"/>
+    <w:lsdException w:name="Bibliography" w:semiHidden="1" w:uiPriority="37" w:unhideWhenUsed="1"/>
+    <w:lsdException w:name="TOC Heading" w:semiHidden="1" w:uiPriority="39" w:unhideWhenUsed="1" w:qFormat="1"/>
+    <w:lsdException w:name="Plain Table 1" w:uiPriority="41"/>
+    <w:lsdException w:name="Plain Table 2" w:uiPriority="42"/>
+    <w:lsdException w:name="Plain Table 3" w:uiPriority="43"/>
+    <w:lsdException w:name="Plain Table 4" w:uiPriority="44"/>
+    <w:lsdException w:name="Plain Table 5" w:uiPriority="45"/>
+    <w:lsdException w:name="Grid Table Light" w:uiPriority="40"/>
+    <w:lsdException w:name="Grid Table 1 Light" w:uiPriority="46"/>
+    <w:lsdException w:name="Grid Table 2" w:uiPriority="47"/>
+    <w:lsdException w:name="Grid Table 3" w:uiPriority="48"/>
+    <w:lsdException w:name="Grid Table 4" w:uiPriority="49"/>
+    <w:lsdException w:name="Grid Table 5 Dark" w:uiPriority="50"/>
+    <w:lsdException w:name="Grid Table 6 Colorful" w:uiPriority="51"/>
+    <w:lsdException w:name="Grid Table 7 Colorful" w:uiPriority="52"/>
+    <w:lsdException w:name="Grid Table 1 Light Accent 1" w:uiPriority="46"/>
+    <w:lsdException w:name="Grid Table 2 Accent 1" w:uiPriority="47"/>
+    <w:lsdException w:name="Grid Table 3 Accent 1" w:uiPriority="48"/>
+    <w:lsdException w:name="Grid Table 4 Accent 1" w:uiPriority="49"/>
+    <w:lsdException w:name="Grid Table 5 Dark Accent 1" w:uiPriority="50"/>
+    <w:lsdException w:name="Grid Table 6 Colorful Accent 1" w:uiPriority="51"/>
+    <w:lsdException w:name="Grid Table 7 Colorful Accent 1" w:uiPriority="52"/>
+    <w:lsdException w:name="Grid Table 1 Light Accent 2" w:uiPriority="46"/>
+    <w:lsdException w:name="Grid Table 2 Accent 2" w:uiPriority="47"/>
+    <w:lsdException w:name="Grid Table 3 Accent 2" w:uiPriority="48"/>
+    <w:lsdException w:name="Grid Table 4 Accent 2" w:uiPriority="49"/>
+    <w:lsdException w:name="Grid Table 5 Dark Accent 2" w:uiPriority="50"/>
+    <w:lsdException w:name="Grid Table 6 Colorful Accent 2" w:uiPriority="51"/>
+    <w:lsdException w:name="Grid Table 7 Colorful Accent 2" w:uiPriority="52"/>
+    <w:lsdException w:name="Grid Table 1 Light Accent 3" w:uiPriority="46"/>
+    <w:lsdException w:name="Grid Table 2 Accent 3" w:uiPriority="47"/>
+    <w:lsdException w:name="Grid Table 3 Accent 3" w:uiPriority="48"/>
+    <w:lsdException w:name="Grid Table 4 Accent 3" w:uiPriority="49"/>
+    <w:lsdException w:name="Grid Table 5 Dark Accent 3" w:uiPriority="50"/>
+    <w:lsdException w:name="Grid Table 6 Colorful Accent 3" w:uiPriority="51"/>
+    <w:lsdException w:name="Grid Table 7 Colorful Accent 3" w:uiPriority="52"/>
+    <w:lsdException w:name="Grid Table 1 Light Accent 4" w:uiPriority="46"/>
+    <w:lsdException w:name="Grid Table 2 Accent 4" w:uiPriority="47"/>
+    <w:lsdException w:name="Grid Table 3 Accent 4" w:uiPriority="48"/>
+    <w:lsdException w:name="Grid Table 4 Accent 4" w:uiPriority="49"/>
+    <w:lsdException w:name="Grid Table 5 Dark Accent 4" w:uiPriority="50"/>
+    <w:lsdException w:name="Grid Table 6 Colorful Accent 4" w:uiPriority="51"/>
+    <w:lsdException w:name="Grid Table 7 Colorful Accent 4" w:uiPriority="52"/>
+    <w:lsdException w:name="Grid Table 1 Light Accent 5" w:uiPriority="46"/>
+    <w:lsdException w:name="Grid Table 2 Accent 5" w:uiPriority="47"/>
+    <w:lsdException w:name="Grid Table 3 Accent 5" w:uiPriority="48"/>
+    <w:lsdException w:name="Grid Table 4 Accent 5" w:uiPriority="49"/>
+    <w:lsdException w:name="Grid Table 5 Dark Accent 5" w:uiPriority="50"/>
+    <w:lsdException w:name="Grid Table 6 Colorful Accent 5" w:uiPriority="51"/>
+    <w:lsdException w:name="Grid Table 7 Colorful Accent 5" w:uiPriority="52"/>
+    <w:lsdException w:name="Grid Table 1 Light Accent 6" w:uiPriority="46"/>
+    <w:lsdException w:name="Grid Table 2 Accent 6" w:uiPriority="47"/>
+    <w:lsdException w:name="Grid Table 3 Accent 6" w:uiPriority="48"/>
+    <w:lsdException w:name="Grid Table 4 Accent 6" w:uiPriority="49"/>
+    <w:lsdException w:name="Grid Table 5 Dark Accent 6" w:uiPriority="50"/>
+    <w:lsdException w:name="Grid Table 6 Colorful Accent 6" w:uiPriority="51"/>
+    <w:lsdException w:name="Grid Table 7 Colorful Accent 6" w:uiPriority="52"/>
+    <w:lsdException w:name="List Table 1 Light" w:uiPriority="46"/>
+    <w:lsdException w:name="List Table 2" w:uiPriority="47"/>
+    <w:lsdException w:name="List Table 3" w:uiPriority="48"/>
+    <w:lsdException w:name="List Table 4" w:uiPriority="49"/>
+    <w:lsdException w:name="List Table 5 Dark" w:uiPriority="50"/>
+    <w:lsdException w:name="List Table 6 Colorful" w:uiPriority="51"/>
+    <w:lsdException w:name="List Table 7 Colorful" w:uiPriority="52"/>
+    <w:lsdException w:name="List Table 1 Light Accent 1" w:uiPriority="46"/>
+    <w:lsdException w:name="List Table 2 Accent 1" w:uiPriority="47"/>
+    <w:lsdException w:name="List Table 3 Accent 1" w:uiPriority="48"/>
+    <w:lsdException w:name="List Table 4 Accent 1" w:uiPriority="49"/>
+    <w:lsdException w:name="List Table 5 Dark Accent 1" w:uiPriority="50"/>
+    <w:lsdException w:name="List Table 6 Colorful Accent 1" w:uiPriority="51"/>
+    <w:lsdException w:name="List Table 7 Colorful Accent 1" w:uiPriority="52"/>
+    <w:lsdException w:name="List Table 1 Light Accent 2" w:uiPriority="46"/>
+    <w:lsdException w:name="List Table 2 Accent 2" w:uiPriority="47"/>
+    <w:lsdException w:name="List Table 3 Accent 2" w:uiPriority="48"/>
+    <w:lsdException w:name="List Table 4 Accent 2" w:uiPriority="49"/>
+    <w:lsdException w:name="List Table 5 Dark Accent 2" w:uiPriority="50"/>
+    <w:lsdException w:name="List Table 6 Colorful Accent 2" w:uiPriority="51"/>
+    <w:lsdException w:name="List Table 7 Colorful Accent 2" w:uiPriority="52"/>
+    <w:lsdException w:name="List Table 1 Light Accent 3" w:uiPriority="46"/>
+    <w:lsdException w:name="List Table 2 Accent 3" w:uiPriority="47"/>
+    <w:lsdException w:name="List Table 3 Accent 3" w:uiPriority="48"/>
+    <w:lsdException w:name="List Table 4 Accent 3" w:uiPriority="49"/>
+    <w:lsdException w:name="List Table 5 Dark Accent 3" w:uiPriority="50"/>
+    <w:lsdException w:name="List Table 6 Colorful Accent 3" w:uiPriority="51"/>
+    <w:lsdException w:name="List Table 7 Colorful Accent 3" w:uiPriority="52"/>
+    <w:lsdException w:name="List Table 1 Light Accent 4" w:uiPriority="46"/>
+    <w:lsdException w:name="List Table 2 Accent 4" w:uiPriority="47"/>
+    <w:lsdException w:name="List Table 3 Accent 4" w:uiPriority="48"/>
+    <w:lsdException w:name="List Table 4 Accent 4" w:uiPriority="49"/>
+    <w:lsdException w:name="List Table 5 Dark Accent 4" w:uiPriority="50"/>
+    <w:lsdException w:name="List Table 6 Colorful Accent 4" w:uiPriority="51"/>
+    <w:lsdException w:name="List Table 7 Colorful Accent 4" w:uiPriority="52"/>
+    <w:lsdException w:name="List Table 1 Light Accent 5" w:uiPriority="46"/>
+    <w:lsdException w:name="List Table 2 Accent 5" w:uiPriority="47"/>
+    <w:lsdException w:name="List Table 3 Accent 5" w:uiPriority="48"/>
+    <w:lsdException w:name="List Table 4 Accent 5" w:uiPriority="49"/>
+    <w:lsdException w:name="List Table 5 Dark Accent 5" w:uiPriority="50"/>
+    <w:lsdException w:name="List Table 6 Colorful Accent 5" w:uiPriority="51"/>
+    <w:lsdException w:name="List Table 7 Colorful Accent 5" w:uiPriority="52"/>
+    <w:lsdException w:name="List Table 1 Light Accent 6" w:uiPriority="46"/>
+    <w:lsdException w:name="List Table 2 Accent 6" w:uiPriority="47"/>
+    <w:lsdException w:name="List Table 3 Accent 6" w:uiPriority="48"/>
+    <w:lsdException w:name="List Table 4 Accent 6" w:uiPriority="49"/>
+    <w:lsdException w:name="List Table 5 Dark Accent 6" w:uiPriority="50"/>
+    <w:lsdException w:name="List Table 6 Colorful Accent 6" w:uiPriority="51"/>
+    <w:lsdException w:name="List Table 7 Colorful Accent 6" w:uiPriority="52"/>
+    <w:lsdException w:name="Mention" w:semiHidden="1" w:unhideWhenUsed="1"/>
+    <w:lsdException w:name="Smart Hyperlink" w:semiHidden="1" w:unhideWhenUsed="1"/>
+    <w:lsdException w:name="Hashtag" w:semiHidden="1" w:unhideWhenUsed="1"/>
+    <w:lsdException w:name="Unresolved Mention" w:semiHidden="1" w:unhideWhenUsed="1"/>
+    <w:lsdException w:name="Smart Link" w:semiHidden="1" w:unhideWhenUsed="1"/>
+  </w:latentStyles>
+  <w:style w:type="paragraph" w:default="1" w:styleId="Normal">
+    <w:name w:val="Normal"/>
+    <w:qFormat/>
   </w:style>
   <w:style w:type="paragraph" w:styleId="Heading1">
     <w:name w:val="heading 1"/>
     <w:basedOn w:val="Normal"/>
     <w:next w:val="Normal"/>
+    <w:uiPriority w:val="9"/>
+    <w:qFormat/>
     <w:pPr>
-      <w:keepNext w:val="1"/>
-      <w:keepLines w:val="1"/>
-      <w:pageBreakBefore w:val="0"/>
-      <w:spacing w:after="120" w:before="400" w:lineRule="auto"/>
+      <w:keepNext/>
+      <w:keepLines/>
+      <w:spacing w:before="400" w:after="120"/>
+      <w:outlineLvl w:val="0"/>
     </w:pPr>
     <w:rPr>
       <w:sz w:val="40"/>
@@ -1276,14 +1728,17 @@
     <w:name w:val="heading 2"/>
     <w:basedOn w:val="Normal"/>
     <w:next w:val="Normal"/>
+    <w:uiPriority w:val="9"/>
+    <w:semiHidden/>
+    <w:unhideWhenUsed/>
+    <w:qFormat/>
     <w:pPr>
-      <w:keepNext w:val="1"/>
-      <w:keepLines w:val="1"/>
-      <w:pageBreakBefore w:val="0"/>
-      <w:spacing w:after="120" w:before="360" w:lineRule="auto"/>
+      <w:keepNext/>
+      <w:keepLines/>
+      <w:spacing w:before="360" w:after="120"/>
+      <w:outlineLvl w:val="1"/>
     </w:pPr>
     <w:rPr>
-      <w:b w:val="0"/>
       <w:sz w:val="32"/>
       <w:szCs w:val="32"/>
     </w:rPr>
@@ -1292,14 +1747,17 @@
     <w:name w:val="heading 3"/>
     <w:basedOn w:val="Normal"/>
     <w:next w:val="Normal"/>
+    <w:uiPriority w:val="9"/>
+    <w:semiHidden/>
+    <w:unhideWhenUsed/>
+    <w:qFormat/>
     <w:pPr>
-      <w:keepNext w:val="1"/>
-      <w:keepLines w:val="1"/>
-      <w:pageBreakBefore w:val="0"/>
-      <w:spacing w:after="80" w:before="320" w:lineRule="auto"/>
+      <w:keepNext/>
+      <w:keepLines/>
+      <w:spacing w:before="320" w:after="80"/>
+      <w:outlineLvl w:val="2"/>
     </w:pPr>
     <w:rPr>
-      <w:b w:val="0"/>
       <w:color w:val="434343"/>
       <w:sz w:val="28"/>
       <w:szCs w:val="28"/>
@@ -1309,11 +1767,15 @@
     <w:name w:val="heading 4"/>
     <w:basedOn w:val="Normal"/>
     <w:next w:val="Normal"/>
+    <w:uiPriority w:val="9"/>
+    <w:semiHidden/>
+    <w:unhideWhenUsed/>
+    <w:qFormat/>
     <w:pPr>
-      <w:keepNext w:val="1"/>
-      <w:keepLines w:val="1"/>
-      <w:pageBreakBefore w:val="0"/>
-      <w:spacing w:after="80" w:before="280" w:lineRule="auto"/>
+      <w:keepNext/>
+      <w:keepLines/>
+      <w:spacing w:before="280" w:after="80"/>
+      <w:outlineLvl w:val="3"/>
     </w:pPr>
     <w:rPr>
       <w:color w:val="666666"/>
@@ -1325,44 +1787,76 @@
     <w:name w:val="heading 5"/>
     <w:basedOn w:val="Normal"/>
     <w:next w:val="Normal"/>
+    <w:uiPriority w:val="9"/>
+    <w:semiHidden/>
+    <w:unhideWhenUsed/>
+    <w:qFormat/>
     <w:pPr>
-      <w:keepNext w:val="1"/>
-      <w:keepLines w:val="1"/>
-      <w:pageBreakBefore w:val="0"/>
-      <w:spacing w:after="80" w:before="240" w:lineRule="auto"/>
+      <w:keepNext/>
+      <w:keepLines/>
+      <w:spacing w:before="240" w:after="80"/>
+      <w:outlineLvl w:val="4"/>
     </w:pPr>
     <w:rPr>
       <w:color w:val="666666"/>
-      <w:sz w:val="22"/>
-      <w:szCs w:val="22"/>
     </w:rPr>
   </w:style>
   <w:style w:type="paragraph" w:styleId="Heading6">
     <w:name w:val="heading 6"/>
     <w:basedOn w:val="Normal"/>
     <w:next w:val="Normal"/>
+    <w:uiPriority w:val="9"/>
+    <w:semiHidden/>
+    <w:unhideWhenUsed/>
+    <w:qFormat/>
     <w:pPr>
-      <w:keepNext w:val="1"/>
-      <w:keepLines w:val="1"/>
-      <w:pageBreakBefore w:val="0"/>
-      <w:spacing w:after="80" w:before="240" w:lineRule="auto"/>
+      <w:keepNext/>
+      <w:keepLines/>
+      <w:spacing w:before="240" w:after="80"/>
+      <w:outlineLvl w:val="5"/>
     </w:pPr>
     <w:rPr>
-      <w:i w:val="1"/>
+      <w:i/>
       <w:color w:val="666666"/>
-      <w:sz w:val="22"/>
-      <w:szCs w:val="22"/>
     </w:rPr>
+  </w:style>
+  <w:style w:type="character" w:default="1" w:styleId="DefaultParagraphFont">
+    <w:name w:val="Default Paragraph Font"/>
+    <w:uiPriority w:val="1"/>
+    <w:semiHidden/>
+    <w:unhideWhenUsed/>
+  </w:style>
+  <w:style w:type="table" w:default="1" w:styleId="TableNormal">
+    <w:name w:val="Normal Table"/>
+    <w:uiPriority w:val="99"/>
+    <w:semiHidden/>
+    <w:unhideWhenUsed/>
+    <w:tblPr>
+      <w:tblInd w:w="0" w:type="dxa"/>
+      <w:tblCellMar>
+        <w:top w:w="0" w:type="dxa"/>
+        <w:left w:w="108" w:type="dxa"/>
+        <w:bottom w:w="0" w:type="dxa"/>
+        <w:right w:w="108" w:type="dxa"/>
+      </w:tblCellMar>
+    </w:tblPr>
+  </w:style>
+  <w:style w:type="numbering" w:default="1" w:styleId="NoList">
+    <w:name w:val="No List"/>
+    <w:uiPriority w:val="99"/>
+    <w:semiHidden/>
+    <w:unhideWhenUsed/>
   </w:style>
   <w:style w:type="paragraph" w:styleId="Title">
     <w:name w:val="Title"/>
     <w:basedOn w:val="Normal"/>
     <w:next w:val="Normal"/>
+    <w:uiPriority w:val="10"/>
+    <w:qFormat/>
     <w:pPr>
-      <w:keepNext w:val="1"/>
-      <w:keepLines w:val="1"/>
-      <w:pageBreakBefore w:val="0"/>
-      <w:spacing w:after="60" w:before="0" w:lineRule="auto"/>
+      <w:keepNext/>
+      <w:keepLines/>
+      <w:spacing w:after="60"/>
     </w:pPr>
     <w:rPr>
       <w:sz w:val="52"/>
@@ -1373,18 +1867,40 @@
     <w:name w:val="Subtitle"/>
     <w:basedOn w:val="Normal"/>
     <w:next w:val="Normal"/>
+    <w:uiPriority w:val="11"/>
+    <w:qFormat/>
     <w:pPr>
-      <w:keepNext w:val="1"/>
-      <w:keepLines w:val="1"/>
-      <w:pageBreakBefore w:val="0"/>
-      <w:spacing w:after="320" w:before="0" w:lineRule="auto"/>
+      <w:keepNext/>
+      <w:keepLines/>
+      <w:spacing w:after="320"/>
     </w:pPr>
     <w:rPr>
-      <w:rFonts w:ascii="Arial" w:cs="Arial" w:eastAsia="Arial" w:hAnsi="Arial"/>
-      <w:i w:val="0"/>
       <w:color w:val="666666"/>
       <w:sz w:val="30"/>
       <w:szCs w:val="30"/>
+    </w:rPr>
+  </w:style>
+  <w:style w:type="character" w:styleId="Hyperlink">
+    <w:name w:val="Hyperlink"/>
+    <w:basedOn w:val="DefaultParagraphFont"/>
+    <w:uiPriority w:val="99"/>
+    <w:unhideWhenUsed/>
+    <w:rsid w:val="009E6531"/>
+    <w:rPr>
+      <w:color w:val="0000FF" w:themeColor="hyperlink"/>
+      <w:u w:val="single"/>
+    </w:rPr>
+  </w:style>
+  <w:style w:type="character" w:styleId="UnresolvedMention">
+    <w:name w:val="Unresolved Mention"/>
+    <w:basedOn w:val="DefaultParagraphFont"/>
+    <w:uiPriority w:val="99"/>
+    <w:semiHidden/>
+    <w:unhideWhenUsed/>
+    <w:rsid w:val="009E6531"/>
+    <w:rPr>
+      <w:color w:val="605E5C"/>
+      <w:shd w:val="clear" w:color="auto" w:fill="E1DFDD"/>
     </w:rPr>
   </w:style>
 </w:styles>

</xml_diff>